<commit_message>
files updated and ready to share, but can be improved more with respect to the time
</commit_message>
<xml_diff>
--- a/doc_1_30112023.docx
+++ b/doc_1_30112023.docx
@@ -1,7 +1,12 @@
 
 <file path=word/document.xml><?xml version="1.0" encoding="utf-8"?>
-<w:document xmlns:wpc="http://schemas.microsoft.com/office/word/2010/wordprocessingCanvas" xmlns:cx="http://schemas.microsoft.com/office/drawing/2014/chartex" xmlns:cx1="http://schemas.microsoft.com/office/drawing/2015/9/8/chartex" xmlns:cx2="http://schemas.microsoft.com/office/drawing/2015/10/21/chartex" xmlns:cx3="http://schemas.microsoft.com/office/drawing/2016/5/9/chartex" xmlns:cx4="http://schemas.microsoft.com/office/drawing/2016/5/10/chartex" xmlns:cx5="http://schemas.microsoft.com/office/drawing/2016/5/11/chartex" xmlns:cx6="http://schemas.microsoft.com/office/drawing/2016/5/12/chartex" xmlns:cx7="http://schemas.microsoft.com/office/drawing/2016/5/13/chartex" xmlns:cx8="http://schemas.microsoft.com/office/drawing/2016/5/14/chartex" xmlns:mc="http://schemas.openxmlformats.org/markup-compatibility/2006" xmlns:aink="http://schemas.microsoft.com/office/drawing/2016/ink" xmlns:am3d="http://schemas.microsoft.com/office/drawing/2017/model3d" xmlns:o="urn:schemas-microsoft-com:office:office" xmlns:r="http://schemas.openxmlformats.org/officeDocument/2006/relationships" xmlns:m="http://schemas.openxmlformats.org/officeDocument/2006/math" xmlns:v="urn:schemas-microsoft-com:vml" xmlns:wp14="http://schemas.microsoft.com/office/word/2010/wordprocessingDrawing" xmlns:wp="http://schemas.openxmlformats.org/drawingml/2006/wordprocessingDrawing" xmlns:w10="urn:schemas-microsoft-com:office:word" xmlns:w="http://schemas.openxmlformats.org/wordprocessingml/2006/main" xmlns:w14="http://schemas.microsoft.com/office/word/2010/wordml" xmlns:w15="http://schemas.microsoft.com/office/word/2012/wordml" xmlns:w16cid="http://schemas.microsoft.com/office/word/2016/wordml/cid" xmlns:w16se="http://schemas.microsoft.com/office/word/2015/wordml/symex" xmlns:wpg="http://schemas.microsoft.com/office/word/2010/wordprocessingGroup" xmlns:wpi="http://schemas.microsoft.com/office/word/2010/wordprocessingInk" xmlns:wne="http://schemas.microsoft.com/office/word/2006/wordml" xmlns:wps="http://schemas.microsoft.com/office/word/2010/wordprocessingShape" mc:Ignorable="w14 w15 w16se w16cid wp14">
+<w:document xmlns:wpc="http://schemas.microsoft.com/office/word/2010/wordprocessingCanvas" xmlns:cx="http://schemas.microsoft.com/office/drawing/2014/chartex" xmlns:cx1="http://schemas.microsoft.com/office/drawing/2015/9/8/chartex" xmlns:cx2="http://schemas.microsoft.com/office/drawing/2015/10/21/chartex" xmlns:cx3="http://schemas.microsoft.com/office/drawing/2016/5/9/chartex" xmlns:cx4="http://schemas.microsoft.com/office/drawing/2016/5/10/chartex" xmlns:cx5="http://schemas.microsoft.com/office/drawing/2016/5/11/chartex" xmlns:cx6="http://schemas.microsoft.com/office/drawing/2016/5/12/chartex" xmlns:cx7="http://schemas.microsoft.com/office/drawing/2016/5/13/chartex" xmlns:cx8="http://schemas.microsoft.com/office/drawing/2016/5/14/chartex" xmlns:mc="http://schemas.openxmlformats.org/markup-compatibility/2006" xmlns:aink="http://schemas.microsoft.com/office/drawing/2016/ink" xmlns:am3d="http://schemas.microsoft.com/office/drawing/2017/model3d" xmlns:o="urn:schemas-microsoft-com:office:office" xmlns:oel="http://schemas.microsoft.com/office/2019/extlst" xmlns:r="http://schemas.openxmlformats.org/officeDocument/2006/relationships" xmlns:m="http://schemas.openxmlformats.org/officeDocument/2006/math" xmlns:v="urn:schemas-microsoft-com:vml" xmlns:wp14="http://schemas.microsoft.com/office/word/2010/wordprocessingDrawing" xmlns:wp="http://schemas.openxmlformats.org/drawingml/2006/wordprocessingDrawing" xmlns:w10="urn:schemas-microsoft-com:office:word" xmlns:w="http://schemas.openxmlformats.org/wordprocessingml/2006/main" xmlns:w14="http://schemas.microsoft.com/office/word/2010/wordml" xmlns:w15="http://schemas.microsoft.com/office/word/2012/wordml" xmlns:w16cex="http://schemas.microsoft.com/office/word/2018/wordml/cex" xmlns:w16cid="http://schemas.microsoft.com/office/word/2016/wordml/cid" xmlns:w16="http://schemas.microsoft.com/office/word/2018/wordml" xmlns:w16sdtdh="http://schemas.microsoft.com/office/word/2020/wordml/sdtdatahash" xmlns:w16se="http://schemas.microsoft.com/office/word/2015/wordml/symex" xmlns:wpg="http://schemas.microsoft.com/office/word/2010/wordprocessingGroup" xmlns:wpi="http://schemas.microsoft.com/office/word/2010/wordprocessingInk" xmlns:wne="http://schemas.microsoft.com/office/word/2006/wordml" xmlns:wps="http://schemas.microsoft.com/office/word/2010/wordprocessingShape" mc:Ignorable="w14 w15 w16se w16cid w16 w16cex w16sdtdh wp14">
   <w:body>
+    <w:p>
+      <w:bookmarkStart w:id="0" w:name="_Hlk156173587"/>
+      <w:bookmarkEnd w:id="0"/>
+    </w:p>
+    <w:p/>
     <w:p>
       <w:r>
         <w:rPr>
@@ -10,15 +15,15 @@
         <mc:AlternateContent>
           <mc:Choice Requires="wps">
             <w:drawing>
-              <wp:anchor distT="0" distB="0" distL="114300" distR="114300" simplePos="0" relativeHeight="251659264" behindDoc="0" locked="0" layoutInCell="1" allowOverlap="1" wp14:anchorId="7427C322" wp14:editId="780484AC">
+              <wp:anchor distT="0" distB="0" distL="114300" distR="114300" simplePos="0" relativeHeight="251659264" behindDoc="0" locked="0" layoutInCell="1" allowOverlap="1" wp14:anchorId="25704F33" wp14:editId="6A5D0398">
                 <wp:simplePos x="0" y="0"/>
-                <wp:positionH relativeFrom="column">
-                  <wp:posOffset>748030</wp:posOffset>
+                <wp:positionH relativeFrom="margin">
+                  <wp:posOffset>398352</wp:posOffset>
                 </wp:positionH>
                 <wp:positionV relativeFrom="paragraph">
-                  <wp:posOffset>12205</wp:posOffset>
+                  <wp:posOffset>70190</wp:posOffset>
                 </wp:positionV>
-                <wp:extent cx="4655128" cy="1033153"/>
+                <wp:extent cx="4979406" cy="1828800"/>
                 <wp:effectExtent l="0" t="0" r="0" b="0"/>
                 <wp:wrapNone/>
                 <wp:docPr id="1" name="Text Box 1"/>
@@ -30,7 +35,7 @@
                       <wps:spPr>
                         <a:xfrm>
                           <a:off x="0" y="0"/>
-                          <a:ext cx="4655128" cy="1033153"/>
+                          <a:ext cx="4979406" cy="1828800"/>
                         </a:xfrm>
                         <a:prstGeom prst="rect">
                           <a:avLst/>
@@ -47,14 +52,18 @@
                               <w:t>THECAM</w:t>
                             </w:r>
                           </w:p>
-                          <w:p/>
+                          <w:p>
+                            <w:r>
+                              <w:t>EMBEDDED</w:t>
+                            </w:r>
+                          </w:p>
                         </w:txbxContent>
                       </wps:txbx>
                       <wps:bodyPr rot="0" spcFirstLastPara="0" vertOverflow="overflow" horzOverflow="overflow" vert="horz" wrap="square" lIns="91440" tIns="45720" rIns="91440" bIns="45720" numCol="1" spcCol="0" rtlCol="0" fromWordArt="0" anchor="t" anchorCtr="0" forceAA="0" compatLnSpc="1">
                         <a:prstTxWarp prst="textNoShape">
                           <a:avLst/>
                         </a:prstTxWarp>
-                        <a:noAutofit/>
+                        <a:spAutoFit/>
                       </wps:bodyPr>
                     </wps:wsp>
                   </a:graphicData>
@@ -62,30 +71,31 @@
                 <wp14:sizeRelH relativeFrom="margin">
                   <wp14:pctWidth>0</wp14:pctWidth>
                 </wp14:sizeRelH>
-                <wp14:sizeRelV relativeFrom="margin">
-                  <wp14:pctHeight>0</wp14:pctHeight>
-                </wp14:sizeRelV>
               </wp:anchor>
             </w:drawing>
           </mc:Choice>
           <mc:Fallback>
             <w:pict>
-              <v:shapetype w14:anchorId="7427C322" id="_x0000_t202" coordsize="21600,21600" o:spt="202" path="m,l,21600r21600,l21600,xe">
+              <v:shapetype w14:anchorId="25704F33" id="_x0000_t202" coordsize="21600,21600" o:spt="202" path="m,l,21600r21600,l21600,xe">
                 <v:stroke joinstyle="miter"/>
                 <v:path gradientshapeok="t" o:connecttype="rect"/>
               </v:shapetype>
-              <v:shape id="Text Box 1" o:spid="_x0000_s1026" type="#_x0000_t202" style="position:absolute;margin-left:58.9pt;margin-top:.95pt;width:366.55pt;height:81.35pt;z-index:251659264;visibility:visible;mso-wrap-style:square;mso-width-percent:0;mso-height-percent:0;mso-wrap-distance-left:9pt;mso-wrap-distance-top:0;mso-wrap-distance-right:9pt;mso-wrap-distance-bottom:0;mso-position-horizontal:absolute;mso-position-horizontal-relative:text;mso-position-vertical:absolute;mso-position-vertical-relative:text;mso-width-percent:0;mso-height-percent:0;mso-width-relative:margin;mso-height-relative:margin;v-text-anchor:top" o:gfxdata="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" filled="f" stroked="f">
-                <v:fill o:detectmouseclick="t"/>
-                <v:textbox>
+              <v:shape id="Text Box 1" o:spid="_x0000_s1026" type="#_x0000_t202" style="position:absolute;left:0;text-align:left;margin-left:31.35pt;margin-top:5.55pt;width:392.1pt;height:2in;z-index:251659264;visibility:visible;mso-wrap-style:square;mso-width-percent:0;mso-wrap-distance-left:9pt;mso-wrap-distance-top:0;mso-wrap-distance-right:9pt;mso-wrap-distance-bottom:0;mso-position-horizontal:absolute;mso-position-horizontal-relative:margin;mso-position-vertical:absolute;mso-position-vertical-relative:text;mso-width-percent:0;mso-width-relative:margin;v-text-anchor:top" o:gfxdata="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" filled="f" stroked="f">
+                <v:textbox style="mso-fit-shape-to-text:t">
                   <w:txbxContent>
                     <w:p>
                       <w:r>
                         <w:t>THECAM</w:t>
                       </w:r>
                     </w:p>
-                    <w:p/>
+                    <w:p>
+                      <w:r>
+                        <w:t>EMBEDDED</w:t>
+                      </w:r>
+                    </w:p>
                   </w:txbxContent>
                 </v:textbox>
+                <w10:wrap anchorx="margin"/>
               </v:shape>
             </w:pict>
           </mc:Fallback>
@@ -99,6 +109,13 @@
     <w:p/>
     <w:p/>
     <w:p/>
+    <w:p/>
+    <w:p/>
+    <w:p/>
+    <w:p/>
+    <w:p/>
+    <w:p/>
+    <w:p/>
     <w:p>
       <w:r>
         <w:br w:type="page"/>
@@ -106,6 +123,13 @@
     </w:p>
     <w:sdt>
       <w:sdtPr>
+        <w:rPr>
+          <w:rFonts w:eastAsiaTheme="minorHAnsi"/>
+          <w:sz w:val="22"/>
+          <w:szCs w:val="22"/>
+          <w:u w:val="none"/>
+          <w:lang w:val="en-IN"/>
+        </w:rPr>
         <w:id w:val="151421437"/>
         <w:docPartObj>
           <w:docPartGallery w:val="Table of Contents"/>
@@ -114,14 +138,10 @@
       </w:sdtPr>
       <w:sdtEndPr>
         <w:rPr>
-          <w:rFonts w:eastAsiaTheme="minorHAnsi"/>
           <w:bCs/>
           <w:caps w:val="0"/>
           <w:noProof/>
-          <w:sz w:val="22"/>
-          <w:szCs w:val="22"/>
-          <w:u w:val="none"/>
-          <w:lang w:val="en-IN"/>
+          <w:sz w:val="28"/>
         </w:rPr>
       </w:sdtEndPr>
       <w:sdtContent>
@@ -136,11 +156,19 @@
         <w:p>
           <w:pPr>
             <w:pStyle w:val="TOC1"/>
+            <w:tabs>
+              <w:tab w:val="left" w:pos="720"/>
+              <w:tab w:val="right" w:leader="dot" w:pos="9016"/>
+            </w:tabs>
             <w:rPr>
-              <w:rFonts w:asciiTheme="minorHAnsi" w:eastAsiaTheme="minorEastAsia" w:hAnsiTheme="minorHAnsi"/>
+              <w:rFonts w:asciiTheme="minorHAnsi" w:eastAsiaTheme="minorEastAsia" w:hAnsiTheme="minorHAnsi" w:cstheme="minorBidi"/>
+              <w:b w:val="0"/>
               <w:noProof/>
-              <w:sz w:val="22"/>
+              <w:kern w:val="2"/>
+              <w:sz w:val="24"/>
+              <w:szCs w:val="24"/>
               <w:lang w:eastAsia="en-IN"/>
+              <w14:ligatures w14:val="standardContextual"/>
             </w:rPr>
           </w:pPr>
           <w:r>
@@ -152,7 +180,7 @@
           <w:r>
             <w:fldChar w:fldCharType="separate"/>
           </w:r>
-          <w:hyperlink w:anchor="_Toc152245308" w:history="1">
+          <w:hyperlink w:anchor="_Toc156221573" w:history="1">
             <w:r>
               <w:rPr>
                 <w:rStyle w:val="Hyperlink"/>
@@ -162,10 +190,14 @@
             </w:r>
             <w:r>
               <w:rPr>
-                <w:rFonts w:asciiTheme="minorHAnsi" w:eastAsiaTheme="minorEastAsia" w:hAnsiTheme="minorHAnsi"/>
-                <w:noProof/>
-                <w:sz w:val="22"/>
+                <w:rFonts w:asciiTheme="minorHAnsi" w:eastAsiaTheme="minorEastAsia" w:hAnsiTheme="minorHAnsi" w:cstheme="minorBidi"/>
+                <w:b w:val="0"/>
+                <w:noProof/>
+                <w:kern w:val="2"/>
+                <w:sz w:val="24"/>
+                <w:szCs w:val="24"/>
                 <w:lang w:eastAsia="en-IN"/>
+                <w14:ligatures w14:val="standardContextual"/>
               </w:rPr>
               <w:tab/>
             </w:r>
@@ -174,7 +206,7 @@
                 <w:rStyle w:val="Hyperlink"/>
                 <w:noProof/>
               </w:rPr>
-              <w:t>Hardware Part</w:t>
+              <w:t>Introduction</w:t>
             </w:r>
             <w:r>
               <w:rPr>
@@ -195,7 +227,7 @@
                 <w:noProof/>
                 <w:webHidden/>
               </w:rPr>
-              <w:instrText xml:space="preserve"> PAGEREF _Toc152245308 \h </w:instrText>
+              <w:instrText xml:space="preserve"> PAGEREF _Toc156221573 \h </w:instrText>
             </w:r>
             <w:r>
               <w:rPr>
@@ -229,14 +261,22 @@
         <w:p>
           <w:pPr>
             <w:pStyle w:val="TOC1"/>
+            <w:tabs>
+              <w:tab w:val="left" w:pos="720"/>
+              <w:tab w:val="right" w:leader="dot" w:pos="9016"/>
+            </w:tabs>
             <w:rPr>
-              <w:rFonts w:asciiTheme="minorHAnsi" w:eastAsiaTheme="minorEastAsia" w:hAnsiTheme="minorHAnsi"/>
+              <w:rFonts w:asciiTheme="minorHAnsi" w:eastAsiaTheme="minorEastAsia" w:hAnsiTheme="minorHAnsi" w:cstheme="minorBidi"/>
+              <w:b w:val="0"/>
               <w:noProof/>
-              <w:sz w:val="22"/>
+              <w:kern w:val="2"/>
+              <w:sz w:val="24"/>
+              <w:szCs w:val="24"/>
               <w:lang w:eastAsia="en-IN"/>
+              <w14:ligatures w14:val="standardContextual"/>
             </w:rPr>
           </w:pPr>
-          <w:hyperlink w:anchor="_Toc152245309" w:history="1">
+          <w:hyperlink w:anchor="_Toc156221574" w:history="1">
             <w:r>
               <w:rPr>
                 <w:rStyle w:val="Hyperlink"/>
@@ -246,10 +286,14 @@
             </w:r>
             <w:r>
               <w:rPr>
-                <w:rFonts w:asciiTheme="minorHAnsi" w:eastAsiaTheme="minorEastAsia" w:hAnsiTheme="minorHAnsi"/>
-                <w:noProof/>
-                <w:sz w:val="22"/>
+                <w:rFonts w:asciiTheme="minorHAnsi" w:eastAsiaTheme="minorEastAsia" w:hAnsiTheme="minorHAnsi" w:cstheme="minorBidi"/>
+                <w:b w:val="0"/>
+                <w:noProof/>
+                <w:kern w:val="2"/>
+                <w:sz w:val="24"/>
+                <w:szCs w:val="24"/>
                 <w:lang w:eastAsia="en-IN"/>
+                <w14:ligatures w14:val="standardContextual"/>
               </w:rPr>
               <w:tab/>
             </w:r>
@@ -258,7 +302,7 @@
                 <w:rStyle w:val="Hyperlink"/>
                 <w:noProof/>
               </w:rPr>
-              <w:t>Software Part</w:t>
+              <w:t>Hardware Part</w:t>
             </w:r>
             <w:r>
               <w:rPr>
@@ -279,7 +323,191 @@
                 <w:noProof/>
                 <w:webHidden/>
               </w:rPr>
-              <w:instrText xml:space="preserve"> PAGEREF _Toc152245309 \h </w:instrText>
+              <w:instrText xml:space="preserve"> PAGEREF _Toc156221574 \h </w:instrText>
+            </w:r>
+            <w:r>
+              <w:rPr>
+                <w:noProof/>
+                <w:webHidden/>
+              </w:rPr>
+            </w:r>
+            <w:r>
+              <w:rPr>
+                <w:noProof/>
+                <w:webHidden/>
+              </w:rPr>
+              <w:fldChar w:fldCharType="separate"/>
+            </w:r>
+            <w:r>
+              <w:rPr>
+                <w:noProof/>
+                <w:webHidden/>
+              </w:rPr>
+              <w:t>4</w:t>
+            </w:r>
+            <w:r>
+              <w:rPr>
+                <w:noProof/>
+                <w:webHidden/>
+              </w:rPr>
+              <w:fldChar w:fldCharType="end"/>
+            </w:r>
+          </w:hyperlink>
+        </w:p>
+        <w:p>
+          <w:pPr>
+            <w:pStyle w:val="TOC2"/>
+            <w:tabs>
+              <w:tab w:val="left" w:pos="960"/>
+              <w:tab w:val="right" w:leader="dot" w:pos="9016"/>
+            </w:tabs>
+            <w:rPr>
+              <w:rFonts w:asciiTheme="minorHAnsi" w:eastAsiaTheme="minorEastAsia" w:hAnsiTheme="minorHAnsi" w:cstheme="minorBidi"/>
+              <w:noProof/>
+              <w:kern w:val="2"/>
+              <w:szCs w:val="24"/>
+              <w:lang w:eastAsia="en-IN"/>
+              <w14:ligatures w14:val="standardContextual"/>
+            </w:rPr>
+          </w:pPr>
+          <w:hyperlink w:anchor="_Toc156221575" w:history="1">
+            <w:r>
+              <w:rPr>
+                <w:rStyle w:val="Hyperlink"/>
+                <w:noProof/>
+              </w:rPr>
+              <w:t>2.1.</w:t>
+            </w:r>
+            <w:r>
+              <w:rPr>
+                <w:rFonts w:asciiTheme="minorHAnsi" w:eastAsiaTheme="minorEastAsia" w:hAnsiTheme="minorHAnsi" w:cstheme="minorBidi"/>
+                <w:noProof/>
+                <w:kern w:val="2"/>
+                <w:szCs w:val="24"/>
+                <w:lang w:eastAsia="en-IN"/>
+                <w14:ligatures w14:val="standardContextual"/>
+              </w:rPr>
+              <w:tab/>
+            </w:r>
+            <w:r>
+              <w:rPr>
+                <w:rStyle w:val="Hyperlink"/>
+                <w:noProof/>
+              </w:rPr>
+              <w:t>Connectivity of different section of the product</w:t>
+            </w:r>
+            <w:r>
+              <w:rPr>
+                <w:noProof/>
+                <w:webHidden/>
+              </w:rPr>
+              <w:tab/>
+            </w:r>
+            <w:r>
+              <w:rPr>
+                <w:noProof/>
+                <w:webHidden/>
+              </w:rPr>
+              <w:fldChar w:fldCharType="begin"/>
+            </w:r>
+            <w:r>
+              <w:rPr>
+                <w:noProof/>
+                <w:webHidden/>
+              </w:rPr>
+              <w:instrText xml:space="preserve"> PAGEREF _Toc156221575 \h </w:instrText>
+            </w:r>
+            <w:r>
+              <w:rPr>
+                <w:noProof/>
+                <w:webHidden/>
+              </w:rPr>
+            </w:r>
+            <w:r>
+              <w:rPr>
+                <w:noProof/>
+                <w:webHidden/>
+              </w:rPr>
+              <w:fldChar w:fldCharType="separate"/>
+            </w:r>
+            <w:r>
+              <w:rPr>
+                <w:noProof/>
+                <w:webHidden/>
+              </w:rPr>
+              <w:t>4</w:t>
+            </w:r>
+            <w:r>
+              <w:rPr>
+                <w:noProof/>
+                <w:webHidden/>
+              </w:rPr>
+              <w:fldChar w:fldCharType="end"/>
+            </w:r>
+          </w:hyperlink>
+        </w:p>
+        <w:p>
+          <w:pPr>
+            <w:pStyle w:val="TOC2"/>
+            <w:tabs>
+              <w:tab w:val="left" w:pos="960"/>
+              <w:tab w:val="right" w:leader="dot" w:pos="9016"/>
+            </w:tabs>
+            <w:rPr>
+              <w:rFonts w:asciiTheme="minorHAnsi" w:eastAsiaTheme="minorEastAsia" w:hAnsiTheme="minorHAnsi" w:cstheme="minorBidi"/>
+              <w:noProof/>
+              <w:kern w:val="2"/>
+              <w:szCs w:val="24"/>
+              <w:lang w:eastAsia="en-IN"/>
+              <w14:ligatures w14:val="standardContextual"/>
+            </w:rPr>
+          </w:pPr>
+          <w:hyperlink w:anchor="_Toc156221576" w:history="1">
+            <w:r>
+              <w:rPr>
+                <w:rStyle w:val="Hyperlink"/>
+                <w:noProof/>
+              </w:rPr>
+              <w:t>2.2.</w:t>
+            </w:r>
+            <w:r>
+              <w:rPr>
+                <w:rFonts w:asciiTheme="minorHAnsi" w:eastAsiaTheme="minorEastAsia" w:hAnsiTheme="minorHAnsi" w:cstheme="minorBidi"/>
+                <w:noProof/>
+                <w:kern w:val="2"/>
+                <w:szCs w:val="24"/>
+                <w:lang w:eastAsia="en-IN"/>
+                <w14:ligatures w14:val="standardContextual"/>
+              </w:rPr>
+              <w:tab/>
+            </w:r>
+            <w:r>
+              <w:rPr>
+                <w:rStyle w:val="Hyperlink"/>
+                <w:noProof/>
+              </w:rPr>
+              <w:t>Hardware Images and Descriptions</w:t>
+            </w:r>
+            <w:r>
+              <w:rPr>
+                <w:noProof/>
+                <w:webHidden/>
+              </w:rPr>
+              <w:tab/>
+            </w:r>
+            <w:r>
+              <w:rPr>
+                <w:noProof/>
+                <w:webHidden/>
+              </w:rPr>
+              <w:fldChar w:fldCharType="begin"/>
+            </w:r>
+            <w:r>
+              <w:rPr>
+                <w:noProof/>
+                <w:webHidden/>
+              </w:rPr>
+              <w:instrText xml:space="preserve"> PAGEREF _Toc156221576 \h </w:instrText>
             </w:r>
             <w:r>
               <w:rPr>
@@ -313,14 +541,22 @@
         <w:p>
           <w:pPr>
             <w:pStyle w:val="TOC1"/>
+            <w:tabs>
+              <w:tab w:val="left" w:pos="720"/>
+              <w:tab w:val="right" w:leader="dot" w:pos="9016"/>
+            </w:tabs>
             <w:rPr>
-              <w:rFonts w:asciiTheme="minorHAnsi" w:eastAsiaTheme="minorEastAsia" w:hAnsiTheme="minorHAnsi"/>
+              <w:rFonts w:asciiTheme="minorHAnsi" w:eastAsiaTheme="minorEastAsia" w:hAnsiTheme="minorHAnsi" w:cstheme="minorBidi"/>
+              <w:b w:val="0"/>
               <w:noProof/>
-              <w:sz w:val="22"/>
+              <w:kern w:val="2"/>
+              <w:sz w:val="24"/>
+              <w:szCs w:val="24"/>
               <w:lang w:eastAsia="en-IN"/>
+              <w14:ligatures w14:val="standardContextual"/>
             </w:rPr>
           </w:pPr>
-          <w:hyperlink w:anchor="_Toc152245310" w:history="1">
+          <w:hyperlink w:anchor="_Toc156221577" w:history="1">
             <w:r>
               <w:rPr>
                 <w:rStyle w:val="Hyperlink"/>
@@ -330,10 +566,14 @@
             </w:r>
             <w:r>
               <w:rPr>
-                <w:rFonts w:asciiTheme="minorHAnsi" w:eastAsiaTheme="minorEastAsia" w:hAnsiTheme="minorHAnsi"/>
-                <w:noProof/>
-                <w:sz w:val="22"/>
+                <w:rFonts w:asciiTheme="minorHAnsi" w:eastAsiaTheme="minorEastAsia" w:hAnsiTheme="minorHAnsi" w:cstheme="minorBidi"/>
+                <w:b w:val="0"/>
+                <w:noProof/>
+                <w:kern w:val="2"/>
+                <w:sz w:val="24"/>
+                <w:szCs w:val="24"/>
                 <w:lang w:eastAsia="en-IN"/>
+                <w14:ligatures w14:val="standardContextual"/>
               </w:rPr>
               <w:tab/>
             </w:r>
@@ -342,6 +582,359 @@
                 <w:rStyle w:val="Hyperlink"/>
                 <w:noProof/>
               </w:rPr>
+              <w:t>Software Part</w:t>
+            </w:r>
+            <w:r>
+              <w:rPr>
+                <w:noProof/>
+                <w:webHidden/>
+              </w:rPr>
+              <w:tab/>
+            </w:r>
+            <w:r>
+              <w:rPr>
+                <w:noProof/>
+                <w:webHidden/>
+              </w:rPr>
+              <w:fldChar w:fldCharType="begin"/>
+            </w:r>
+            <w:r>
+              <w:rPr>
+                <w:noProof/>
+                <w:webHidden/>
+              </w:rPr>
+              <w:instrText xml:space="preserve"> PAGEREF _Toc156221577 \h </w:instrText>
+            </w:r>
+            <w:r>
+              <w:rPr>
+                <w:noProof/>
+                <w:webHidden/>
+              </w:rPr>
+            </w:r>
+            <w:r>
+              <w:rPr>
+                <w:noProof/>
+                <w:webHidden/>
+              </w:rPr>
+              <w:fldChar w:fldCharType="separate"/>
+            </w:r>
+            <w:r>
+              <w:rPr>
+                <w:noProof/>
+                <w:webHidden/>
+              </w:rPr>
+              <w:t>8</w:t>
+            </w:r>
+            <w:r>
+              <w:rPr>
+                <w:noProof/>
+                <w:webHidden/>
+              </w:rPr>
+              <w:fldChar w:fldCharType="end"/>
+            </w:r>
+          </w:hyperlink>
+        </w:p>
+        <w:p>
+          <w:pPr>
+            <w:pStyle w:val="TOC2"/>
+            <w:tabs>
+              <w:tab w:val="left" w:pos="960"/>
+              <w:tab w:val="right" w:leader="dot" w:pos="9016"/>
+            </w:tabs>
+            <w:rPr>
+              <w:rFonts w:asciiTheme="minorHAnsi" w:eastAsiaTheme="minorEastAsia" w:hAnsiTheme="minorHAnsi" w:cstheme="minorBidi"/>
+              <w:noProof/>
+              <w:kern w:val="2"/>
+              <w:szCs w:val="24"/>
+              <w:lang w:eastAsia="en-IN"/>
+              <w14:ligatures w14:val="standardContextual"/>
+            </w:rPr>
+          </w:pPr>
+          <w:hyperlink w:anchor="_Toc156221578" w:history="1">
+            <w:r>
+              <w:rPr>
+                <w:rStyle w:val="Hyperlink"/>
+                <w:noProof/>
+              </w:rPr>
+              <w:t>3.1.</w:t>
+            </w:r>
+            <w:r>
+              <w:rPr>
+                <w:rFonts w:asciiTheme="minorHAnsi" w:eastAsiaTheme="minorEastAsia" w:hAnsiTheme="minorHAnsi" w:cstheme="minorBidi"/>
+                <w:noProof/>
+                <w:kern w:val="2"/>
+                <w:szCs w:val="24"/>
+                <w:lang w:eastAsia="en-IN"/>
+                <w14:ligatures w14:val="standardContextual"/>
+              </w:rPr>
+              <w:tab/>
+            </w:r>
+            <w:r>
+              <w:rPr>
+                <w:rStyle w:val="Hyperlink"/>
+                <w:noProof/>
+              </w:rPr>
+              <w:t>FLOW OF PROJECT- Starting</w:t>
+            </w:r>
+            <w:r>
+              <w:rPr>
+                <w:noProof/>
+                <w:webHidden/>
+              </w:rPr>
+              <w:tab/>
+            </w:r>
+            <w:r>
+              <w:rPr>
+                <w:noProof/>
+                <w:webHidden/>
+              </w:rPr>
+              <w:fldChar w:fldCharType="begin"/>
+            </w:r>
+            <w:r>
+              <w:rPr>
+                <w:noProof/>
+                <w:webHidden/>
+              </w:rPr>
+              <w:instrText xml:space="preserve"> PAGEREF _Toc156221578 \h </w:instrText>
+            </w:r>
+            <w:r>
+              <w:rPr>
+                <w:noProof/>
+                <w:webHidden/>
+              </w:rPr>
+            </w:r>
+            <w:r>
+              <w:rPr>
+                <w:noProof/>
+                <w:webHidden/>
+              </w:rPr>
+              <w:fldChar w:fldCharType="separate"/>
+            </w:r>
+            <w:r>
+              <w:rPr>
+                <w:noProof/>
+                <w:webHidden/>
+              </w:rPr>
+              <w:t>8</w:t>
+            </w:r>
+            <w:r>
+              <w:rPr>
+                <w:noProof/>
+                <w:webHidden/>
+              </w:rPr>
+              <w:fldChar w:fldCharType="end"/>
+            </w:r>
+          </w:hyperlink>
+        </w:p>
+        <w:p>
+          <w:pPr>
+            <w:pStyle w:val="TOC2"/>
+            <w:tabs>
+              <w:tab w:val="left" w:pos="960"/>
+              <w:tab w:val="right" w:leader="dot" w:pos="9016"/>
+            </w:tabs>
+            <w:rPr>
+              <w:rFonts w:asciiTheme="minorHAnsi" w:eastAsiaTheme="minorEastAsia" w:hAnsiTheme="minorHAnsi" w:cstheme="minorBidi"/>
+              <w:noProof/>
+              <w:kern w:val="2"/>
+              <w:szCs w:val="24"/>
+              <w:lang w:eastAsia="en-IN"/>
+              <w14:ligatures w14:val="standardContextual"/>
+            </w:rPr>
+          </w:pPr>
+          <w:hyperlink w:anchor="_Toc156221579" w:history="1">
+            <w:r>
+              <w:rPr>
+                <w:rStyle w:val="Hyperlink"/>
+                <w:noProof/>
+              </w:rPr>
+              <w:t>3.2.</w:t>
+            </w:r>
+            <w:r>
+              <w:rPr>
+                <w:rFonts w:asciiTheme="minorHAnsi" w:eastAsiaTheme="minorEastAsia" w:hAnsiTheme="minorHAnsi" w:cstheme="minorBidi"/>
+                <w:noProof/>
+                <w:kern w:val="2"/>
+                <w:szCs w:val="24"/>
+                <w:lang w:eastAsia="en-IN"/>
+                <w14:ligatures w14:val="standardContextual"/>
+              </w:rPr>
+              <w:tab/>
+            </w:r>
+            <w:r>
+              <w:rPr>
+                <w:rStyle w:val="Hyperlink"/>
+                <w:noProof/>
+              </w:rPr>
+              <w:t>Installing Software and Dependencies</w:t>
+            </w:r>
+            <w:r>
+              <w:rPr>
+                <w:noProof/>
+                <w:webHidden/>
+              </w:rPr>
+              <w:tab/>
+            </w:r>
+            <w:r>
+              <w:rPr>
+                <w:noProof/>
+                <w:webHidden/>
+              </w:rPr>
+              <w:fldChar w:fldCharType="begin"/>
+            </w:r>
+            <w:r>
+              <w:rPr>
+                <w:noProof/>
+                <w:webHidden/>
+              </w:rPr>
+              <w:instrText xml:space="preserve"> PAGEREF _Toc156221579 \h </w:instrText>
+            </w:r>
+            <w:r>
+              <w:rPr>
+                <w:noProof/>
+                <w:webHidden/>
+              </w:rPr>
+            </w:r>
+            <w:r>
+              <w:rPr>
+                <w:noProof/>
+                <w:webHidden/>
+              </w:rPr>
+              <w:fldChar w:fldCharType="separate"/>
+            </w:r>
+            <w:r>
+              <w:rPr>
+                <w:noProof/>
+                <w:webHidden/>
+              </w:rPr>
+              <w:t>9</w:t>
+            </w:r>
+            <w:r>
+              <w:rPr>
+                <w:noProof/>
+                <w:webHidden/>
+              </w:rPr>
+              <w:fldChar w:fldCharType="end"/>
+            </w:r>
+          </w:hyperlink>
+        </w:p>
+        <w:p>
+          <w:pPr>
+            <w:pStyle w:val="TOC2"/>
+            <w:tabs>
+              <w:tab w:val="right" w:leader="dot" w:pos="9016"/>
+            </w:tabs>
+            <w:rPr>
+              <w:rFonts w:asciiTheme="minorHAnsi" w:eastAsiaTheme="minorEastAsia" w:hAnsiTheme="minorHAnsi" w:cstheme="minorBidi"/>
+              <w:noProof/>
+              <w:kern w:val="2"/>
+              <w:szCs w:val="24"/>
+              <w:lang w:eastAsia="en-IN"/>
+              <w14:ligatures w14:val="standardContextual"/>
+            </w:rPr>
+          </w:pPr>
+          <w:hyperlink w:anchor="_Toc156221580" w:history="1">
+            <w:r>
+              <w:rPr>
+                <w:rStyle w:val="Hyperlink"/>
+                <w:noProof/>
+              </w:rPr>
+              <w:t>3.3.</w:t>
+            </w:r>
+            <w:r>
+              <w:rPr>
+                <w:noProof/>
+                <w:webHidden/>
+              </w:rPr>
+              <w:tab/>
+            </w:r>
+            <w:r>
+              <w:rPr>
+                <w:noProof/>
+                <w:webHidden/>
+              </w:rPr>
+              <w:fldChar w:fldCharType="begin"/>
+            </w:r>
+            <w:r>
+              <w:rPr>
+                <w:noProof/>
+                <w:webHidden/>
+              </w:rPr>
+              <w:instrText xml:space="preserve"> PAGEREF _Toc156221580 \h </w:instrText>
+            </w:r>
+            <w:r>
+              <w:rPr>
+                <w:noProof/>
+                <w:webHidden/>
+              </w:rPr>
+            </w:r>
+            <w:r>
+              <w:rPr>
+                <w:noProof/>
+                <w:webHidden/>
+              </w:rPr>
+              <w:fldChar w:fldCharType="separate"/>
+            </w:r>
+            <w:r>
+              <w:rPr>
+                <w:noProof/>
+                <w:webHidden/>
+              </w:rPr>
+              <w:t>9</w:t>
+            </w:r>
+            <w:r>
+              <w:rPr>
+                <w:noProof/>
+                <w:webHidden/>
+              </w:rPr>
+              <w:fldChar w:fldCharType="end"/>
+            </w:r>
+          </w:hyperlink>
+        </w:p>
+        <w:p>
+          <w:pPr>
+            <w:pStyle w:val="TOC1"/>
+            <w:tabs>
+              <w:tab w:val="left" w:pos="720"/>
+              <w:tab w:val="right" w:leader="dot" w:pos="9016"/>
+            </w:tabs>
+            <w:rPr>
+              <w:rFonts w:asciiTheme="minorHAnsi" w:eastAsiaTheme="minorEastAsia" w:hAnsiTheme="minorHAnsi" w:cstheme="minorBidi"/>
+              <w:b w:val="0"/>
+              <w:noProof/>
+              <w:kern w:val="2"/>
+              <w:sz w:val="24"/>
+              <w:szCs w:val="24"/>
+              <w:lang w:eastAsia="en-IN"/>
+              <w14:ligatures w14:val="standardContextual"/>
+            </w:rPr>
+          </w:pPr>
+          <w:hyperlink w:anchor="_Toc156221581" w:history="1">
+            <w:r>
+              <w:rPr>
+                <w:rStyle w:val="Hyperlink"/>
+                <w:noProof/>
+              </w:rPr>
+              <w:t>4.</w:t>
+            </w:r>
+            <w:r>
+              <w:rPr>
+                <w:rFonts w:asciiTheme="minorHAnsi" w:eastAsiaTheme="minorEastAsia" w:hAnsiTheme="minorHAnsi" w:cstheme="minorBidi"/>
+                <w:b w:val="0"/>
+                <w:noProof/>
+                <w:kern w:val="2"/>
+                <w:sz w:val="24"/>
+                <w:szCs w:val="24"/>
+                <w:lang w:eastAsia="en-IN"/>
+                <w14:ligatures w14:val="standardContextual"/>
+              </w:rPr>
+              <w:tab/>
+            </w:r>
+            <w:r>
+              <w:rPr>
+                <w:rStyle w:val="Hyperlink"/>
+                <w:noProof/>
+              </w:rPr>
               <w:t>MQTT with EG25G</w:t>
             </w:r>
             <w:r>
@@ -363,7 +956,7 @@
                 <w:noProof/>
                 <w:webHidden/>
               </w:rPr>
-              <w:instrText xml:space="preserve"> PAGEREF _Toc152245310 \h </w:instrText>
+              <w:instrText xml:space="preserve"> PAGEREF _Toc156221581 \h </w:instrText>
             </w:r>
             <w:r>
               <w:rPr>
@@ -383,7 +976,103 @@
                 <w:noProof/>
                 <w:webHidden/>
               </w:rPr>
-              <w:t>5</w:t>
+              <w:t>10</w:t>
+            </w:r>
+            <w:r>
+              <w:rPr>
+                <w:noProof/>
+                <w:webHidden/>
+              </w:rPr>
+              <w:fldChar w:fldCharType="end"/>
+            </w:r>
+          </w:hyperlink>
+        </w:p>
+        <w:p>
+          <w:pPr>
+            <w:pStyle w:val="TOC1"/>
+            <w:tabs>
+              <w:tab w:val="left" w:pos="720"/>
+              <w:tab w:val="right" w:leader="dot" w:pos="9016"/>
+            </w:tabs>
+            <w:rPr>
+              <w:rFonts w:asciiTheme="minorHAnsi" w:eastAsiaTheme="minorEastAsia" w:hAnsiTheme="minorHAnsi" w:cstheme="minorBidi"/>
+              <w:b w:val="0"/>
+              <w:noProof/>
+              <w:kern w:val="2"/>
+              <w:sz w:val="24"/>
+              <w:szCs w:val="24"/>
+              <w:lang w:eastAsia="en-IN"/>
+              <w14:ligatures w14:val="standardContextual"/>
+            </w:rPr>
+          </w:pPr>
+          <w:hyperlink w:anchor="_Toc156221582" w:history="1">
+            <w:r>
+              <w:rPr>
+                <w:rStyle w:val="Hyperlink"/>
+                <w:noProof/>
+              </w:rPr>
+              <w:t>5.</w:t>
+            </w:r>
+            <w:r>
+              <w:rPr>
+                <w:rFonts w:asciiTheme="minorHAnsi" w:eastAsiaTheme="minorEastAsia" w:hAnsiTheme="minorHAnsi" w:cstheme="minorBidi"/>
+                <w:b w:val="0"/>
+                <w:noProof/>
+                <w:kern w:val="2"/>
+                <w:sz w:val="24"/>
+                <w:szCs w:val="24"/>
+                <w:lang w:eastAsia="en-IN"/>
+                <w14:ligatures w14:val="standardContextual"/>
+              </w:rPr>
+              <w:tab/>
+            </w:r>
+            <w:r>
+              <w:rPr>
+                <w:rStyle w:val="Hyperlink"/>
+                <w:noProof/>
+              </w:rPr>
+              <w:t>Tips and Key Notes</w:t>
+            </w:r>
+            <w:r>
+              <w:rPr>
+                <w:noProof/>
+                <w:webHidden/>
+              </w:rPr>
+              <w:tab/>
+            </w:r>
+            <w:r>
+              <w:rPr>
+                <w:noProof/>
+                <w:webHidden/>
+              </w:rPr>
+              <w:fldChar w:fldCharType="begin"/>
+            </w:r>
+            <w:r>
+              <w:rPr>
+                <w:noProof/>
+                <w:webHidden/>
+              </w:rPr>
+              <w:instrText xml:space="preserve"> PAGEREF _Toc156221582 \h </w:instrText>
+            </w:r>
+            <w:r>
+              <w:rPr>
+                <w:noProof/>
+                <w:webHidden/>
+              </w:rPr>
+            </w:r>
+            <w:r>
+              <w:rPr>
+                <w:noProof/>
+                <w:webHidden/>
+              </w:rPr>
+              <w:fldChar w:fldCharType="separate"/>
+            </w:r>
+            <w:r>
+              <w:rPr>
+                <w:noProof/>
+                <w:webHidden/>
+              </w:rPr>
+              <w:t>11</w:t>
             </w:r>
             <w:r>
               <w:rPr>
@@ -396,9 +1085,6 @@
         </w:p>
         <w:p>
           <w:r>
-            <w:rPr>
-              <w:sz w:val="28"/>
-            </w:rPr>
             <w:fldChar w:fldCharType="end"/>
           </w:r>
         </w:p>
@@ -420,7 +1106,61 @@
       <w:pPr>
         <w:pStyle w:val="Heading1"/>
       </w:pPr>
-      <w:bookmarkStart w:id="0" w:name="_Toc152245308"/>
+      <w:bookmarkStart w:id="1" w:name="_Toc156221573"/>
+      <w:r>
+        <w:lastRenderedPageBreak/>
+        <w:t>Introduction</w:t>
+      </w:r>
+      <w:bookmarkEnd w:id="1"/>
+    </w:p>
+    <w:p>
+      <w:r>
+        <w:t>Controllers used are 1) PIC 16f1938, 2) DSP Chip NT96655</w:t>
+      </w:r>
+    </w:p>
+    <w:p>
+      <w:r>
+        <w:t xml:space="preserve">Camera works in 2 modes, 1) Setup, 2) Auto </w:t>
+      </w:r>
+    </w:p>
+    <w:p>
+      <w:r>
+        <w:t xml:space="preserve">Here, PIC uC works as the master of the board while in auto mode “ON”. PIC uC is connected to different power controlling circuits responsible for controlling different segments of device like, GSM, PIR, LEDs, Camera, DSP chip power, etc. In auto-mode, the PIC uC stays active with PIR sensor and IR LEDs (if required), If PIR sensor detects any motion, It triggers the power circuit for DSP chip, GSM and other circuitry. </w:t>
+      </w:r>
+    </w:p>
+    <w:p>
+      <w:r>
+        <w:t>The DSP Chip – NT96655, communicates with PIC uC over I2C protocol. NT96655’s pipelines are programmed to capture image/video and take further actions like to sending these image/video packet over SMTP, FTP, MMS protocols to the end-user’s credentials configured in the camera. To configure any credentials or to make any changes in settings of the device, it should be set in Setup-mode. In setup-mode you can do multiple setting by clicking the ‘OK’ and 4 ‘arrow’ buttons available on device like Capture mode, date-time, Zone, Quality of capturing, credentials for internet service provider APN, port, email-ids, phone numbers with country code, many more, Auto/Manual setting for pushing data packets over SMTP, FTP, MMS protocols, a lot more. These configurations can even be automated by using a .txt file in SD-Card. You can find this in documentation.</w:t>
+      </w:r>
+    </w:p>
+    <w:p>
+      <w:pPr>
+        <w:spacing w:line="259" w:lineRule="auto"/>
+        <w:jc w:val="left"/>
+      </w:pPr>
+    </w:p>
+    <w:p>
+      <w:pPr>
+        <w:spacing w:line="259" w:lineRule="auto"/>
+        <w:jc w:val="left"/>
+        <w:rPr>
+          <w:rFonts w:eastAsiaTheme="majorEastAsia"/>
+          <w:b/>
+          <w:caps/>
+          <w:sz w:val="36"/>
+          <w:szCs w:val="36"/>
+          <w:u w:val="single"/>
+        </w:rPr>
+      </w:pPr>
+      <w:r>
+        <w:br w:type="page"/>
+      </w:r>
+    </w:p>
+    <w:p>
+      <w:pPr>
+        <w:pStyle w:val="Heading1"/>
+      </w:pPr>
+      <w:bookmarkStart w:id="2" w:name="_Toc156221574"/>
       <w:r>
         <w:lastRenderedPageBreak/>
         <w:t>Hardware</w:t>
@@ -428,51 +1168,1102 @@
       <w:r>
         <w:t xml:space="preserve"> Part</w:t>
       </w:r>
-      <w:bookmarkEnd w:id="0"/>
+      <w:bookmarkEnd w:id="2"/>
     </w:p>
     <w:p>
       <w:pPr>
         <w:pStyle w:val="Heading2"/>
       </w:pPr>
-      <w:r>
-        <w:t>Charan</w:t>
-      </w:r>
-    </w:p>
-    <w:p>
-      <w:pPr>
-        <w:pStyle w:val="Heading3"/>
-      </w:pPr>
-      <w:r>
-        <w:t xml:space="preserve">Fdxc </w:t>
-      </w:r>
-    </w:p>
-    <w:p>
-      <w:pPr>
-        <w:pStyle w:val="Heading3"/>
-      </w:pPr>
-      <w:r>
-        <w:t>xjkbvs</w:t>
+      <w:bookmarkStart w:id="3" w:name="_Toc156221575"/>
+      <w:r>
+        <w:t>Connectivity</w:t>
+      </w:r>
+      <w:r>
+        <w:t xml:space="preserve"> </w:t>
+      </w:r>
+      <w:r>
+        <w:t xml:space="preserve">of </w:t>
+      </w:r>
+      <w:r>
+        <w:t>different</w:t>
+      </w:r>
+      <w:r>
+        <w:t xml:space="preserve"> section of the product</w:t>
+      </w:r>
+      <w:bookmarkEnd w:id="3"/>
+    </w:p>
+    <w:p>
+      <w:r>
+        <w:t xml:space="preserve">** </w:t>
+      </w:r>
+      <w:r>
+        <w:t>I/O = Input Output Pins</w:t>
+      </w:r>
+    </w:p>
+    <w:p>
+      <w:pPr>
+        <w:pStyle w:val="ListParagraph"/>
+        <w:numPr>
+          <w:ilvl w:val="0"/>
+          <w:numId w:val="5"/>
+        </w:numPr>
+      </w:pPr>
+      <w:r>
+        <w:t xml:space="preserve">DSP Chip </w:t>
+      </w:r>
+      <w:r>
+        <w:tab/>
+      </w:r>
+      <w:r>
+        <w:tab/>
+      </w:r>
+      <w:r>
+        <w:sym w:font="Wingdings" w:char="F0E0"/>
+      </w:r>
+      <w:r>
+        <w:tab/>
+        <w:t>I2C</w:t>
+      </w:r>
+      <w:r>
+        <w:tab/>
+      </w:r>
+      <w:r>
+        <w:tab/>
+      </w:r>
+      <w:r>
+        <w:sym w:font="Wingdings" w:char="F0E0"/>
+      </w:r>
+      <w:r>
+        <w:tab/>
+        <w:t>PIC uC</w:t>
+      </w:r>
+    </w:p>
+    <w:p>
+      <w:pPr>
+        <w:pStyle w:val="ListParagraph"/>
+        <w:numPr>
+          <w:ilvl w:val="0"/>
+          <w:numId w:val="5"/>
+        </w:numPr>
+      </w:pPr>
+      <w:r>
+        <w:t xml:space="preserve">DSP Chip </w:t>
+      </w:r>
+      <w:r>
+        <w:tab/>
+      </w:r>
+      <w:r>
+        <w:tab/>
+      </w:r>
+      <w:r>
+        <w:sym w:font="Wingdings" w:char="F0E0"/>
+      </w:r>
+      <w:r>
+        <w:tab/>
+        <w:t>UART</w:t>
+      </w:r>
+      <w:r>
+        <w:tab/>
+      </w:r>
+      <w:r>
+        <w:sym w:font="Wingdings" w:char="F0E0"/>
+      </w:r>
+      <w:r>
+        <w:tab/>
+        <w:t>GSM communication</w:t>
+      </w:r>
+    </w:p>
+    <w:p>
+      <w:pPr>
+        <w:pStyle w:val="ListParagraph"/>
+        <w:numPr>
+          <w:ilvl w:val="0"/>
+          <w:numId w:val="5"/>
+        </w:numPr>
+      </w:pPr>
+      <w:r>
+        <w:t xml:space="preserve">DSP Chip </w:t>
+      </w:r>
+      <w:r>
+        <w:tab/>
+      </w:r>
+      <w:r>
+        <w:tab/>
+      </w:r>
+      <w:r>
+        <w:sym w:font="Wingdings" w:char="F0E0"/>
+      </w:r>
+      <w:r>
+        <w:tab/>
+        <w:t>I/O</w:t>
+      </w:r>
+      <w:r>
+        <w:tab/>
+      </w:r>
+      <w:r>
+        <w:tab/>
+      </w:r>
+      <w:r>
+        <w:sym w:font="Wingdings" w:char="F0E0"/>
+      </w:r>
+      <w:r>
+        <w:tab/>
+        <w:t xml:space="preserve">GSM controlling </w:t>
+      </w:r>
+    </w:p>
+    <w:p>
+      <w:pPr>
+        <w:pStyle w:val="ListParagraph"/>
+        <w:numPr>
+          <w:ilvl w:val="0"/>
+          <w:numId w:val="5"/>
+        </w:numPr>
+      </w:pPr>
+      <w:r>
+        <w:t xml:space="preserve">DSP Chip </w:t>
+      </w:r>
+      <w:r>
+        <w:tab/>
+      </w:r>
+      <w:r>
+        <w:tab/>
+      </w:r>
+      <w:r>
+        <w:sym w:font="Wingdings" w:char="F0E0"/>
+      </w:r>
+      <w:r>
+        <w:tab/>
+        <w:t>I/O</w:t>
+      </w:r>
+      <w:r>
+        <w:tab/>
+      </w:r>
+      <w:r>
+        <w:tab/>
+      </w:r>
+      <w:r>
+        <w:sym w:font="Wingdings" w:char="F0E0"/>
+      </w:r>
+      <w:r>
+        <w:tab/>
+        <w:t>Camera</w:t>
+      </w:r>
+    </w:p>
+    <w:p>
+      <w:pPr>
+        <w:pStyle w:val="ListParagraph"/>
+        <w:numPr>
+          <w:ilvl w:val="0"/>
+          <w:numId w:val="5"/>
+        </w:numPr>
+      </w:pPr>
+      <w:r>
+        <w:t xml:space="preserve">DSP Chip </w:t>
+      </w:r>
+      <w:r>
+        <w:tab/>
+      </w:r>
+      <w:r>
+        <w:tab/>
+      </w:r>
+      <w:r>
+        <w:sym w:font="Wingdings" w:char="F0E0"/>
+      </w:r>
+      <w:r>
+        <w:tab/>
+        <w:t>I/O</w:t>
+      </w:r>
+      <w:r>
+        <w:tab/>
+      </w:r>
+      <w:r>
+        <w:tab/>
+      </w:r>
+      <w:r>
+        <w:sym w:font="Wingdings" w:char="F0E0"/>
+      </w:r>
+      <w:r>
+        <w:tab/>
+        <w:t>Buttons</w:t>
+      </w:r>
+    </w:p>
+    <w:p>
+      <w:r>
+        <w:t>(Variable resistance technique, to save number of I/Os and traces)</w:t>
+      </w:r>
+    </w:p>
+    <w:p>
+      <w:pPr>
+        <w:pStyle w:val="ListParagraph"/>
+        <w:numPr>
+          <w:ilvl w:val="0"/>
+          <w:numId w:val="5"/>
+        </w:numPr>
+      </w:pPr>
+      <w:r>
+        <w:t>PIC uC</w:t>
+      </w:r>
+      <w:r>
+        <w:tab/>
+      </w:r>
+      <w:r>
+        <w:tab/>
+      </w:r>
+      <w:r>
+        <w:tab/>
+      </w:r>
+      <w:r>
+        <w:sym w:font="Wingdings" w:char="F0E0"/>
+      </w:r>
+      <w:r>
+        <w:tab/>
+      </w:r>
+      <w:r>
+        <w:t>I/O</w:t>
+      </w:r>
+      <w:r>
+        <w:tab/>
+      </w:r>
+      <w:r>
+        <w:tab/>
+      </w:r>
+      <w:r>
+        <w:sym w:font="Wingdings" w:char="F0E0"/>
+      </w:r>
+      <w:r>
+        <w:tab/>
+      </w:r>
+      <w:r>
+        <w:t>Power control button</w:t>
+      </w:r>
+    </w:p>
+    <w:p>
+      <w:pPr>
+        <w:pStyle w:val="ListParagraph"/>
+        <w:ind w:left="5040" w:firstLine="720"/>
+      </w:pPr>
+      <w:r>
+        <w:t>(ON/OFF/SETUP)</w:t>
+      </w:r>
+    </w:p>
+    <w:p>
+      <w:pPr>
+        <w:pStyle w:val="ListParagraph"/>
+        <w:numPr>
+          <w:ilvl w:val="0"/>
+          <w:numId w:val="5"/>
+        </w:numPr>
+      </w:pPr>
+      <w:r>
+        <w:t>PIC uC</w:t>
+      </w:r>
+      <w:r>
+        <w:tab/>
+      </w:r>
+      <w:r>
+        <w:tab/>
+      </w:r>
+      <w:r>
+        <w:tab/>
+      </w:r>
+      <w:r>
+        <w:sym w:font="Wingdings" w:char="F0E0"/>
+      </w:r>
+      <w:r>
+        <w:tab/>
+        <w:t>I/</w:t>
+      </w:r>
+      <w:r>
+        <w:t>O</w:t>
+      </w:r>
+      <w:r>
+        <w:tab/>
+      </w:r>
+      <w:r>
+        <w:tab/>
+      </w:r>
+      <w:r>
+        <w:sym w:font="Wingdings" w:char="F0E0"/>
+      </w:r>
+      <w:r>
+        <w:tab/>
+      </w:r>
+      <w:r>
+        <w:t>GSM module</w:t>
+      </w:r>
+    </w:p>
+    <w:p>
+      <w:pPr>
+        <w:pStyle w:val="ListParagraph"/>
+        <w:numPr>
+          <w:ilvl w:val="0"/>
+          <w:numId w:val="5"/>
+        </w:numPr>
+      </w:pPr>
+      <w:r>
+        <w:t>PIC uC</w:t>
+      </w:r>
+      <w:r>
+        <w:tab/>
+      </w:r>
+      <w:r>
+        <w:tab/>
+      </w:r>
+      <w:r>
+        <w:tab/>
+      </w:r>
+      <w:r>
+        <w:sym w:font="Wingdings" w:char="F0E0"/>
+      </w:r>
+      <w:r>
+        <w:tab/>
+        <w:t>I/O</w:t>
+      </w:r>
+      <w:r>
+        <w:tab/>
+      </w:r>
+      <w:r>
+        <w:tab/>
+      </w:r>
+      <w:r>
+        <w:sym w:font="Wingdings" w:char="F0E0"/>
+      </w:r>
+      <w:r>
+        <w:tab/>
+      </w:r>
+      <w:r>
+        <w:t>PIR sensor</w:t>
+      </w:r>
+    </w:p>
+    <w:p>
+      <w:pPr>
+        <w:pStyle w:val="ListParagraph"/>
+        <w:numPr>
+          <w:ilvl w:val="0"/>
+          <w:numId w:val="5"/>
+        </w:numPr>
+      </w:pPr>
+      <w:r>
+        <w:t>PIC uC</w:t>
+      </w:r>
+      <w:r>
+        <w:tab/>
+      </w:r>
+      <w:r>
+        <w:tab/>
+      </w:r>
+      <w:r>
+        <w:tab/>
+      </w:r>
+      <w:r>
+        <w:sym w:font="Wingdings" w:char="F0E0"/>
+      </w:r>
+      <w:r>
+        <w:tab/>
+        <w:t>I/O</w:t>
+      </w:r>
+      <w:r>
+        <w:tab/>
+      </w:r>
+      <w:r>
+        <w:tab/>
+      </w:r>
+      <w:r>
+        <w:sym w:font="Wingdings" w:char="F0E0"/>
+      </w:r>
+      <w:r>
+        <w:tab/>
+      </w:r>
+      <w:r>
+        <w:t>IR blaster array</w:t>
+      </w:r>
+    </w:p>
+    <w:p>
+      <w:pPr>
+        <w:pStyle w:val="ListParagraph"/>
+        <w:numPr>
+          <w:ilvl w:val="0"/>
+          <w:numId w:val="5"/>
+        </w:numPr>
+      </w:pPr>
+      <w:r>
+        <w:t>PIC uC</w:t>
+      </w:r>
+      <w:r>
+        <w:tab/>
+      </w:r>
+      <w:r>
+        <w:tab/>
+      </w:r>
+      <w:r>
+        <w:tab/>
+      </w:r>
+      <w:r>
+        <w:sym w:font="Wingdings" w:char="F0E0"/>
+      </w:r>
+      <w:r>
+        <w:tab/>
+        <w:t>I/O</w:t>
+      </w:r>
+      <w:r>
+        <w:tab/>
+      </w:r>
+      <w:r>
+        <w:tab/>
+      </w:r>
+      <w:r>
+        <w:sym w:font="Wingdings" w:char="F0E0"/>
+      </w:r>
+      <w:r>
+        <w:tab/>
+      </w:r>
+      <w:r>
+        <w:t>Indicator LEDs</w:t>
+      </w:r>
+    </w:p>
+    <w:p/>
+    <w:p>
+      <w:pPr>
+        <w:pStyle w:val="Heading2"/>
+      </w:pPr>
+      <w:bookmarkStart w:id="4" w:name="_Toc156221576"/>
+      <w:r>
+        <w:t>Hardware Images</w:t>
+      </w:r>
+      <w:r>
+        <w:t xml:space="preserve"> and Descriptions</w:t>
+      </w:r>
+      <w:bookmarkEnd w:id="4"/>
+    </w:p>
+    <w:p>
+      <w:pPr>
+        <w:jc w:val="center"/>
+      </w:pPr>
+      <w:r>
+        <w:rPr>
+          <w:noProof/>
+        </w:rPr>
+        <w:drawing>
+          <wp:inline distT="0" distB="0" distL="0" distR="0" wp14:anchorId="1B206479" wp14:editId="2337204E">
+            <wp:extent cx="2286948" cy="2127565"/>
+            <wp:effectExtent l="0" t="0" r="0" b="6350"/>
+            <wp:docPr id="1746238056" name="Picture 8" descr="An open box with wires&#10;&#10;Description automatically generated"/>
+            <wp:cNvGraphicFramePr>
+              <a:graphicFrameLocks xmlns:a="http://schemas.openxmlformats.org/drawingml/2006/main" noChangeAspect="1"/>
+            </wp:cNvGraphicFramePr>
+            <a:graphic xmlns:a="http://schemas.openxmlformats.org/drawingml/2006/main">
+              <a:graphicData uri="http://schemas.openxmlformats.org/drawingml/2006/picture">
+                <pic:pic xmlns:pic="http://schemas.openxmlformats.org/drawingml/2006/picture">
+                  <pic:nvPicPr>
+                    <pic:cNvPr id="1746238056" name="Picture 8" descr="An open box with wires&#10;&#10;Description automatically generated"/>
+                    <pic:cNvPicPr>
+                      <a:picLocks noChangeAspect="1" noChangeArrowheads="1"/>
+                    </pic:cNvPicPr>
+                  </pic:nvPicPr>
+                  <pic:blipFill>
+                    <a:blip r:embed="rId8" cstate="print">
+                      <a:extLst>
+                        <a:ext uri="{28A0092B-C50C-407E-A947-70E740481C1C}">
+                          <a14:useLocalDpi xmlns:a14="http://schemas.microsoft.com/office/drawing/2010/main" val="0"/>
+                        </a:ext>
+                      </a:extLst>
+                    </a:blip>
+                    <a:srcRect/>
+                    <a:stretch>
+                      <a:fillRect/>
+                    </a:stretch>
+                  </pic:blipFill>
+                  <pic:spPr bwMode="auto">
+                    <a:xfrm>
+                      <a:off x="0" y="0"/>
+                      <a:ext cx="2311689" cy="2150581"/>
+                    </a:xfrm>
+                    <a:prstGeom prst="rect">
+                      <a:avLst/>
+                    </a:prstGeom>
+                    <a:noFill/>
+                    <a:ln>
+                      <a:noFill/>
+                    </a:ln>
+                  </pic:spPr>
+                </pic:pic>
+              </a:graphicData>
+            </a:graphic>
+          </wp:inline>
+        </w:drawing>
+      </w:r>
+    </w:p>
+    <w:p>
+      <w:r>
+        <w:lastRenderedPageBreak/>
+        <w:t xml:space="preserve">Red wire is +ve terminal. </w:t>
+      </w:r>
+      <w:r>
+        <w:tab/>
+        <w:t xml:space="preserve">(to power up the </w:t>
+      </w:r>
+      <w:r>
+        <w:t xml:space="preserve">CAMERA via </w:t>
+      </w:r>
+      <w:r>
+        <w:t>external</w:t>
+      </w:r>
+      <w:r>
+        <w:t xml:space="preserve"> source</w:t>
+      </w:r>
+      <w:r>
+        <w:t>)</w:t>
+      </w:r>
+    </w:p>
+    <w:p>
+      <w:r>
+        <w:t>Blue wire is -ve terminal.</w:t>
+      </w:r>
+      <w:r>
+        <w:t xml:space="preserve"> </w:t>
+      </w:r>
+      <w:r>
+        <w:tab/>
+        <w:t>(to power up the CAMERA via external source</w:t>
+      </w:r>
+      <w:r>
+        <w:t>)</w:t>
+      </w:r>
+    </w:p>
+    <w:p>
+      <w:r>
+        <w:t>Operating power recommended 6V and 2Amps.</w:t>
+      </w:r>
+    </w:p>
+    <w:p/>
+    <w:p/>
+    <w:p>
+      <w:r>
+        <w:rPr>
+          <w:noProof/>
+        </w:rPr>
+        <w:drawing>
+          <wp:inline distT="0" distB="0" distL="0" distR="0" wp14:anchorId="676D9E0E" wp14:editId="3C6B76E4">
+            <wp:extent cx="5356491" cy="3179135"/>
+            <wp:effectExtent l="0" t="0" r="0" b="2540"/>
+            <wp:docPr id="1328467067" name="Picture 6"/>
+            <wp:cNvGraphicFramePr>
+              <a:graphicFrameLocks xmlns:a="http://schemas.openxmlformats.org/drawingml/2006/main" noChangeAspect="1"/>
+            </wp:cNvGraphicFramePr>
+            <a:graphic xmlns:a="http://schemas.openxmlformats.org/drawingml/2006/main">
+              <a:graphicData uri="http://schemas.openxmlformats.org/drawingml/2006/picture">
+                <pic:pic xmlns:pic="http://schemas.openxmlformats.org/drawingml/2006/picture">
+                  <pic:nvPicPr>
+                    <pic:cNvPr id="0" name="Picture 6"/>
+                    <pic:cNvPicPr>
+                      <a:picLocks noChangeAspect="1" noChangeArrowheads="1"/>
+                    </pic:cNvPicPr>
+                  </pic:nvPicPr>
+                  <pic:blipFill rotWithShape="1">
+                    <a:blip r:embed="rId9" cstate="print">
+                      <a:extLst>
+                        <a:ext uri="{28A0092B-C50C-407E-A947-70E740481C1C}">
+                          <a14:useLocalDpi xmlns:a14="http://schemas.microsoft.com/office/drawing/2010/main" val="0"/>
+                        </a:ext>
+                      </a:extLst>
+                    </a:blip>
+                    <a:srcRect l="8387" t="21341" r="11769" b="6319"/>
+                    <a:stretch/>
+                  </pic:blipFill>
+                  <pic:spPr bwMode="auto">
+                    <a:xfrm>
+                      <a:off x="0" y="0"/>
+                      <a:ext cx="5408131" cy="3209784"/>
+                    </a:xfrm>
+                    <a:prstGeom prst="rect">
+                      <a:avLst/>
+                    </a:prstGeom>
+                    <a:noFill/>
+                    <a:ln>
+                      <a:noFill/>
+                    </a:ln>
+                    <a:extLst>
+                      <a:ext uri="{53640926-AAD7-44D8-BBD7-CCE9431645EC}">
+                        <a14:shadowObscured xmlns:a14="http://schemas.microsoft.com/office/drawing/2010/main"/>
+                      </a:ext>
+                    </a:extLst>
+                  </pic:spPr>
+                </pic:pic>
+              </a:graphicData>
+            </a:graphic>
+          </wp:inline>
+        </w:drawing>
+      </w:r>
+    </w:p>
+    <w:p>
+      <w:r>
+        <w:t>This is the GSM module for New Model. They have different chips,</w:t>
+      </w:r>
+      <w:r>
+        <w:t xml:space="preserve"> Quectel</w:t>
+      </w:r>
+      <w:r>
+        <w:t xml:space="preserve"> </w:t>
+      </w:r>
+      <w:r>
+        <w:t>EC20, EG25 etc.</w:t>
+      </w:r>
+    </w:p>
+    <w:p>
+      <w:r>
+        <w:t>Quectel these series have similar pinouts, so, they are using same PCB boards and common method to control these chips. To control the module</w:t>
+      </w:r>
+      <w:r>
+        <w:t>, send data, communicate with Pic uc or DSP chip</w:t>
+      </w:r>
+      <w:r>
+        <w:t>, you need to control some specific</w:t>
+      </w:r>
+      <w:r>
+        <w:t xml:space="preserve"> to HIGH signal or set to HIGH for few seconds and again pull LOW, to keep it ON.</w:t>
+      </w:r>
+    </w:p>
+    <w:p>
+      <w:r>
+        <w:t xml:space="preserve">Operating Voltage – 4V 1Amp </w:t>
+      </w:r>
+      <w:r>
+        <w:t>recommended.</w:t>
       </w:r>
     </w:p>
     <w:p>
       <w:pPr>
         <w:pStyle w:val="Heading4"/>
-      </w:pPr>
-      <w:r>
-        <w:t>xjkbvs</w:t>
-      </w:r>
-    </w:p>
-    <w:p/>
-    <w:p/>
-    <w:p/>
-    <w:p>
-      <w:pPr>
-        <w:pStyle w:val="Heading2"/>
-      </w:pPr>
-      <w:r>
-        <w:t>fgcm</w:t>
-      </w:r>
-    </w:p>
+        <w:numPr>
+          <w:ilvl w:val="2"/>
+          <w:numId w:val="6"/>
+        </w:numPr>
+      </w:pPr>
+      <w:r>
+        <w:t xml:space="preserve">Wires </w:t>
+      </w:r>
+      <w:r>
+        <w:t>CONNECTED!</w:t>
+      </w:r>
+    </w:p>
+    <w:p>
+      <w:pPr>
+        <w:rPr>
+          <w:color w:val="C45911" w:themeColor="accent2" w:themeShade="BF"/>
+        </w:rPr>
+      </w:pPr>
+      <w:r>
+        <w:rPr>
+          <w:color w:val="4472C4" w:themeColor="accent1"/>
+        </w:rPr>
+        <w:t>Blue</w:t>
+      </w:r>
+      <w:r>
+        <w:t xml:space="preserve">, </w:t>
+      </w:r>
+      <w:r>
+        <w:t>White</w:t>
+      </w:r>
+      <w:r>
+        <w:t xml:space="preserve">, </w:t>
+      </w:r>
+      <w:r>
+        <w:rPr>
+          <w:color w:val="538135" w:themeColor="accent6" w:themeShade="BF"/>
+        </w:rPr>
+        <w:t>Green</w:t>
+      </w:r>
+      <w:r>
+        <w:t xml:space="preserve">, </w:t>
+      </w:r>
+      <w:r>
+        <w:rPr>
+          <w:color w:val="C45911" w:themeColor="accent2" w:themeShade="BF"/>
+        </w:rPr>
+        <w:t>Brown</w:t>
+      </w:r>
+      <w:r>
+        <w:rPr>
+          <w:color w:val="C45911" w:themeColor="accent2" w:themeShade="BF"/>
+        </w:rPr>
+        <w:t xml:space="preserve"> </w:t>
+      </w:r>
+      <w:r>
+        <w:t>are connected to</w:t>
+      </w:r>
+      <w:r>
+        <w:t xml:space="preserve"> </w:t>
+      </w:r>
+      <w:r>
+        <w:rPr>
+          <w:color w:val="4472C4" w:themeColor="accent1"/>
+        </w:rPr>
+        <w:t>CTS</w:t>
+      </w:r>
+      <w:r>
+        <w:t>, DTR,</w:t>
+      </w:r>
+      <w:r>
+        <w:t xml:space="preserve"> </w:t>
+      </w:r>
+      <w:r>
+        <w:rPr>
+          <w:color w:val="538135" w:themeColor="accent6" w:themeShade="BF"/>
+        </w:rPr>
+        <w:t>T</w:t>
+      </w:r>
+      <w:r>
+        <w:rPr>
+          <w:color w:val="538135" w:themeColor="accent6" w:themeShade="BF"/>
+        </w:rPr>
+        <w:t>x</w:t>
+      </w:r>
+      <w:r>
+        <w:t xml:space="preserve">, </w:t>
+      </w:r>
+      <w:r>
+        <w:rPr>
+          <w:color w:val="C45911" w:themeColor="accent2" w:themeShade="BF"/>
+        </w:rPr>
+        <w:t>R</w:t>
+      </w:r>
+      <w:r>
+        <w:rPr>
+          <w:color w:val="C45911" w:themeColor="accent2" w:themeShade="BF"/>
+        </w:rPr>
+        <w:t>x</w:t>
+      </w:r>
+      <w:r>
+        <w:rPr>
+          <w:color w:val="C45911" w:themeColor="accent2" w:themeShade="BF"/>
+        </w:rPr>
+        <w:t xml:space="preserve"> </w:t>
+      </w:r>
+    </w:p>
+    <w:p>
+      <w:r>
+        <w:lastRenderedPageBreak/>
+        <w:t>&amp;</w:t>
+      </w:r>
+    </w:p>
+    <w:p>
+      <w:r>
+        <w:t xml:space="preserve">Black </w:t>
+      </w:r>
+      <w:r>
+        <w:t xml:space="preserve">is connected to </w:t>
+      </w:r>
+      <w:r>
+        <w:t>G</w:t>
+      </w:r>
+      <w:r>
+        <w:t>ND</w:t>
+      </w:r>
+      <w:r>
+        <w:t xml:space="preserve"> of PCB</w:t>
+      </w:r>
+      <w:r>
+        <w:t xml:space="preserve">. </w:t>
+      </w:r>
+    </w:p>
+    <w:p>
+      <w:r>
+        <w:t>Red wire is +ve terminal.</w:t>
+      </w:r>
+      <w:r>
+        <w:tab/>
+      </w:r>
+      <w:r>
+        <w:tab/>
+        <w:t>(to power up the GSM module externally)</w:t>
+      </w:r>
+    </w:p>
+    <w:p>
+      <w:r>
+        <w:t>Blue wire is -ve terminal.</w:t>
+      </w:r>
+      <w:r>
+        <w:tab/>
+      </w:r>
+      <w:r>
+        <w:tab/>
+      </w:r>
+      <w:r>
+        <w:t>(to power up the GSM module externally)</w:t>
+      </w:r>
+    </w:p>
+    <w:p/>
+    <w:p/>
+    <w:p>
+      <w:r>
+        <w:rPr>
+          <w:noProof/>
+        </w:rPr>
+        <mc:AlternateContent>
+          <mc:Choice Requires="wpi">
+            <w:drawing>
+              <wp:anchor distT="0" distB="0" distL="114300" distR="114300" simplePos="0" relativeHeight="251661312" behindDoc="0" locked="0" layoutInCell="1" allowOverlap="1" wp14:anchorId="00E9A8EC" wp14:editId="053FA01C">
+                <wp:simplePos x="0" y="0"/>
+                <wp:positionH relativeFrom="column">
+                  <wp:posOffset>3661572</wp:posOffset>
+                </wp:positionH>
+                <wp:positionV relativeFrom="paragraph">
+                  <wp:posOffset>1914318</wp:posOffset>
+                </wp:positionV>
+                <wp:extent cx="731880" cy="667080"/>
+                <wp:effectExtent l="38100" t="38100" r="49530" b="38100"/>
+                <wp:wrapNone/>
+                <wp:docPr id="2056291082" name="Ink 13"/>
+                <wp:cNvGraphicFramePr/>
+                <a:graphic xmlns:a="http://schemas.openxmlformats.org/drawingml/2006/main">
+                  <a:graphicData uri="http://schemas.microsoft.com/office/word/2010/wordprocessingInk">
+                    <w14:contentPart bwMode="auto" r:id="rId10">
+                      <w14:nvContentPartPr>
+                        <w14:cNvContentPartPr/>
+                      </w14:nvContentPartPr>
+                      <w14:xfrm>
+                        <a:off x="0" y="0"/>
+                        <a:ext cx="731880" cy="667080"/>
+                      </w14:xfrm>
+                    </w14:contentPart>
+                  </a:graphicData>
+                </a:graphic>
+              </wp:anchor>
+            </w:drawing>
+          </mc:Choice>
+          <mc:Fallback>
+            <w:pict>
+              <v:shapetype w14:anchorId="296CF582" id="_x0000_t75" coordsize="21600,21600" o:spt="75" o:preferrelative="t" path="m@4@5l@4@11@9@11@9@5xe" filled="f" stroked="f">
+                <v:stroke joinstyle="miter"/>
+                <v:formulas>
+                  <v:f eqn="if lineDrawn pixelLineWidth 0"/>
+                  <v:f eqn="sum @0 1 0"/>
+                  <v:f eqn="sum 0 0 @1"/>
+                  <v:f eqn="prod @2 1 2"/>
+                  <v:f eqn="prod @3 21600 pixelWidth"/>
+                  <v:f eqn="prod @3 21600 pixelHeight"/>
+                  <v:f eqn="sum @0 0 1"/>
+                  <v:f eqn="prod @6 1 2"/>
+                  <v:f eqn="prod @7 21600 pixelWidth"/>
+                  <v:f eqn="sum @8 21600 0"/>
+                  <v:f eqn="prod @7 21600 pixelHeight"/>
+                  <v:f eqn="sum @10 21600 0"/>
+                </v:formulas>
+                <v:path o:extrusionok="f" gradientshapeok="t" o:connecttype="rect"/>
+                <o:lock v:ext="edit" aspectratio="t"/>
+              </v:shapetype>
+              <v:shape id="Ink 13" o:spid="_x0000_s1026" type="#_x0000_t75" style="position:absolute;margin-left:287.8pt;margin-top:150.25pt;width:58.65pt;height:53.55pt;z-index:251661312;visibility:visible;mso-wrap-style:square;mso-wrap-distance-left:9pt;mso-wrap-distance-top:0;mso-wrap-distance-right:9pt;mso-wrap-distance-bottom:0;mso-position-horizontal:absolute;mso-position-horizontal-relative:text;mso-position-vertical:absolute;mso-position-vertical-relative:text" o:gfxdata="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">
+                <v:imagedata r:id="rId11" o:title=""/>
+              </v:shape>
+            </w:pict>
+          </mc:Fallback>
+        </mc:AlternateContent>
+      </w:r>
+      <w:r>
+        <w:rPr>
+          <w:noProof/>
+        </w:rPr>
+        <mc:AlternateContent>
+          <mc:Choice Requires="wpi">
+            <w:drawing>
+              <wp:anchor distT="0" distB="0" distL="114300" distR="114300" simplePos="0" relativeHeight="251660288" behindDoc="0" locked="0" layoutInCell="1" allowOverlap="1" wp14:anchorId="1A6AE5A5" wp14:editId="327EF580">
+                <wp:simplePos x="0" y="0"/>
+                <wp:positionH relativeFrom="column">
+                  <wp:posOffset>1843212</wp:posOffset>
+                </wp:positionH>
+                <wp:positionV relativeFrom="paragraph">
+                  <wp:posOffset>1612998</wp:posOffset>
+                </wp:positionV>
+                <wp:extent cx="859320" cy="694080"/>
+                <wp:effectExtent l="38100" t="38100" r="36195" b="48895"/>
+                <wp:wrapNone/>
+                <wp:docPr id="835299180" name="Ink 12"/>
+                <wp:cNvGraphicFramePr/>
+                <a:graphic xmlns:a="http://schemas.openxmlformats.org/drawingml/2006/main">
+                  <a:graphicData uri="http://schemas.microsoft.com/office/word/2010/wordprocessingInk">
+                    <w14:contentPart bwMode="auto" r:id="rId12">
+                      <w14:nvContentPartPr>
+                        <w14:cNvContentPartPr/>
+                      </w14:nvContentPartPr>
+                      <w14:xfrm>
+                        <a:off x="0" y="0"/>
+                        <a:ext cx="859320" cy="694080"/>
+                      </w14:xfrm>
+                    </w14:contentPart>
+                  </a:graphicData>
+                </a:graphic>
+              </wp:anchor>
+            </w:drawing>
+          </mc:Choice>
+          <mc:Fallback>
+            <w:pict>
+              <v:shape w14:anchorId="7B8FB748" id="Ink 12" o:spid="_x0000_s1026" type="#_x0000_t75" style="position:absolute;margin-left:144.65pt;margin-top:126.5pt;width:68.65pt;height:55.6pt;z-index:251660288;visibility:visible;mso-wrap-style:square;mso-wrap-distance-left:9pt;mso-wrap-distance-top:0;mso-wrap-distance-right:9pt;mso-wrap-distance-bottom:0;mso-position-horizontal:absolute;mso-position-horizontal-relative:text;mso-position-vertical:absolute;mso-position-vertical-relative:text" o:gfxdata="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">
+                <v:imagedata r:id="rId13" o:title=""/>
+              </v:shape>
+            </w:pict>
+          </mc:Fallback>
+        </mc:AlternateContent>
+      </w:r>
+      <w:r>
+        <w:rPr>
+          <w:noProof/>
+        </w:rPr>
+        <w:drawing>
+          <wp:inline distT="0" distB="0" distL="0" distR="0" wp14:anchorId="5E3E915E" wp14:editId="136C4A4F">
+            <wp:extent cx="5718765" cy="3558012"/>
+            <wp:effectExtent l="0" t="0" r="0" b="4445"/>
+            <wp:docPr id="2047098475" name="Picture 10"/>
+            <wp:cNvGraphicFramePr>
+              <a:graphicFrameLocks xmlns:a="http://schemas.openxmlformats.org/drawingml/2006/main" noChangeAspect="1"/>
+            </wp:cNvGraphicFramePr>
+            <a:graphic xmlns:a="http://schemas.openxmlformats.org/drawingml/2006/main">
+              <a:graphicData uri="http://schemas.openxmlformats.org/drawingml/2006/picture">
+                <pic:pic xmlns:pic="http://schemas.openxmlformats.org/drawingml/2006/picture">
+                  <pic:nvPicPr>
+                    <pic:cNvPr id="0" name="Picture 10"/>
+                    <pic:cNvPicPr>
+                      <a:picLocks noChangeAspect="1" noChangeArrowheads="1"/>
+                    </pic:cNvPicPr>
+                  </pic:nvPicPr>
+                  <pic:blipFill rotWithShape="1">
+                    <a:blip r:embed="rId14" cstate="print">
+                      <a:extLst>
+                        <a:ext uri="{28A0092B-C50C-407E-A947-70E740481C1C}">
+                          <a14:useLocalDpi xmlns:a14="http://schemas.microsoft.com/office/drawing/2010/main" val="0"/>
+                        </a:ext>
+                      </a:extLst>
+                    </a:blip>
+                    <a:srcRect l="8488" t="15067" r="8337" b="21536"/>
+                    <a:stretch/>
+                  </pic:blipFill>
+                  <pic:spPr bwMode="auto">
+                    <a:xfrm>
+                      <a:off x="0" y="0"/>
+                      <a:ext cx="5718765" cy="3558012"/>
+                    </a:xfrm>
+                    <a:prstGeom prst="rect">
+                      <a:avLst/>
+                    </a:prstGeom>
+                    <a:noFill/>
+                    <a:ln>
+                      <a:noFill/>
+                    </a:ln>
+                    <a:extLst>
+                      <a:ext uri="{53640926-AAD7-44D8-BBD7-CCE9431645EC}">
+                        <a14:shadowObscured xmlns:a14="http://schemas.microsoft.com/office/drawing/2010/main"/>
+                      </a:ext>
+                    </a:extLst>
+                  </pic:spPr>
+                </pic:pic>
+              </a:graphicData>
+            </a:graphic>
+          </wp:inline>
+        </w:drawing>
+      </w:r>
+    </w:p>
+    <w:p>
+      <w:r>
+        <w:t>{In case of testing or trying to use the GSM module without master board you have to power up the GSM module PCB and enable few pins in case to use it and to keep it active}</w:t>
+      </w:r>
+    </w:p>
+    <w:p>
+      <w:r>
+        <w:t xml:space="preserve">3.3 V signal recommended for transistors D1, D2 connected to red hard wires. These wires are connected to diode and transistor circuits those are responsible </w:t>
+      </w:r>
+      <w:r>
+        <w:t>turning ON the Quectel chip and start communication with respective controller</w:t>
+      </w:r>
+      <w:r>
+        <w:t xml:space="preserve"> {uC, uP}</w:t>
+      </w:r>
+      <w:r>
+        <w:t>.</w:t>
+      </w:r>
+    </w:p>
+    <w:p>
+      <w:r>
+        <w:lastRenderedPageBreak/>
+        <w:t>{</w:t>
+      </w:r>
+      <w:r>
+        <w:t>W</w:t>
+      </w:r>
+      <w:r>
+        <w:t xml:space="preserve">hile using Master PCB along with the GSM </w:t>
+      </w:r>
+      <w:r>
+        <w:t>module} These</w:t>
+      </w:r>
+      <w:r>
+        <w:t xml:space="preserve"> all pins are connected to the 30 pin connector used to connect MASTER PCB, </w:t>
+      </w:r>
+      <w:r>
+        <w:t>and the 2 red wires connected to diodes and transistor circuit will be controlled by the GPIO pins coming from DSP chip and PIC uC .</w:t>
+      </w:r>
+    </w:p>
+    <w:p/>
+    <w:p/>
+    <w:p>
+      <w:r>
+        <w:rPr>
+          <w:noProof/>
+        </w:rPr>
+        <w:drawing>
+          <wp:inline distT="0" distB="0" distL="0" distR="0" wp14:anchorId="466715BA" wp14:editId="3538E189">
+            <wp:extent cx="3677017" cy="2098363"/>
+            <wp:effectExtent l="0" t="0" r="0" b="0"/>
+            <wp:docPr id="113161573" name="Picture 9"/>
+            <wp:cNvGraphicFramePr>
+              <a:graphicFrameLocks xmlns:a="http://schemas.openxmlformats.org/drawingml/2006/main" noChangeAspect="1"/>
+            </wp:cNvGraphicFramePr>
+            <a:graphic xmlns:a="http://schemas.openxmlformats.org/drawingml/2006/main">
+              <a:graphicData uri="http://schemas.openxmlformats.org/drawingml/2006/picture">
+                <pic:pic xmlns:pic="http://schemas.openxmlformats.org/drawingml/2006/picture">
+                  <pic:nvPicPr>
+                    <pic:cNvPr id="0" name="Picture 9"/>
+                    <pic:cNvPicPr>
+                      <a:picLocks noChangeAspect="1" noChangeArrowheads="1"/>
+                    </pic:cNvPicPr>
+                  </pic:nvPicPr>
+                  <pic:blipFill rotWithShape="1">
+                    <a:blip r:embed="rId15" cstate="print">
+                      <a:extLst>
+                        <a:ext uri="{28A0092B-C50C-407E-A947-70E740481C1C}">
+                          <a14:useLocalDpi xmlns:a14="http://schemas.microsoft.com/office/drawing/2010/main" val="0"/>
+                        </a:ext>
+                      </a:extLst>
+                    </a:blip>
+                    <a:srcRect r="6968"/>
+                    <a:stretch/>
+                  </pic:blipFill>
+                  <pic:spPr bwMode="auto">
+                    <a:xfrm>
+                      <a:off x="0" y="0"/>
+                      <a:ext cx="3726968" cy="2126868"/>
+                    </a:xfrm>
+                    <a:prstGeom prst="rect">
+                      <a:avLst/>
+                    </a:prstGeom>
+                    <a:noFill/>
+                    <a:ln>
+                      <a:noFill/>
+                    </a:ln>
+                    <a:extLst>
+                      <a:ext uri="{53640926-AAD7-44D8-BBD7-CCE9431645EC}">
+                        <a14:shadowObscured xmlns:a14="http://schemas.microsoft.com/office/drawing/2010/main"/>
+                      </a:ext>
+                    </a:extLst>
+                  </pic:spPr>
+                </pic:pic>
+              </a:graphicData>
+            </a:graphic>
+          </wp:inline>
+        </w:drawing>
+      </w:r>
+    </w:p>
+    <w:p/>
+    <w:p/>
+    <w:p/>
     <w:p/>
     <w:p>
       <w:r>
@@ -483,7 +2274,7 @@
       <w:pPr>
         <w:pStyle w:val="Heading1"/>
       </w:pPr>
-      <w:bookmarkStart w:id="1" w:name="_Toc152245309"/>
+      <w:bookmarkStart w:id="5" w:name="_Toc156221577"/>
       <w:r>
         <w:lastRenderedPageBreak/>
         <w:t>Software</w:t>
@@ -491,13 +2282,163 @@
       <w:r>
         <w:t xml:space="preserve"> Part</w:t>
       </w:r>
-      <w:bookmarkEnd w:id="1"/>
-    </w:p>
-    <w:p/>
-    <w:p/>
-    <w:p/>
-    <w:p/>
-    <w:p/>
+      <w:bookmarkEnd w:id="5"/>
+    </w:p>
+    <w:p>
+      <w:pPr>
+        <w:pStyle w:val="Heading2"/>
+      </w:pPr>
+      <w:bookmarkStart w:id="6" w:name="_Toc156221578"/>
+      <w:r>
+        <w:t>FLOW OF PROJECT</w:t>
+      </w:r>
+      <w:r>
+        <w:t>- Starting</w:t>
+      </w:r>
+      <w:bookmarkEnd w:id="6"/>
+    </w:p>
+    <w:p>
+      <w:r>
+        <w:t xml:space="preserve">Here UI </w:t>
+      </w:r>
+      <w:r>
+        <w:t>plays the master role to initiating the ‘main’ function of the project! While the camera is in SETUP mode or the main function</w:t>
+      </w:r>
+      <w:r>
+        <w:t xml:space="preserve"> {“ </w:t>
+      </w:r>
+      <w:r>
+        <w:t>int NvtMain(int argc, char *argv[])</w:t>
+      </w:r>
+      <w:r>
+        <w:t xml:space="preserve"> ”},</w:t>
+      </w:r>
+      <w:r>
+        <w:t xml:space="preserve"> present </w:t>
+      </w:r>
+      <w:r>
+        <w:t>on</w:t>
+      </w:r>
+      <w:r>
+        <w:t xml:space="preserve"> PATH - </w:t>
+      </w:r>
+      <w:r>
+        <w:rPr>
+          <w:i/>
+          <w:iCs/>
+        </w:rPr>
+        <w:t>“..</w:t>
+      </w:r>
+      <w:r>
+        <w:rPr>
+          <w:i/>
+          <w:iCs/>
+        </w:rPr>
+        <w:t>\DSP\NT96655_BG8304_IQ_V1.0.70\Project\BskCamera\SrcCode\System</w:t>
+      </w:r>
+      <w:r>
+        <w:rPr>
+          <w:i/>
+          <w:iCs/>
+        </w:rPr>
+        <w:t>\”</w:t>
+      </w:r>
+      <w:r>
+        <w:t xml:space="preserve"> and the file name is “main.c”.</w:t>
+      </w:r>
+    </w:p>
+    <w:p>
+      <w:r>
+        <w:t>To understand the flow of project, you will be needing SDK manual provided by the vendor itself. If you want to start with understanding the project source code for DSP chip, just follow function “</w:t>
+      </w:r>
+      <w:r>
+        <w:t>int NvtMain(int argc, char *argv[]</w:t>
+      </w:r>
+      <w:r>
+        <w:t>” on the path just mentioned above. By following it you can figure out the flow of backend source code for DSP chip. To know more about image capturing pipelines or data handing, or image handling pipelines and other pipelines like for SD card and all, you will be required to go through the operation manual/or programming manual provided by the vender of DSP chip.</w:t>
+      </w:r>
+    </w:p>
+    <w:p/>
+    <w:p>
+      <w:r>
+        <w:t>For changes in UI and functionality of UI, You have different files shared in same folder “/</w:t>
+      </w:r>
+      <w:r>
+        <w:t>1DSP_source_code</w:t>
+      </w:r>
+      <w:r>
+        <w:t>/UI/…”</w:t>
+      </w:r>
+      <w:r>
+        <w:t>. Need to go through to it and understand the flow, what happens on clicking in respective area of screen / icons on screen.</w:t>
+      </w:r>
+    </w:p>
+    <w:p/>
+    <w:p>
+      <w:r>
+        <w:t xml:space="preserve">Now talking about PIC controller. </w:t>
+      </w:r>
+      <w:r>
+        <w:t>The MCU source code is modified and compiled and flashed using Microchip's own development tools</w:t>
+      </w:r>
+      <w:r>
+        <w:t>. The flow of PIC micro controller is just basic and standard one. The main() func and other functions being called with pointers and times for controlling the things.</w:t>
+      </w:r>
+    </w:p>
+    <w:p>
+      <w:r>
+        <w:lastRenderedPageBreak/>
+        <w:t>Here PIC uC works as master, as mentioned in Introduction as well, the mode set on camera depends on position of button on camers. The modes are ON, OFF, SETUP. The state of button is read by the PIC uC, and it controls the power of the master PCB of the product. It is only responsible for powering up the DSP chip, IR blaster, GSM, which device will communicate over GSM data lines {via a transistor based circuits, it controls the control lines for DSP and PIC ICs}</w:t>
+      </w:r>
+      <w:r>
+        <w:t xml:space="preserve">, PIC, voltage level, and what all Functions of camera will work !!. </w:t>
+      </w:r>
+    </w:p>
+    <w:p>
+      <w:r>
+        <w:t>PIC uC is only responsible for controlling DSP chip in ON-mode {to capture single image or set of images, video of specific time length</w:t>
+      </w:r>
+      <w:r>
+        <w:t xml:space="preserve"> as per camera is configured using the configuration file </w:t>
+      </w:r>
+      <w:r>
+        <w:t>}</w:t>
+      </w:r>
+    </w:p>
+    <w:p/>
+    <w:p/>
+    <w:p/>
+    <w:p>
+      <w:pPr>
+        <w:pStyle w:val="Heading2"/>
+      </w:pPr>
+      <w:bookmarkStart w:id="7" w:name="_Toc156221579"/>
+      <w:r>
+        <w:t>Installing Software and Dependencies</w:t>
+      </w:r>
+      <w:bookmarkEnd w:id="7"/>
+    </w:p>
+    <w:p>
+      <w:r>
+        <w:t xml:space="preserve">Refer to the Chapter </w:t>
+      </w:r>
+      <w:hyperlink w:anchor="_Tips_and_shortcuts" w:history="1">
+        <w:r>
+          <w:rPr>
+            <w:rStyle w:val="Hyperlink"/>
+          </w:rPr>
+          <w:t>“Tips and Key Notes”</w:t>
+        </w:r>
+      </w:hyperlink>
+    </w:p>
+    <w:p/>
+    <w:p>
+      <w:pPr>
+        <w:pStyle w:val="Heading2"/>
+      </w:pPr>
+      <w:bookmarkStart w:id="8" w:name="_Toc156221580"/>
+      <w:bookmarkEnd w:id="8"/>
+    </w:p>
     <w:p/>
     <w:p/>
     <w:p/>
@@ -511,28 +2452,373 @@
       <w:pPr>
         <w:pStyle w:val="Heading1"/>
       </w:pPr>
-      <w:bookmarkStart w:id="2" w:name="_Toc152245310"/>
+      <w:bookmarkStart w:id="9" w:name="_Toc156221581"/>
       <w:r>
         <w:lastRenderedPageBreak/>
         <w:t>MQTT with EG25G</w:t>
       </w:r>
-      <w:bookmarkEnd w:id="2"/>
-    </w:p>
-    <w:p/>
-    <w:p/>
-    <w:p/>
-    <w:p/>
-    <w:p/>
-    <w:p/>
-    <w:p/>
-    <w:p/>
+      <w:bookmarkEnd w:id="9"/>
+    </w:p>
+    <w:p>
+      <w:r>
+        <w:t xml:space="preserve">Refer to the USER </w:t>
+      </w:r>
+      <w:r>
+        <w:t>MANUAL</w:t>
+      </w:r>
+      <w:r>
+        <w:t xml:space="preserve"> for EG25 for 4G modules</w:t>
+      </w:r>
+      <w:r>
+        <w:t xml:space="preserve"> provided by the vender</w:t>
+      </w:r>
+      <w:r>
+        <w:t>.</w:t>
+      </w:r>
+    </w:p>
+    <w:p>
+      <w:r>
+        <w:t>And in case you are using EC20, it is a 3G supported module! So, select the SIM card or the service provider accordingly, the one who supports 3G signals as well. Like in INDIA, JIO4G does NOT support 2G, 3G at all, so JIO SIM card will never work in EC20. So for trial JIO SIM card we used EG25 only !!</w:t>
+      </w:r>
+      <w:r>
+        <w:t>.</w:t>
+      </w:r>
+    </w:p>
+    <w:p/>
+    <w:p/>
+    <w:p/>
+    <w:p/>
+    <w:p/>
+    <w:p/>
+    <w:p/>
+    <w:p/>
+    <w:p/>
+    <w:p>
+      <w:r>
+        <w:br w:type="page"/>
+      </w:r>
+    </w:p>
+    <w:p>
+      <w:pPr>
+        <w:pStyle w:val="Heading1"/>
+      </w:pPr>
+      <w:bookmarkStart w:id="10" w:name="_Tips_and_shortcuts"/>
+      <w:bookmarkStart w:id="11" w:name="_Toc156221582"/>
+      <w:bookmarkEnd w:id="10"/>
+      <w:r>
+        <w:lastRenderedPageBreak/>
+        <w:t xml:space="preserve">Tips and </w:t>
+      </w:r>
+      <w:r>
+        <w:t>Key Notes</w:t>
+      </w:r>
+      <w:bookmarkEnd w:id="11"/>
+    </w:p>
+    <w:p>
+      <w:pPr>
+        <w:rPr>
+          <w:rFonts w:ascii="Arial" w:hAnsi="Arial" w:cs="Arial"/>
+          <w:color w:val="500050"/>
+          <w:shd w:val="clear" w:color="auto" w:fill="FFFFFF"/>
+          <w:lang w:eastAsia="en-IN"/>
+        </w:rPr>
+      </w:pPr>
+      <w:r>
+        <w:rPr>
+          <w:rFonts w:ascii="Arial" w:hAnsi="Arial" w:cs="Arial"/>
+          <w:color w:val="500050"/>
+          <w:shd w:val="clear" w:color="auto" w:fill="FFFFFF"/>
+          <w:lang w:eastAsia="en-IN"/>
+        </w:rPr>
+        <w:sym w:font="Wingdings" w:char="F0E0"/>
+      </w:r>
+      <w:r>
+        <w:rPr>
+          <w:rFonts w:ascii="Arial" w:hAnsi="Arial" w:cs="Arial"/>
+          <w:color w:val="500050"/>
+          <w:shd w:val="clear" w:color="auto" w:fill="FFFFFF"/>
+          <w:lang w:eastAsia="en-IN"/>
+        </w:rPr>
+        <w:t>" I </w:t>
+      </w:r>
+      <w:r>
+        <w:rPr>
+          <w:shd w:val="clear" w:color="auto" w:fill="FFFFFF"/>
+          <w:lang w:eastAsia="en-IN"/>
+        </w:rPr>
+        <w:t>am able to set up the SDK and load the current firm into a commercial BG8304 I have here? Is that possible, or is it just compatible with other hardware?</w:t>
+      </w:r>
+      <w:r>
+        <w:rPr>
+          <w:rFonts w:ascii="Arial" w:hAnsi="Arial" w:cs="Arial"/>
+          <w:color w:val="500050"/>
+          <w:shd w:val="clear" w:color="auto" w:fill="FFFFFF"/>
+          <w:lang w:eastAsia="en-IN"/>
+        </w:rPr>
+        <w:t>  "</w:t>
+      </w:r>
+    </w:p>
+    <w:p>
+      <w:pPr>
+        <w:rPr>
+          <w:lang w:eastAsia="en-IN"/>
+        </w:rPr>
+      </w:pPr>
+    </w:p>
+    <w:p>
+      <w:pPr>
+        <w:rPr>
+          <w:lang w:eastAsia="en-IN"/>
+        </w:rPr>
+      </w:pPr>
+    </w:p>
+    <w:p>
+      <w:pPr>
+        <w:rPr>
+          <w:lang w:eastAsia="en-IN"/>
+        </w:rPr>
+      </w:pPr>
+      <w:r>
+        <w:rPr>
+          <w:lang w:eastAsia="en-IN"/>
+        </w:rPr>
+        <w:t>STEPS to write new firmware to CAMERA are !</w:t>
+      </w:r>
+    </w:p>
+    <w:p>
+      <w:pPr>
+        <w:rPr>
+          <w:lang w:eastAsia="en-IN"/>
+        </w:rPr>
+      </w:pPr>
+    </w:p>
+    <w:p>
+      <w:pPr>
+        <w:rPr>
+          <w:lang w:eastAsia="en-IN"/>
+        </w:rPr>
+      </w:pPr>
+      <w:r>
+        <w:rPr>
+          <w:lang w:eastAsia="en-IN"/>
+        </w:rPr>
+        <w:t>Step 1: Get an SD card and format it;</w:t>
+      </w:r>
+    </w:p>
+    <w:p>
+      <w:pPr>
+        <w:rPr>
+          <w:lang w:eastAsia="en-IN"/>
+        </w:rPr>
+      </w:pPr>
+      <w:r>
+        <w:rPr>
+          <w:lang w:eastAsia="en-IN"/>
+        </w:rPr>
+        <w:t>Step 2: Put the FW96655A.bin file into the SD card;</w:t>
+      </w:r>
+    </w:p>
+    <w:p>
+      <w:pPr>
+        <w:rPr>
+          <w:lang w:eastAsia="en-IN"/>
+        </w:rPr>
+      </w:pPr>
+      <w:r>
+        <w:rPr>
+          <w:lang w:eastAsia="en-IN"/>
+        </w:rPr>
+        <w:t>Step 3: Lock the card and insert the SD card into the camera; - Keep CAMERA power == OFF</w:t>
+      </w:r>
+    </w:p>
+    <w:p>
+      <w:pPr>
+        <w:rPr>
+          <w:lang w:eastAsia="en-IN"/>
+        </w:rPr>
+      </w:pPr>
+      <w:r>
+        <w:rPr>
+          <w:lang w:eastAsia="en-IN"/>
+        </w:rPr>
+        <w:t>Step 4: Turn the camera switch to power ON the camera;</w:t>
+      </w:r>
+    </w:p>
+    <w:p>
+      <w:pPr>
+        <w:rPr>
+          <w:lang w:eastAsia="en-IN"/>
+        </w:rPr>
+      </w:pPr>
+      <w:r>
+        <w:rPr>
+          <w:lang w:eastAsia="en-IN"/>
+        </w:rPr>
+        <w:t>Step 5: Wait for about 30s, the camera will display a blue interface, and the upgrade is complete;</w:t>
+      </w:r>
+    </w:p>
+    <w:p>
+      <w:pPr>
+        <w:rPr>
+          <w:lang w:eastAsia="en-IN"/>
+        </w:rPr>
+      </w:pPr>
+      <w:r>
+        <w:rPr>
+          <w:lang w:eastAsia="en-IN"/>
+        </w:rPr>
+        <w:t>Step 6: Pull out the SD card and unlock it, insert the camera and restart it, enter the menu to confirm the version.</w:t>
+      </w:r>
+    </w:p>
+    <w:p/>
+    <w:p/>
+    <w:p/>
+    <w:p/>
+    <w:p/>
+    <w:p>
+      <w:r>
+        <w:lastRenderedPageBreak/>
+        <w:t>** The developer can use any Text editor to write code for DSP chip, what so ever editor you are comfortable!</w:t>
+      </w:r>
+    </w:p>
+    <w:p>
+      <w:r>
+        <w:t>After making changes to the source code, Compilation can be done as mentioned in Step 2. Just take care you have install NMAKE and other required dependences, and softwares for getting project compiled without errors.</w:t>
+      </w:r>
+    </w:p>
+    <w:p/>
+    <w:p/>
+    <w:p>
+      <w:r>
+        <w:t>Basic steps to compile DSP code and make .bin files to be written to the camera are:-</w:t>
+      </w:r>
+    </w:p>
+    <w:p>
+      <w:r>
+        <w:t>1. To read the code, you can install the SourceInsight tool (shared with backup) to read and modify the code;</w:t>
+      </w:r>
+    </w:p>
+    <w:p>
+      <w:r>
+        <w:t>2. Compile and directly run build.bat or build-all.bat in the root directory;</w:t>
+      </w:r>
+    </w:p>
+    <w:p/>
+    <w:p/>
+    <w:p/>
+    <w:p/>
+    <w:p/>
+    <w:p>
+      <w:r>
+        <w:t>STEPS to INSTALL all dependences and required software's...</w:t>
+      </w:r>
+    </w:p>
+    <w:p>
+      <w:r>
+        <w:t>1. Install ADS1.2 first, and there is a cracking method after decompressing the file;</w:t>
+      </w:r>
+    </w:p>
+    <w:p>
+      <w:r>
+        <w:t>2. Install MIPS, NT96655 platform is a processor using MIPS instruction set;</w:t>
+      </w:r>
+    </w:p>
+    <w:p>
+      <w:r>
+        <w:t>3. Install the C language compilation tool NMake.</w:t>
+      </w:r>
+    </w:p>
+    <w:p/>
+    <w:p/>
+    <w:p/>
+    <w:p/>
+    <w:p>
+      <w:r>
+        <w:t xml:space="preserve">YOU WILL FIND BUILD OUTPUT BIN FILE AND OTHER </w:t>
+      </w:r>
+      <w:r>
+        <w:t>‘</w:t>
+      </w:r>
+      <w:r>
+        <w:t>.o</w:t>
+      </w:r>
+      <w:r>
+        <w:t xml:space="preserve">’ </w:t>
+      </w:r>
+      <w:r>
+        <w:t xml:space="preserve">, </w:t>
+      </w:r>
+      <w:r>
+        <w:t>‘</w:t>
+      </w:r>
+      <w:r>
+        <w:t>.a</w:t>
+      </w:r>
+      <w:r>
+        <w:t>’</w:t>
+      </w:r>
+      <w:r>
+        <w:t xml:space="preserve"> files in 'release' folder </w:t>
+      </w:r>
+    </w:p>
+    <w:p>
+      <w:r>
+        <w:t>...\DSP\NT96655_BG8304_IQ_V1.0.70\NT96655_BG8304_IQ_V1.0.70\Project\BskCamera\BskCamera_Data\Release\...</w:t>
+      </w:r>
+    </w:p>
+    <w:p/>
+    <w:p/>
+    <w:p/>
+    <w:p/>
+    <w:p/>
+    <w:p>
+      <w:r>
+        <w:t>Two burning methods:</w:t>
+      </w:r>
+    </w:p>
+    <w:p>
+      <w:r>
+        <w:t>1. Self-made burning fixture, using BG830 motherboard, welding burning seat, directly using SD card lock card upgrade method of burning;</w:t>
+      </w:r>
+    </w:p>
+    <w:p>
+      <w:r>
+        <w:t>2. Use ordinary burner to burn, and burn directly;</w:t>
+      </w:r>
+    </w:p>
+    <w:p/>
+    <w:p/>
+    <w:p/>
+    <w:p/>
+    <w:p/>
+    <w:p/>
+    <w:p/>
+    <w:p/>
+    <w:p/>
+    <w:p/>
+    <w:p>
+      <w:pPr>
+        <w:spacing w:line="259" w:lineRule="auto"/>
+        <w:jc w:val="left"/>
+      </w:pPr>
+      <w:r>
+        <w:br w:type="page"/>
+      </w:r>
+    </w:p>
+    <w:p>
+      <w:pPr>
+        <w:pStyle w:val="Heading1"/>
+      </w:pPr>
+      <w:r>
+        <w:lastRenderedPageBreak/>
+        <w:t>Configuration File format</w:t>
+      </w:r>
+    </w:p>
     <w:sectPr>
-      <w:headerReference w:type="even" r:id="rId8"/>
-      <w:headerReference w:type="default" r:id="rId9"/>
-      <w:footerReference w:type="even" r:id="rId10"/>
-      <w:footerReference w:type="default" r:id="rId11"/>
-      <w:headerReference w:type="first" r:id="rId12"/>
-      <w:footerReference w:type="first" r:id="rId13"/>
+      <w:headerReference w:type="even" r:id="rId16"/>
+      <w:headerReference w:type="default" r:id="rId17"/>
+      <w:footerReference w:type="default" r:id="rId18"/>
+      <w:headerReference w:type="first" r:id="rId19"/>
       <w:pgSz w:w="11906" w:h="16838"/>
       <w:pgMar w:top="1440" w:right="1440" w:bottom="1440" w:left="1440" w:header="708" w:footer="708" w:gutter="0"/>
       <w:cols w:space="708"/>
@@ -544,13 +2830,14 @@
 </file>
 
 <file path=word/endnotes.xml><?xml version="1.0" encoding="utf-8"?>
-<w:endnotes xmlns:wpc="http://schemas.microsoft.com/office/word/2010/wordprocessingCanvas" xmlns:cx="http://schemas.microsoft.com/office/drawing/2014/chartex" xmlns:cx1="http://schemas.microsoft.com/office/drawing/2015/9/8/chartex" xmlns:cx2="http://schemas.microsoft.com/office/drawing/2015/10/21/chartex" xmlns:cx3="http://schemas.microsoft.com/office/drawing/2016/5/9/chartex" xmlns:cx4="http://schemas.microsoft.com/office/drawing/2016/5/10/chartex" xmlns:cx5="http://schemas.microsoft.com/office/drawing/2016/5/11/chartex" xmlns:cx6="http://schemas.microsoft.com/office/drawing/2016/5/12/chartex" xmlns:cx7="http://schemas.microsoft.com/office/drawing/2016/5/13/chartex" xmlns:cx8="http://schemas.microsoft.com/office/drawing/2016/5/14/chartex" xmlns:mc="http://schemas.openxmlformats.org/markup-compatibility/2006" xmlns:aink="http://schemas.microsoft.com/office/drawing/2016/ink" xmlns:am3d="http://schemas.microsoft.com/office/drawing/2017/model3d" xmlns:o="urn:schemas-microsoft-com:office:office" xmlns:r="http://schemas.openxmlformats.org/officeDocument/2006/relationships" xmlns:m="http://schemas.openxmlformats.org/officeDocument/2006/math" xmlns:v="urn:schemas-microsoft-com:vml" xmlns:wp14="http://schemas.microsoft.com/office/word/2010/wordprocessingDrawing" xmlns:wp="http://schemas.openxmlformats.org/drawingml/2006/wordprocessingDrawing" xmlns:w10="urn:schemas-microsoft-com:office:word" xmlns:w="http://schemas.openxmlformats.org/wordprocessingml/2006/main" xmlns:w14="http://schemas.microsoft.com/office/word/2010/wordml" xmlns:w15="http://schemas.microsoft.com/office/word/2012/wordml" xmlns:w16cid="http://schemas.microsoft.com/office/word/2016/wordml/cid" xmlns:w16se="http://schemas.microsoft.com/office/word/2015/wordml/symex" xmlns:wpg="http://schemas.microsoft.com/office/word/2010/wordprocessingGroup" xmlns:wpi="http://schemas.microsoft.com/office/word/2010/wordprocessingInk" xmlns:wne="http://schemas.microsoft.com/office/word/2006/wordml" xmlns:wps="http://schemas.microsoft.com/office/word/2010/wordprocessingShape" mc:Ignorable="w14 w15 w16se w16cid wp14">
+<w:endnotes xmlns:wpc="http://schemas.microsoft.com/office/word/2010/wordprocessingCanvas" xmlns:cx="http://schemas.microsoft.com/office/drawing/2014/chartex" xmlns:cx1="http://schemas.microsoft.com/office/drawing/2015/9/8/chartex" xmlns:cx2="http://schemas.microsoft.com/office/drawing/2015/10/21/chartex" xmlns:cx3="http://schemas.microsoft.com/office/drawing/2016/5/9/chartex" xmlns:cx4="http://schemas.microsoft.com/office/drawing/2016/5/10/chartex" xmlns:cx5="http://schemas.microsoft.com/office/drawing/2016/5/11/chartex" xmlns:cx6="http://schemas.microsoft.com/office/drawing/2016/5/12/chartex" xmlns:cx7="http://schemas.microsoft.com/office/drawing/2016/5/13/chartex" xmlns:cx8="http://schemas.microsoft.com/office/drawing/2016/5/14/chartex" xmlns:mc="http://schemas.openxmlformats.org/markup-compatibility/2006" xmlns:aink="http://schemas.microsoft.com/office/drawing/2016/ink" xmlns:am3d="http://schemas.microsoft.com/office/drawing/2017/model3d" xmlns:o="urn:schemas-microsoft-com:office:office" xmlns:oel="http://schemas.microsoft.com/office/2019/extlst" xmlns:r="http://schemas.openxmlformats.org/officeDocument/2006/relationships" xmlns:m="http://schemas.openxmlformats.org/officeDocument/2006/math" xmlns:v="urn:schemas-microsoft-com:vml" xmlns:wp14="http://schemas.microsoft.com/office/word/2010/wordprocessingDrawing" xmlns:wp="http://schemas.openxmlformats.org/drawingml/2006/wordprocessingDrawing" xmlns:w10="urn:schemas-microsoft-com:office:word" xmlns:w="http://schemas.openxmlformats.org/wordprocessingml/2006/main" xmlns:w14="http://schemas.microsoft.com/office/word/2010/wordml" xmlns:w15="http://schemas.microsoft.com/office/word/2012/wordml" xmlns:w16cex="http://schemas.microsoft.com/office/word/2018/wordml/cex" xmlns:w16cid="http://schemas.microsoft.com/office/word/2016/wordml/cid" xmlns:w16="http://schemas.microsoft.com/office/word/2018/wordml" xmlns:w16sdtdh="http://schemas.microsoft.com/office/word/2020/wordml/sdtdatahash" xmlns:w16se="http://schemas.microsoft.com/office/word/2015/wordml/symex" xmlns:wpg="http://schemas.microsoft.com/office/word/2010/wordprocessingGroup" xmlns:wpi="http://schemas.microsoft.com/office/word/2010/wordprocessingInk" xmlns:wne="http://schemas.microsoft.com/office/word/2006/wordml" xmlns:wps="http://schemas.microsoft.com/office/word/2010/wordprocessingShape" mc:Ignorable="w14 w15 w16se w16cid w16 w16cex w16sdtdh wp14">
   <w:endnote w:type="separator" w:id="-1">
     <w:p>
       <w:r>
         <w:separator/>
       </w:r>
     </w:p>
+    <w:p/>
   </w:endnote>
   <w:endnote w:type="continuationSeparator" w:id="0">
     <w:p>
@@ -558,25 +2845,17 @@
         <w:continuationSeparator/>
       </w:r>
     </w:p>
+    <w:p/>
   </w:endnote>
 </w:endnotes>
 </file>
 
 <file path=word/footer1.xml><?xml version="1.0" encoding="utf-8"?>
-<w:ftr xmlns:wpc="http://schemas.microsoft.com/office/word/2010/wordprocessingCanvas" xmlns:cx="http://schemas.microsoft.com/office/drawing/2014/chartex" xmlns:cx1="http://schemas.microsoft.com/office/drawing/2015/9/8/chartex" xmlns:cx2="http://schemas.microsoft.com/office/drawing/2015/10/21/chartex" xmlns:cx3="http://schemas.microsoft.com/office/drawing/2016/5/9/chartex" xmlns:cx4="http://schemas.microsoft.com/office/drawing/2016/5/10/chartex" xmlns:cx5="http://schemas.microsoft.com/office/drawing/2016/5/11/chartex" xmlns:cx6="http://schemas.microsoft.com/office/drawing/2016/5/12/chartex" xmlns:cx7="http://schemas.microsoft.com/office/drawing/2016/5/13/chartex" xmlns:cx8="http://schemas.microsoft.com/office/drawing/2016/5/14/chartex" xmlns:mc="http://schemas.openxmlformats.org/markup-compatibility/2006" xmlns:aink="http://schemas.microsoft.com/office/drawing/2016/ink" xmlns:am3d="http://schemas.microsoft.com/office/drawing/2017/model3d" xmlns:o="urn:schemas-microsoft-com:office:office" xmlns:r="http://schemas.openxmlformats.org/officeDocument/2006/relationships" xmlns:m="http://schemas.openxmlformats.org/officeDocument/2006/math" xmlns:v="urn:schemas-microsoft-com:vml" xmlns:wp14="http://schemas.microsoft.com/office/word/2010/wordprocessingDrawing" xmlns:wp="http://schemas.openxmlformats.org/drawingml/2006/wordprocessingDrawing" xmlns:w10="urn:schemas-microsoft-com:office:word" xmlns:w="http://schemas.openxmlformats.org/wordprocessingml/2006/main" xmlns:w14="http://schemas.microsoft.com/office/word/2010/wordml" xmlns:w15="http://schemas.microsoft.com/office/word/2012/wordml" xmlns:w16cid="http://schemas.microsoft.com/office/word/2016/wordml/cid" xmlns:w16se="http://schemas.microsoft.com/office/word/2015/wordml/symex" xmlns:wpg="http://schemas.microsoft.com/office/word/2010/wordprocessingGroup" xmlns:wpi="http://schemas.microsoft.com/office/word/2010/wordprocessingInk" xmlns:wne="http://schemas.microsoft.com/office/word/2006/wordml" xmlns:wps="http://schemas.microsoft.com/office/word/2010/wordprocessingShape" mc:Ignorable="w14 w15 w16se w16cid wp14">
+<w:ftr xmlns:wpc="http://schemas.microsoft.com/office/word/2010/wordprocessingCanvas" xmlns:cx="http://schemas.microsoft.com/office/drawing/2014/chartex" xmlns:cx1="http://schemas.microsoft.com/office/drawing/2015/9/8/chartex" xmlns:cx2="http://schemas.microsoft.com/office/drawing/2015/10/21/chartex" xmlns:cx3="http://schemas.microsoft.com/office/drawing/2016/5/9/chartex" xmlns:cx4="http://schemas.microsoft.com/office/drawing/2016/5/10/chartex" xmlns:cx5="http://schemas.microsoft.com/office/drawing/2016/5/11/chartex" xmlns:cx6="http://schemas.microsoft.com/office/drawing/2016/5/12/chartex" xmlns:cx7="http://schemas.microsoft.com/office/drawing/2016/5/13/chartex" xmlns:cx8="http://schemas.microsoft.com/office/drawing/2016/5/14/chartex" xmlns:mc="http://schemas.openxmlformats.org/markup-compatibility/2006" xmlns:aink="http://schemas.microsoft.com/office/drawing/2016/ink" xmlns:am3d="http://schemas.microsoft.com/office/drawing/2017/model3d" xmlns:o="urn:schemas-microsoft-com:office:office" xmlns:oel="http://schemas.microsoft.com/office/2019/extlst" xmlns:r="http://schemas.openxmlformats.org/officeDocument/2006/relationships" xmlns:m="http://schemas.openxmlformats.org/officeDocument/2006/math" xmlns:v="urn:schemas-microsoft-com:vml" xmlns:wp14="http://schemas.microsoft.com/office/word/2010/wordprocessingDrawing" xmlns:wp="http://schemas.openxmlformats.org/drawingml/2006/wordprocessingDrawing" xmlns:w10="urn:schemas-microsoft-com:office:word" xmlns:w="http://schemas.openxmlformats.org/wordprocessingml/2006/main" xmlns:w14="http://schemas.microsoft.com/office/word/2010/wordml" xmlns:w15="http://schemas.microsoft.com/office/word/2012/wordml" xmlns:w16cex="http://schemas.microsoft.com/office/word/2018/wordml/cex" xmlns:w16cid="http://schemas.microsoft.com/office/word/2016/wordml/cid" xmlns:w16="http://schemas.microsoft.com/office/word/2018/wordml" xmlns:w16sdtdh="http://schemas.microsoft.com/office/word/2020/wordml/sdtdatahash" xmlns:w16se="http://schemas.microsoft.com/office/word/2015/wordml/symex" xmlns:wpg="http://schemas.microsoft.com/office/word/2010/wordprocessingGroup" xmlns:wpi="http://schemas.microsoft.com/office/word/2010/wordprocessingInk" xmlns:wne="http://schemas.microsoft.com/office/word/2006/wordml" xmlns:wps="http://schemas.microsoft.com/office/word/2010/wordprocessingShape" mc:Ignorable="w14 w15 w16se w16cid w16 w16cex w16sdtdh wp14">
   <w:p>
     <w:pPr>
       <w:pStyle w:val="Footer"/>
-    </w:pPr>
-  </w:p>
-</w:ftr>
-</file>
-
-<file path=word/footer2.xml><?xml version="1.0" encoding="utf-8"?>
-<w:ftr xmlns:wpc="http://schemas.microsoft.com/office/word/2010/wordprocessingCanvas" xmlns:cx="http://schemas.microsoft.com/office/drawing/2014/chartex" xmlns:cx1="http://schemas.microsoft.com/office/drawing/2015/9/8/chartex" xmlns:cx2="http://schemas.microsoft.com/office/drawing/2015/10/21/chartex" xmlns:cx3="http://schemas.microsoft.com/office/drawing/2016/5/9/chartex" xmlns:cx4="http://schemas.microsoft.com/office/drawing/2016/5/10/chartex" xmlns:cx5="http://schemas.microsoft.com/office/drawing/2016/5/11/chartex" xmlns:cx6="http://schemas.microsoft.com/office/drawing/2016/5/12/chartex" xmlns:cx7="http://schemas.microsoft.com/office/drawing/2016/5/13/chartex" xmlns:cx8="http://schemas.microsoft.com/office/drawing/2016/5/14/chartex" xmlns:mc="http://schemas.openxmlformats.org/markup-compatibility/2006" xmlns:aink="http://schemas.microsoft.com/office/drawing/2016/ink" xmlns:am3d="http://schemas.microsoft.com/office/drawing/2017/model3d" xmlns:o="urn:schemas-microsoft-com:office:office" xmlns:r="http://schemas.openxmlformats.org/officeDocument/2006/relationships" xmlns:m="http://schemas.openxmlformats.org/officeDocument/2006/math" xmlns:v="urn:schemas-microsoft-com:vml" xmlns:wp14="http://schemas.microsoft.com/office/word/2010/wordprocessingDrawing" xmlns:wp="http://schemas.openxmlformats.org/drawingml/2006/wordprocessingDrawing" xmlns:w10="urn:schemas-microsoft-com:office:word" xmlns:w="http://schemas.openxmlformats.org/wordprocessingml/2006/main" xmlns:w14="http://schemas.microsoft.com/office/word/2010/wordml" xmlns:w15="http://schemas.microsoft.com/office/word/2012/wordml" xmlns:w16cid="http://schemas.microsoft.com/office/word/2016/wordml/cid" xmlns:w16se="http://schemas.microsoft.com/office/word/2015/wordml/symex" xmlns:wpg="http://schemas.microsoft.com/office/word/2010/wordprocessingGroup" xmlns:wpi="http://schemas.microsoft.com/office/word/2010/wordprocessingInk" xmlns:wne="http://schemas.microsoft.com/office/word/2006/wordml" xmlns:wps="http://schemas.microsoft.com/office/word/2010/wordprocessingShape" mc:Ignorable="w14 w15 w16se w16cid wp14">
-  <w:p>
-    <w:pPr>
-      <w:pStyle w:val="Footer"/>
+      <w:jc w:val="center"/>
       <w:rPr>
         <w:noProof/>
       </w:rPr>
@@ -616,19 +2895,11 @@
         <w:b/>
       </w:rPr>
     </w:pPr>
-    <w:proofErr w:type="spellStart"/>
     <w:r>
       <w:rPr>
         <w:b/>
       </w:rPr>
-      <w:t>Charanpreet</w:t>
-    </w:r>
-    <w:proofErr w:type="spellEnd"/>
-    <w:r>
-      <w:rPr>
-        <w:b/>
-      </w:rPr>
-      <w:t xml:space="preserve"> Singh</w:t>
+      <w:t>Charanpreet Singh</w:t>
     </w:r>
     <w:r>
       <w:rPr>
@@ -650,9 +2921,15 @@
     <w:pPr>
       <w:pStyle w:val="Footer"/>
       <w:rPr>
-        <w:sz w:val="24"/>
+        <w:sz w:val="26"/>
       </w:rPr>
     </w:pPr>
+    <w:r>
+      <w:rPr>
+        <w:i/>
+      </w:rPr>
+      <w:t xml:space="preserve">Ex. </w:t>
+    </w:r>
     <w:r>
       <w:rPr>
         <w:i/>
@@ -665,36 +2942,22 @@
     <w:r>
       <w:tab/>
     </w:r>
-    <w:proofErr w:type="spellStart"/>
     <w:r>
-      <w:t>iTechnolabs</w:t>
-    </w:r>
-    <w:proofErr w:type="spellEnd"/>
-    <w:r>
-      <w:t xml:space="preserve"> Software Inc</w:t>
+      <w:t>iTechnolabs Software Inc</w:t>
     </w:r>
   </w:p>
 </w:ftr>
 </file>
 
-<file path=word/footer3.xml><?xml version="1.0" encoding="utf-8"?>
-<w:ftr xmlns:wpc="http://schemas.microsoft.com/office/word/2010/wordprocessingCanvas" xmlns:cx="http://schemas.microsoft.com/office/drawing/2014/chartex" xmlns:cx1="http://schemas.microsoft.com/office/drawing/2015/9/8/chartex" xmlns:cx2="http://schemas.microsoft.com/office/drawing/2015/10/21/chartex" xmlns:cx3="http://schemas.microsoft.com/office/drawing/2016/5/9/chartex" xmlns:cx4="http://schemas.microsoft.com/office/drawing/2016/5/10/chartex" xmlns:cx5="http://schemas.microsoft.com/office/drawing/2016/5/11/chartex" xmlns:cx6="http://schemas.microsoft.com/office/drawing/2016/5/12/chartex" xmlns:cx7="http://schemas.microsoft.com/office/drawing/2016/5/13/chartex" xmlns:cx8="http://schemas.microsoft.com/office/drawing/2016/5/14/chartex" xmlns:mc="http://schemas.openxmlformats.org/markup-compatibility/2006" xmlns:aink="http://schemas.microsoft.com/office/drawing/2016/ink" xmlns:am3d="http://schemas.microsoft.com/office/drawing/2017/model3d" xmlns:o="urn:schemas-microsoft-com:office:office" xmlns:r="http://schemas.openxmlformats.org/officeDocument/2006/relationships" xmlns:m="http://schemas.openxmlformats.org/officeDocument/2006/math" xmlns:v="urn:schemas-microsoft-com:vml" xmlns:wp14="http://schemas.microsoft.com/office/word/2010/wordprocessingDrawing" xmlns:wp="http://schemas.openxmlformats.org/drawingml/2006/wordprocessingDrawing" xmlns:w10="urn:schemas-microsoft-com:office:word" xmlns:w="http://schemas.openxmlformats.org/wordprocessingml/2006/main" xmlns:w14="http://schemas.microsoft.com/office/word/2010/wordml" xmlns:w15="http://schemas.microsoft.com/office/word/2012/wordml" xmlns:w16cid="http://schemas.microsoft.com/office/word/2016/wordml/cid" xmlns:w16se="http://schemas.microsoft.com/office/word/2015/wordml/symex" xmlns:wpg="http://schemas.microsoft.com/office/word/2010/wordprocessingGroup" xmlns:wpi="http://schemas.microsoft.com/office/word/2010/wordprocessingInk" xmlns:wne="http://schemas.microsoft.com/office/word/2006/wordml" xmlns:wps="http://schemas.microsoft.com/office/word/2010/wordprocessingShape" mc:Ignorable="w14 w15 w16se w16cid wp14">
-  <w:p>
-    <w:pPr>
-      <w:pStyle w:val="Footer"/>
-    </w:pPr>
-  </w:p>
-</w:ftr>
-</file>
-
 <file path=word/footnotes.xml><?xml version="1.0" encoding="utf-8"?>
-<w:footnotes xmlns:wpc="http://schemas.microsoft.com/office/word/2010/wordprocessingCanvas" xmlns:cx="http://schemas.microsoft.com/office/drawing/2014/chartex" xmlns:cx1="http://schemas.microsoft.com/office/drawing/2015/9/8/chartex" xmlns:cx2="http://schemas.microsoft.com/office/drawing/2015/10/21/chartex" xmlns:cx3="http://schemas.microsoft.com/office/drawing/2016/5/9/chartex" xmlns:cx4="http://schemas.microsoft.com/office/drawing/2016/5/10/chartex" xmlns:cx5="http://schemas.microsoft.com/office/drawing/2016/5/11/chartex" xmlns:cx6="http://schemas.microsoft.com/office/drawing/2016/5/12/chartex" xmlns:cx7="http://schemas.microsoft.com/office/drawing/2016/5/13/chartex" xmlns:cx8="http://schemas.microsoft.com/office/drawing/2016/5/14/chartex" xmlns:mc="http://schemas.openxmlformats.org/markup-compatibility/2006" xmlns:aink="http://schemas.microsoft.com/office/drawing/2016/ink" xmlns:am3d="http://schemas.microsoft.com/office/drawing/2017/model3d" xmlns:o="urn:schemas-microsoft-com:office:office" xmlns:r="http://schemas.openxmlformats.org/officeDocument/2006/relationships" xmlns:m="http://schemas.openxmlformats.org/officeDocument/2006/math" xmlns:v="urn:schemas-microsoft-com:vml" xmlns:wp14="http://schemas.microsoft.com/office/word/2010/wordprocessingDrawing" xmlns:wp="http://schemas.openxmlformats.org/drawingml/2006/wordprocessingDrawing" xmlns:w10="urn:schemas-microsoft-com:office:word" xmlns:w="http://schemas.openxmlformats.org/wordprocessingml/2006/main" xmlns:w14="http://schemas.microsoft.com/office/word/2010/wordml" xmlns:w15="http://schemas.microsoft.com/office/word/2012/wordml" xmlns:w16cid="http://schemas.microsoft.com/office/word/2016/wordml/cid" xmlns:w16se="http://schemas.microsoft.com/office/word/2015/wordml/symex" xmlns:wpg="http://schemas.microsoft.com/office/word/2010/wordprocessingGroup" xmlns:wpi="http://schemas.microsoft.com/office/word/2010/wordprocessingInk" xmlns:wne="http://schemas.microsoft.com/office/word/2006/wordml" xmlns:wps="http://schemas.microsoft.com/office/word/2010/wordprocessingShape" mc:Ignorable="w14 w15 w16se w16cid wp14">
+<w:footnotes xmlns:wpc="http://schemas.microsoft.com/office/word/2010/wordprocessingCanvas" xmlns:cx="http://schemas.microsoft.com/office/drawing/2014/chartex" xmlns:cx1="http://schemas.microsoft.com/office/drawing/2015/9/8/chartex" xmlns:cx2="http://schemas.microsoft.com/office/drawing/2015/10/21/chartex" xmlns:cx3="http://schemas.microsoft.com/office/drawing/2016/5/9/chartex" xmlns:cx4="http://schemas.microsoft.com/office/drawing/2016/5/10/chartex" xmlns:cx5="http://schemas.microsoft.com/office/drawing/2016/5/11/chartex" xmlns:cx6="http://schemas.microsoft.com/office/drawing/2016/5/12/chartex" xmlns:cx7="http://schemas.microsoft.com/office/drawing/2016/5/13/chartex" xmlns:cx8="http://schemas.microsoft.com/office/drawing/2016/5/14/chartex" xmlns:mc="http://schemas.openxmlformats.org/markup-compatibility/2006" xmlns:aink="http://schemas.microsoft.com/office/drawing/2016/ink" xmlns:am3d="http://schemas.microsoft.com/office/drawing/2017/model3d" xmlns:o="urn:schemas-microsoft-com:office:office" xmlns:oel="http://schemas.microsoft.com/office/2019/extlst" xmlns:r="http://schemas.openxmlformats.org/officeDocument/2006/relationships" xmlns:m="http://schemas.openxmlformats.org/officeDocument/2006/math" xmlns:v="urn:schemas-microsoft-com:vml" xmlns:wp14="http://schemas.microsoft.com/office/word/2010/wordprocessingDrawing" xmlns:wp="http://schemas.openxmlformats.org/drawingml/2006/wordprocessingDrawing" xmlns:w10="urn:schemas-microsoft-com:office:word" xmlns:w="http://schemas.openxmlformats.org/wordprocessingml/2006/main" xmlns:w14="http://schemas.microsoft.com/office/word/2010/wordml" xmlns:w15="http://schemas.microsoft.com/office/word/2012/wordml" xmlns:w16cex="http://schemas.microsoft.com/office/word/2018/wordml/cex" xmlns:w16cid="http://schemas.microsoft.com/office/word/2016/wordml/cid" xmlns:w16="http://schemas.microsoft.com/office/word/2018/wordml" xmlns:w16sdtdh="http://schemas.microsoft.com/office/word/2020/wordml/sdtdatahash" xmlns:w16se="http://schemas.microsoft.com/office/word/2015/wordml/symex" xmlns:wpg="http://schemas.microsoft.com/office/word/2010/wordprocessingGroup" xmlns:wpi="http://schemas.microsoft.com/office/word/2010/wordprocessingInk" xmlns:wne="http://schemas.microsoft.com/office/word/2006/wordml" xmlns:wps="http://schemas.microsoft.com/office/word/2010/wordprocessingShape" mc:Ignorable="w14 w15 w16se w16cid w16 w16cex w16sdtdh wp14">
   <w:footnote w:type="separator" w:id="-1">
     <w:p>
       <w:r>
         <w:separator/>
       </w:r>
     </w:p>
+    <w:p/>
   </w:footnote>
   <w:footnote w:type="continuationSeparator" w:id="0">
     <w:p>
@@ -702,12 +2965,13 @@
         <w:continuationSeparator/>
       </w:r>
     </w:p>
+    <w:p/>
   </w:footnote>
 </w:footnotes>
 </file>
 
 <file path=word/header1.xml><?xml version="1.0" encoding="utf-8"?>
-<w:hdr xmlns:wpc="http://schemas.microsoft.com/office/word/2010/wordprocessingCanvas" xmlns:cx="http://schemas.microsoft.com/office/drawing/2014/chartex" xmlns:cx1="http://schemas.microsoft.com/office/drawing/2015/9/8/chartex" xmlns:cx2="http://schemas.microsoft.com/office/drawing/2015/10/21/chartex" xmlns:cx3="http://schemas.microsoft.com/office/drawing/2016/5/9/chartex" xmlns:cx4="http://schemas.microsoft.com/office/drawing/2016/5/10/chartex" xmlns:cx5="http://schemas.microsoft.com/office/drawing/2016/5/11/chartex" xmlns:cx6="http://schemas.microsoft.com/office/drawing/2016/5/12/chartex" xmlns:cx7="http://schemas.microsoft.com/office/drawing/2016/5/13/chartex" xmlns:cx8="http://schemas.microsoft.com/office/drawing/2016/5/14/chartex" xmlns:mc="http://schemas.openxmlformats.org/markup-compatibility/2006" xmlns:aink="http://schemas.microsoft.com/office/drawing/2016/ink" xmlns:am3d="http://schemas.microsoft.com/office/drawing/2017/model3d" xmlns:o="urn:schemas-microsoft-com:office:office" xmlns:r="http://schemas.openxmlformats.org/officeDocument/2006/relationships" xmlns:m="http://schemas.openxmlformats.org/officeDocument/2006/math" xmlns:v="urn:schemas-microsoft-com:vml" xmlns:wp14="http://schemas.microsoft.com/office/word/2010/wordprocessingDrawing" xmlns:wp="http://schemas.openxmlformats.org/drawingml/2006/wordprocessingDrawing" xmlns:w10="urn:schemas-microsoft-com:office:word" xmlns:w="http://schemas.openxmlformats.org/wordprocessingml/2006/main" xmlns:w14="http://schemas.microsoft.com/office/word/2010/wordml" xmlns:w15="http://schemas.microsoft.com/office/word/2012/wordml" xmlns:w16cid="http://schemas.microsoft.com/office/word/2016/wordml/cid" xmlns:w16se="http://schemas.microsoft.com/office/word/2015/wordml/symex" xmlns:wpg="http://schemas.microsoft.com/office/word/2010/wordprocessingGroup" xmlns:wpi="http://schemas.microsoft.com/office/word/2010/wordprocessingInk" xmlns:wne="http://schemas.microsoft.com/office/word/2006/wordml" xmlns:wps="http://schemas.microsoft.com/office/word/2010/wordprocessingShape" mc:Ignorable="w14 w15 w16se w16cid wp14">
+<w:hdr xmlns:wpc="http://schemas.microsoft.com/office/word/2010/wordprocessingCanvas" xmlns:cx="http://schemas.microsoft.com/office/drawing/2014/chartex" xmlns:cx1="http://schemas.microsoft.com/office/drawing/2015/9/8/chartex" xmlns:cx2="http://schemas.microsoft.com/office/drawing/2015/10/21/chartex" xmlns:cx3="http://schemas.microsoft.com/office/drawing/2016/5/9/chartex" xmlns:cx4="http://schemas.microsoft.com/office/drawing/2016/5/10/chartex" xmlns:cx5="http://schemas.microsoft.com/office/drawing/2016/5/11/chartex" xmlns:cx6="http://schemas.microsoft.com/office/drawing/2016/5/12/chartex" xmlns:cx7="http://schemas.microsoft.com/office/drawing/2016/5/13/chartex" xmlns:cx8="http://schemas.microsoft.com/office/drawing/2016/5/14/chartex" xmlns:mc="http://schemas.openxmlformats.org/markup-compatibility/2006" xmlns:aink="http://schemas.microsoft.com/office/drawing/2016/ink" xmlns:am3d="http://schemas.microsoft.com/office/drawing/2017/model3d" xmlns:o="urn:schemas-microsoft-com:office:office" xmlns:oel="http://schemas.microsoft.com/office/2019/extlst" xmlns:r="http://schemas.openxmlformats.org/officeDocument/2006/relationships" xmlns:m="http://schemas.openxmlformats.org/officeDocument/2006/math" xmlns:v="urn:schemas-microsoft-com:vml" xmlns:wp14="http://schemas.microsoft.com/office/word/2010/wordprocessingDrawing" xmlns:wp="http://schemas.openxmlformats.org/drawingml/2006/wordprocessingDrawing" xmlns:w10="urn:schemas-microsoft-com:office:word" xmlns:w="http://schemas.openxmlformats.org/wordprocessingml/2006/main" xmlns:w14="http://schemas.microsoft.com/office/word/2010/wordml" xmlns:w15="http://schemas.microsoft.com/office/word/2012/wordml" xmlns:w16cex="http://schemas.microsoft.com/office/word/2018/wordml/cex" xmlns:w16cid="http://schemas.microsoft.com/office/word/2016/wordml/cid" xmlns:w16="http://schemas.microsoft.com/office/word/2018/wordml" xmlns:w16sdtdh="http://schemas.microsoft.com/office/word/2020/wordml/sdtdatahash" xmlns:w16se="http://schemas.microsoft.com/office/word/2015/wordml/symex" xmlns:wpg="http://schemas.microsoft.com/office/word/2010/wordprocessingGroup" xmlns:wpi="http://schemas.microsoft.com/office/word/2010/wordprocessingInk" xmlns:wne="http://schemas.microsoft.com/office/word/2006/wordml" xmlns:wps="http://schemas.microsoft.com/office/word/2010/wordprocessingShape" mc:Ignorable="w14 w15 w16se w16cid w16 w16cex w16sdtdh wp14">
   <w:p>
     <w:pPr>
       <w:pStyle w:val="Header"/>
@@ -736,17 +3000,19 @@
           <v:path o:extrusionok="f" gradientshapeok="t" o:connecttype="rect"/>
           <o:lock v:ext="edit" aspectratio="t"/>
         </v:shapetype>
-        <v:shape id="WordPictureWatermark9919891" o:spid="_x0000_s2050" type="#_x0000_t75" style="position:absolute;margin-left:0;margin-top:0;width:451.1pt;height:58.6pt;z-index:-251656192;mso-position-horizontal:center;mso-position-horizontal-relative:margin;mso-position-vertical:center;mso-position-vertical-relative:margin" o:allowincell="f">
+        <v:shape id="WordPictureWatermark9919891" o:spid="_x0000_s1026" type="#_x0000_t75" style="position:absolute;left:0;text-align:left;margin-left:0;margin-top:0;width:451.1pt;height:58.6pt;z-index:-251656192;mso-position-horizontal:center;mso-position-horizontal-relative:margin;mso-position-vertical:center;mso-position-vertical-relative:margin" o:allowincell="f">
           <v:imagedata r:id="rId1" o:title="logo" gain="19661f" blacklevel="22938f"/>
+          <w10:wrap anchorx="margin" anchory="margin"/>
         </v:shape>
       </w:pict>
     </w:r>
   </w:p>
+  <w:p/>
 </w:hdr>
 </file>
 
 <file path=word/header2.xml><?xml version="1.0" encoding="utf-8"?>
-<w:hdr xmlns:wpc="http://schemas.microsoft.com/office/word/2010/wordprocessingCanvas" xmlns:cx="http://schemas.microsoft.com/office/drawing/2014/chartex" xmlns:cx1="http://schemas.microsoft.com/office/drawing/2015/9/8/chartex" xmlns:cx2="http://schemas.microsoft.com/office/drawing/2015/10/21/chartex" xmlns:cx3="http://schemas.microsoft.com/office/drawing/2016/5/9/chartex" xmlns:cx4="http://schemas.microsoft.com/office/drawing/2016/5/10/chartex" xmlns:cx5="http://schemas.microsoft.com/office/drawing/2016/5/11/chartex" xmlns:cx6="http://schemas.microsoft.com/office/drawing/2016/5/12/chartex" xmlns:cx7="http://schemas.microsoft.com/office/drawing/2016/5/13/chartex" xmlns:cx8="http://schemas.microsoft.com/office/drawing/2016/5/14/chartex" xmlns:mc="http://schemas.openxmlformats.org/markup-compatibility/2006" xmlns:aink="http://schemas.microsoft.com/office/drawing/2016/ink" xmlns:am3d="http://schemas.microsoft.com/office/drawing/2017/model3d" xmlns:o="urn:schemas-microsoft-com:office:office" xmlns:r="http://schemas.openxmlformats.org/officeDocument/2006/relationships" xmlns:m="http://schemas.openxmlformats.org/officeDocument/2006/math" xmlns:v="urn:schemas-microsoft-com:vml" xmlns:wp14="http://schemas.microsoft.com/office/word/2010/wordprocessingDrawing" xmlns:wp="http://schemas.openxmlformats.org/drawingml/2006/wordprocessingDrawing" xmlns:w10="urn:schemas-microsoft-com:office:word" xmlns:w="http://schemas.openxmlformats.org/wordprocessingml/2006/main" xmlns:w14="http://schemas.microsoft.com/office/word/2010/wordml" xmlns:w15="http://schemas.microsoft.com/office/word/2012/wordml" xmlns:w16cid="http://schemas.microsoft.com/office/word/2016/wordml/cid" xmlns:w16se="http://schemas.microsoft.com/office/word/2015/wordml/symex" xmlns:wpg="http://schemas.microsoft.com/office/word/2010/wordprocessingGroup" xmlns:wpi="http://schemas.microsoft.com/office/word/2010/wordprocessingInk" xmlns:wne="http://schemas.microsoft.com/office/word/2006/wordml" xmlns:wps="http://schemas.microsoft.com/office/word/2010/wordprocessingShape" mc:Ignorable="w14 w15 w16se w16cid wp14">
+<w:hdr xmlns:wpc="http://schemas.microsoft.com/office/word/2010/wordprocessingCanvas" xmlns:cx="http://schemas.microsoft.com/office/drawing/2014/chartex" xmlns:cx1="http://schemas.microsoft.com/office/drawing/2015/9/8/chartex" xmlns:cx2="http://schemas.microsoft.com/office/drawing/2015/10/21/chartex" xmlns:cx3="http://schemas.microsoft.com/office/drawing/2016/5/9/chartex" xmlns:cx4="http://schemas.microsoft.com/office/drawing/2016/5/10/chartex" xmlns:cx5="http://schemas.microsoft.com/office/drawing/2016/5/11/chartex" xmlns:cx6="http://schemas.microsoft.com/office/drawing/2016/5/12/chartex" xmlns:cx7="http://schemas.microsoft.com/office/drawing/2016/5/13/chartex" xmlns:cx8="http://schemas.microsoft.com/office/drawing/2016/5/14/chartex" xmlns:mc="http://schemas.openxmlformats.org/markup-compatibility/2006" xmlns:aink="http://schemas.microsoft.com/office/drawing/2016/ink" xmlns:am3d="http://schemas.microsoft.com/office/drawing/2017/model3d" xmlns:o="urn:schemas-microsoft-com:office:office" xmlns:oel="http://schemas.microsoft.com/office/2019/extlst" xmlns:r="http://schemas.openxmlformats.org/officeDocument/2006/relationships" xmlns:m="http://schemas.openxmlformats.org/officeDocument/2006/math" xmlns:v="urn:schemas-microsoft-com:vml" xmlns:wp14="http://schemas.microsoft.com/office/word/2010/wordprocessingDrawing" xmlns:wp="http://schemas.openxmlformats.org/drawingml/2006/wordprocessingDrawing" xmlns:w10="urn:schemas-microsoft-com:office:word" xmlns:w="http://schemas.openxmlformats.org/wordprocessingml/2006/main" xmlns:w14="http://schemas.microsoft.com/office/word/2010/wordml" xmlns:w15="http://schemas.microsoft.com/office/word/2012/wordml" xmlns:w16cex="http://schemas.microsoft.com/office/word/2018/wordml/cex" xmlns:w16cid="http://schemas.microsoft.com/office/word/2016/wordml/cid" xmlns:w16="http://schemas.microsoft.com/office/word/2018/wordml" xmlns:w16sdtdh="http://schemas.microsoft.com/office/word/2020/wordml/sdtdatahash" xmlns:w16se="http://schemas.microsoft.com/office/word/2015/wordml/symex" xmlns:wpg="http://schemas.microsoft.com/office/word/2010/wordprocessingGroup" xmlns:wpi="http://schemas.microsoft.com/office/word/2010/wordprocessingInk" xmlns:wne="http://schemas.microsoft.com/office/word/2006/wordml" xmlns:wps="http://schemas.microsoft.com/office/word/2010/wordprocessingShape" mc:Ignorable="w14 w15 w16se w16cid w16 w16cex w16sdtdh wp14">
   <w:p>
     <w:pPr>
       <w:pStyle w:val="Header"/>
@@ -775,8 +3041,9 @@
           <v:path o:extrusionok="f" gradientshapeok="t" o:connecttype="rect"/>
           <o:lock v:ext="edit" aspectratio="t"/>
         </v:shapetype>
-        <v:shape id="WordPictureWatermark9919892" o:spid="_x0000_s2051" type="#_x0000_t75" style="position:absolute;margin-left:0;margin-top:0;width:451.1pt;height:58.6pt;z-index:-251655168;mso-position-horizontal:center;mso-position-horizontal-relative:margin;mso-position-vertical:center;mso-position-vertical-relative:margin" o:allowincell="f">
+        <v:shape id="WordPictureWatermark9919892" o:spid="_x0000_s1027" type="#_x0000_t75" style="position:absolute;left:0;text-align:left;margin-left:0;margin-top:0;width:451.1pt;height:58.6pt;z-index:-251655168;mso-position-horizontal:center;mso-position-horizontal-relative:margin;mso-position-vertical:center;mso-position-vertical-relative:margin" o:allowincell="f">
           <v:imagedata r:id="rId1" o:title="logo" gain="19661f" blacklevel="22938f"/>
+          <w10:wrap anchorx="margin" anchory="margin"/>
         </v:shape>
       </w:pict>
     </w:r>
@@ -785,27 +3052,26 @@
 </file>
 
 <file path=word/header3.xml><?xml version="1.0" encoding="utf-8"?>
-<w:hdr xmlns:wpc="http://schemas.microsoft.com/office/word/2010/wordprocessingCanvas" xmlns:cx="http://schemas.microsoft.com/office/drawing/2014/chartex" xmlns:cx1="http://schemas.microsoft.com/office/drawing/2015/9/8/chartex" xmlns:cx2="http://schemas.microsoft.com/office/drawing/2015/10/21/chartex" xmlns:cx3="http://schemas.microsoft.com/office/drawing/2016/5/9/chartex" xmlns:cx4="http://schemas.microsoft.com/office/drawing/2016/5/10/chartex" xmlns:cx5="http://schemas.microsoft.com/office/drawing/2016/5/11/chartex" xmlns:cx6="http://schemas.microsoft.com/office/drawing/2016/5/12/chartex" xmlns:cx7="http://schemas.microsoft.com/office/drawing/2016/5/13/chartex" xmlns:cx8="http://schemas.microsoft.com/office/drawing/2016/5/14/chartex" xmlns:mc="http://schemas.openxmlformats.org/markup-compatibility/2006" xmlns:aink="http://schemas.microsoft.com/office/drawing/2016/ink" xmlns:am3d="http://schemas.microsoft.com/office/drawing/2017/model3d" xmlns:o="urn:schemas-microsoft-com:office:office" xmlns:r="http://schemas.openxmlformats.org/officeDocument/2006/relationships" xmlns:m="http://schemas.openxmlformats.org/officeDocument/2006/math" xmlns:v="urn:schemas-microsoft-com:vml" xmlns:wp14="http://schemas.microsoft.com/office/word/2010/wordprocessingDrawing" xmlns:wp="http://schemas.openxmlformats.org/drawingml/2006/wordprocessingDrawing" xmlns:w10="urn:schemas-microsoft-com:office:word" xmlns:w="http://schemas.openxmlformats.org/wordprocessingml/2006/main" xmlns:w14="http://schemas.microsoft.com/office/word/2010/wordml" xmlns:w15="http://schemas.microsoft.com/office/word/2012/wordml" xmlns:w16cid="http://schemas.microsoft.com/office/word/2016/wordml/cid" xmlns:w16se="http://schemas.microsoft.com/office/word/2015/wordml/symex" xmlns:wpg="http://schemas.microsoft.com/office/word/2010/wordprocessingGroup" xmlns:wpi="http://schemas.microsoft.com/office/word/2010/wordprocessingInk" xmlns:wne="http://schemas.microsoft.com/office/word/2006/wordml" xmlns:wps="http://schemas.microsoft.com/office/word/2010/wordprocessingShape" mc:Ignorable="w14 w15 w16se w16cid wp14">
+<w:hdr xmlns:wpc="http://schemas.microsoft.com/office/word/2010/wordprocessingCanvas" xmlns:cx="http://schemas.microsoft.com/office/drawing/2014/chartex" xmlns:cx1="http://schemas.microsoft.com/office/drawing/2015/9/8/chartex" xmlns:cx2="http://schemas.microsoft.com/office/drawing/2015/10/21/chartex" xmlns:cx3="http://schemas.microsoft.com/office/drawing/2016/5/9/chartex" xmlns:cx4="http://schemas.microsoft.com/office/drawing/2016/5/10/chartex" xmlns:cx5="http://schemas.microsoft.com/office/drawing/2016/5/11/chartex" xmlns:cx6="http://schemas.microsoft.com/office/drawing/2016/5/12/chartex" xmlns:cx7="http://schemas.microsoft.com/office/drawing/2016/5/13/chartex" xmlns:cx8="http://schemas.microsoft.com/office/drawing/2016/5/14/chartex" xmlns:mc="http://schemas.openxmlformats.org/markup-compatibility/2006" xmlns:aink="http://schemas.microsoft.com/office/drawing/2016/ink" xmlns:am3d="http://schemas.microsoft.com/office/drawing/2017/model3d" xmlns:o="urn:schemas-microsoft-com:office:office" xmlns:oel="http://schemas.microsoft.com/office/2019/extlst" xmlns:r="http://schemas.openxmlformats.org/officeDocument/2006/relationships" xmlns:m="http://schemas.openxmlformats.org/officeDocument/2006/math" xmlns:v="urn:schemas-microsoft-com:vml" xmlns:wp14="http://schemas.microsoft.com/office/word/2010/wordprocessingDrawing" xmlns:wp="http://schemas.openxmlformats.org/drawingml/2006/wordprocessingDrawing" xmlns:w10="urn:schemas-microsoft-com:office:word" xmlns:w="http://schemas.openxmlformats.org/wordprocessingml/2006/main" xmlns:w14="http://schemas.microsoft.com/office/word/2010/wordml" xmlns:w15="http://schemas.microsoft.com/office/word/2012/wordml" xmlns:w16cex="http://schemas.microsoft.com/office/word/2018/wordml/cex" xmlns:w16cid="http://schemas.microsoft.com/office/word/2016/wordml/cid" xmlns:w16="http://schemas.microsoft.com/office/word/2018/wordml" xmlns:w16sdtdh="http://schemas.microsoft.com/office/word/2020/wordml/sdtdatahash" xmlns:w16se="http://schemas.microsoft.com/office/word/2015/wordml/symex" xmlns:wpg="http://schemas.microsoft.com/office/word/2010/wordprocessingGroup" xmlns:wpi="http://schemas.microsoft.com/office/word/2010/wordprocessingInk" xmlns:wne="http://schemas.microsoft.com/office/word/2006/wordml" xmlns:wps="http://schemas.microsoft.com/office/word/2010/wordprocessingShape" mc:Ignorable="w14 w15 w16se w16cid w16 w16cex w16sdtdh wp14">
   <w:p>
     <w:pPr>
       <w:pStyle w:val="Header"/>
     </w:pPr>
-    <w:bookmarkStart w:id="3" w:name="_GoBack"/>
     <w:r>
       <w:rPr>
         <w:noProof/>
       </w:rPr>
       <w:drawing>
-        <wp:anchor distT="0" distB="0" distL="114300" distR="114300" simplePos="0" relativeHeight="251658240" behindDoc="0" locked="0" layoutInCell="1" allowOverlap="1" wp14:anchorId="1D710B3F" wp14:editId="37A19D21">
+        <wp:anchor distT="0" distB="0" distL="114300" distR="114300" simplePos="0" relativeHeight="251658240" behindDoc="0" locked="0" layoutInCell="1" allowOverlap="1" wp14:anchorId="1D710B3F" wp14:editId="2213D24A">
           <wp:simplePos x="0" y="0"/>
           <wp:positionH relativeFrom="margin">
-            <wp:align>right</wp:align>
+            <wp:posOffset>4459534</wp:posOffset>
           </wp:positionH>
           <wp:positionV relativeFrom="paragraph">
-            <wp:posOffset>60871</wp:posOffset>
+            <wp:posOffset>58964</wp:posOffset>
           </wp:positionV>
-          <wp:extent cx="2780829" cy="361507"/>
-          <wp:effectExtent l="0" t="0" r="635" b="635"/>
+          <wp:extent cx="1264612" cy="164400"/>
+          <wp:effectExtent l="0" t="0" r="0" b="7620"/>
           <wp:wrapNone/>
           <wp:docPr id="2" name="Picture 2"/>
           <wp:cNvGraphicFramePr>
@@ -833,7 +3099,7 @@
                 <pic:spPr>
                   <a:xfrm>
                     <a:off x="0" y="0"/>
-                    <a:ext cx="2780829" cy="361507"/>
+                    <a:ext cx="1809670" cy="235258"/>
                   </a:xfrm>
                   <a:prstGeom prst="rect">
                     <a:avLst/>
@@ -851,7 +3117,6 @@
         </wp:anchor>
       </w:drawing>
     </w:r>
-    <w:bookmarkEnd w:id="3"/>
     <w:r>
       <w:rPr>
         <w:noProof/>
@@ -876,8 +3141,9 @@
           <v:path o:extrusionok="f" gradientshapeok="t" o:connecttype="rect"/>
           <o:lock v:ext="edit" aspectratio="t"/>
         </v:shapetype>
-        <v:shape id="WordPictureWatermark9919890" o:spid="_x0000_s2049" type="#_x0000_t75" style="position:absolute;margin-left:0;margin-top:0;width:451.1pt;height:58.6pt;z-index:-251657216;mso-position-horizontal:center;mso-position-horizontal-relative:margin;mso-position-vertical:center;mso-position-vertical-relative:margin" o:allowincell="f">
+        <v:shape id="WordPictureWatermark9919890" o:spid="_x0000_s1025" type="#_x0000_t75" style="position:absolute;left:0;text-align:left;margin-left:0;margin-top:0;width:451.1pt;height:58.6pt;z-index:-251657216;mso-position-horizontal:center;mso-position-horizontal-relative:margin;mso-position-vertical:center;mso-position-vertical-relative:margin" o:allowincell="f">
           <v:imagedata r:id="rId2" o:title="logo" gain="19661f" blacklevel="22938f"/>
+          <w10:wrap anchorx="margin" anchory="margin"/>
         </v:shape>
       </w:pict>
     </w:r>
@@ -886,7 +3152,7 @@
 </file>
 
 <file path=word/numbering.xml><?xml version="1.0" encoding="utf-8"?>
-<w:numbering xmlns:wpc="http://schemas.microsoft.com/office/word/2010/wordprocessingCanvas" xmlns:cx="http://schemas.microsoft.com/office/drawing/2014/chartex" xmlns:cx1="http://schemas.microsoft.com/office/drawing/2015/9/8/chartex" xmlns:cx2="http://schemas.microsoft.com/office/drawing/2015/10/21/chartex" xmlns:cx3="http://schemas.microsoft.com/office/drawing/2016/5/9/chartex" xmlns:cx4="http://schemas.microsoft.com/office/drawing/2016/5/10/chartex" xmlns:cx5="http://schemas.microsoft.com/office/drawing/2016/5/11/chartex" xmlns:cx6="http://schemas.microsoft.com/office/drawing/2016/5/12/chartex" xmlns:cx7="http://schemas.microsoft.com/office/drawing/2016/5/13/chartex" xmlns:cx8="http://schemas.microsoft.com/office/drawing/2016/5/14/chartex" xmlns:mc="http://schemas.openxmlformats.org/markup-compatibility/2006" xmlns:aink="http://schemas.microsoft.com/office/drawing/2016/ink" xmlns:am3d="http://schemas.microsoft.com/office/drawing/2017/model3d" xmlns:o="urn:schemas-microsoft-com:office:office" xmlns:r="http://schemas.openxmlformats.org/officeDocument/2006/relationships" xmlns:m="http://schemas.openxmlformats.org/officeDocument/2006/math" xmlns:v="urn:schemas-microsoft-com:vml" xmlns:wp14="http://schemas.microsoft.com/office/word/2010/wordprocessingDrawing" xmlns:wp="http://schemas.openxmlformats.org/drawingml/2006/wordprocessingDrawing" xmlns:w10="urn:schemas-microsoft-com:office:word" xmlns:w="http://schemas.openxmlformats.org/wordprocessingml/2006/main" xmlns:w14="http://schemas.microsoft.com/office/word/2010/wordml" xmlns:w15="http://schemas.microsoft.com/office/word/2012/wordml" xmlns:w16cid="http://schemas.microsoft.com/office/word/2016/wordml/cid" xmlns:w16se="http://schemas.microsoft.com/office/word/2015/wordml/symex" xmlns:wpg="http://schemas.microsoft.com/office/word/2010/wordprocessingGroup" xmlns:wpi="http://schemas.microsoft.com/office/word/2010/wordprocessingInk" xmlns:wne="http://schemas.microsoft.com/office/word/2006/wordml" xmlns:wps="http://schemas.microsoft.com/office/word/2010/wordprocessingShape" mc:Ignorable="w14 w15 w16se w16cid wp14">
+<w:numbering xmlns:wpc="http://schemas.microsoft.com/office/word/2010/wordprocessingCanvas" xmlns:cx="http://schemas.microsoft.com/office/drawing/2014/chartex" xmlns:cx1="http://schemas.microsoft.com/office/drawing/2015/9/8/chartex" xmlns:cx2="http://schemas.microsoft.com/office/drawing/2015/10/21/chartex" xmlns:cx3="http://schemas.microsoft.com/office/drawing/2016/5/9/chartex" xmlns:cx4="http://schemas.microsoft.com/office/drawing/2016/5/10/chartex" xmlns:cx5="http://schemas.microsoft.com/office/drawing/2016/5/11/chartex" xmlns:cx6="http://schemas.microsoft.com/office/drawing/2016/5/12/chartex" xmlns:cx7="http://schemas.microsoft.com/office/drawing/2016/5/13/chartex" xmlns:cx8="http://schemas.microsoft.com/office/drawing/2016/5/14/chartex" xmlns:mc="http://schemas.openxmlformats.org/markup-compatibility/2006" xmlns:aink="http://schemas.microsoft.com/office/drawing/2016/ink" xmlns:am3d="http://schemas.microsoft.com/office/drawing/2017/model3d" xmlns:o="urn:schemas-microsoft-com:office:office" xmlns:oel="http://schemas.microsoft.com/office/2019/extlst" xmlns:r="http://schemas.openxmlformats.org/officeDocument/2006/relationships" xmlns:m="http://schemas.openxmlformats.org/officeDocument/2006/math" xmlns:v="urn:schemas-microsoft-com:vml" xmlns:wp14="http://schemas.microsoft.com/office/word/2010/wordprocessingDrawing" xmlns:wp="http://schemas.openxmlformats.org/drawingml/2006/wordprocessingDrawing" xmlns:w10="urn:schemas-microsoft-com:office:word" xmlns:w="http://schemas.openxmlformats.org/wordprocessingml/2006/main" xmlns:w14="http://schemas.microsoft.com/office/word/2010/wordml" xmlns:w15="http://schemas.microsoft.com/office/word/2012/wordml" xmlns:w16cex="http://schemas.microsoft.com/office/word/2018/wordml/cex" xmlns:w16cid="http://schemas.microsoft.com/office/word/2016/wordml/cid" xmlns:w16="http://schemas.microsoft.com/office/word/2018/wordml" xmlns:w16sdtdh="http://schemas.microsoft.com/office/word/2020/wordml/sdtdatahash" xmlns:w16se="http://schemas.microsoft.com/office/word/2015/wordml/symex" xmlns:wpg="http://schemas.microsoft.com/office/word/2010/wordprocessingGroup" xmlns:wpi="http://schemas.microsoft.com/office/word/2010/wordprocessingInk" xmlns:wne="http://schemas.microsoft.com/office/word/2006/wordml" xmlns:wps="http://schemas.microsoft.com/office/word/2010/wordprocessingShape" mc:Ignorable="w14 w15 w16se w16cid w16 w16cex w16sdtdh wp14">
   <w:abstractNum w:abstractNumId="0" w15:restartNumberingAfterBreak="0">
     <w:nsid w:val="1DB01704"/>
     <w:multiLevelType w:val="multilevel"/>
@@ -974,21 +3240,17 @@
     </w:lvl>
   </w:abstractNum>
   <w:abstractNum w:abstractNumId="1" w15:restartNumberingAfterBreak="0">
-    <w:nsid w:val="34B96A11"/>
+    <w:nsid w:val="341967B5"/>
     <w:multiLevelType w:val="hybridMultilevel"/>
-    <w:tmpl w:val="03542578"/>
-    <w:lvl w:ilvl="0" w:tplc="EB1E6F9A">
+    <w:tmpl w:val="9DF42F0C"/>
+    <w:lvl w:ilvl="0" w:tplc="40090011">
       <w:start w:val="1"/>
       <w:numFmt w:val="decimal"/>
-      <w:pStyle w:val="Heading1"/>
-      <w:lvlText w:val="%1."/>
+      <w:lvlText w:val="%1)"/>
       <w:lvlJc w:val="left"/>
       <w:pPr>
-        <w:ind w:left="720" w:hanging="360"/>
-      </w:pPr>
-      <w:rPr>
-        <w:rFonts w:hint="default"/>
-      </w:rPr>
+        <w:ind w:left="1080" w:hanging="360"/>
+      </w:pPr>
     </w:lvl>
     <w:lvl w:ilvl="1" w:tplc="40090019" w:tentative="1">
       <w:start w:val="1"/>
@@ -996,7 +3258,7 @@
       <w:lvlText w:val="%2."/>
       <w:lvlJc w:val="left"/>
       <w:pPr>
-        <w:ind w:left="1440" w:hanging="360"/>
+        <w:ind w:left="1800" w:hanging="360"/>
       </w:pPr>
     </w:lvl>
     <w:lvl w:ilvl="2" w:tplc="4009001B" w:tentative="1">
@@ -1005,7 +3267,7 @@
       <w:lvlText w:val="%3."/>
       <w:lvlJc w:val="right"/>
       <w:pPr>
-        <w:ind w:left="2160" w:hanging="180"/>
+        <w:ind w:left="2520" w:hanging="180"/>
       </w:pPr>
     </w:lvl>
     <w:lvl w:ilvl="3" w:tplc="4009000F" w:tentative="1">
@@ -1014,7 +3276,7 @@
       <w:lvlText w:val="%4."/>
       <w:lvlJc w:val="left"/>
       <w:pPr>
-        <w:ind w:left="2880" w:hanging="360"/>
+        <w:ind w:left="3240" w:hanging="360"/>
       </w:pPr>
     </w:lvl>
     <w:lvl w:ilvl="4" w:tplc="40090019" w:tentative="1">
@@ -1023,7 +3285,7 @@
       <w:lvlText w:val="%5."/>
       <w:lvlJc w:val="left"/>
       <w:pPr>
-        <w:ind w:left="3600" w:hanging="360"/>
+        <w:ind w:left="3960" w:hanging="360"/>
       </w:pPr>
     </w:lvl>
     <w:lvl w:ilvl="5" w:tplc="4009001B" w:tentative="1">
@@ -1032,7 +3294,7 @@
       <w:lvlText w:val="%6."/>
       <w:lvlJc w:val="right"/>
       <w:pPr>
-        <w:ind w:left="4320" w:hanging="180"/>
+        <w:ind w:left="4680" w:hanging="180"/>
       </w:pPr>
     </w:lvl>
     <w:lvl w:ilvl="6" w:tplc="4009000F" w:tentative="1">
@@ -1041,7 +3303,7 @@
       <w:lvlText w:val="%7."/>
       <w:lvlJc w:val="left"/>
       <w:pPr>
-        <w:ind w:left="5040" w:hanging="360"/>
+        <w:ind w:left="5400" w:hanging="360"/>
       </w:pPr>
     </w:lvl>
     <w:lvl w:ilvl="7" w:tplc="40090019" w:tentative="1">
@@ -1050,7 +3312,7 @@
       <w:lvlText w:val="%8."/>
       <w:lvlJc w:val="left"/>
       <w:pPr>
-        <w:ind w:left="5760" w:hanging="360"/>
+        <w:ind w:left="6120" w:hanging="360"/>
       </w:pPr>
     </w:lvl>
     <w:lvl w:ilvl="8" w:tplc="4009001B" w:tentative="1">
@@ -1059,18 +3321,140 @@
       <w:lvlText w:val="%9."/>
       <w:lvlJc w:val="right"/>
       <w:pPr>
-        <w:ind w:left="6480" w:hanging="180"/>
+        <w:ind w:left="6840" w:hanging="180"/>
       </w:pPr>
     </w:lvl>
   </w:abstractNum>
   <w:abstractNum w:abstractNumId="2" w15:restartNumberingAfterBreak="0">
-    <w:nsid w:val="54FB72B3"/>
+    <w:nsid w:val="34B96A11"/>
     <w:multiLevelType w:val="multilevel"/>
-    <w:tmpl w:val="E3C6C9DA"/>
+    <w:tmpl w:val="71D20D84"/>
     <w:lvl w:ilvl="0">
       <w:start w:val="1"/>
       <w:numFmt w:val="decimal"/>
+      <w:pStyle w:val="Heading1"/>
+      <w:lvlText w:val="%1."/>
+      <w:lvlJc w:val="left"/>
+      <w:pPr>
+        <w:ind w:left="720" w:hanging="360"/>
+      </w:pPr>
+      <w:rPr>
+        <w:rFonts w:hint="default"/>
+      </w:rPr>
+    </w:lvl>
+    <w:lvl w:ilvl="1">
+      <w:start w:val="1"/>
+      <w:numFmt w:val="decimal"/>
       <w:pStyle w:val="Heading2"/>
+      <w:isLgl/>
+      <w:lvlText w:val="%1.%2."/>
+      <w:lvlJc w:val="left"/>
+      <w:pPr>
+        <w:ind w:left="1080" w:hanging="720"/>
+      </w:pPr>
+      <w:rPr>
+        <w:rFonts w:hint="default"/>
+      </w:rPr>
+    </w:lvl>
+    <w:lvl w:ilvl="2">
+      <w:start w:val="1"/>
+      <w:numFmt w:val="decimal"/>
+      <w:isLgl/>
+      <w:lvlText w:val="%1.%2.%3."/>
+      <w:lvlJc w:val="left"/>
+      <w:pPr>
+        <w:ind w:left="1080" w:hanging="720"/>
+      </w:pPr>
+      <w:rPr>
+        <w:rFonts w:hint="default"/>
+      </w:rPr>
+    </w:lvl>
+    <w:lvl w:ilvl="3">
+      <w:start w:val="1"/>
+      <w:numFmt w:val="decimal"/>
+      <w:isLgl/>
+      <w:lvlText w:val="%1.%2.%3.%4."/>
+      <w:lvlJc w:val="left"/>
+      <w:pPr>
+        <w:ind w:left="1440" w:hanging="1080"/>
+      </w:pPr>
+      <w:rPr>
+        <w:rFonts w:hint="default"/>
+      </w:rPr>
+    </w:lvl>
+    <w:lvl w:ilvl="4">
+      <w:start w:val="1"/>
+      <w:numFmt w:val="decimal"/>
+      <w:isLgl/>
+      <w:lvlText w:val="%1.%2.%3.%4.%5."/>
+      <w:lvlJc w:val="left"/>
+      <w:pPr>
+        <w:ind w:left="1440" w:hanging="1080"/>
+      </w:pPr>
+      <w:rPr>
+        <w:rFonts w:hint="default"/>
+      </w:rPr>
+    </w:lvl>
+    <w:lvl w:ilvl="5">
+      <w:start w:val="1"/>
+      <w:numFmt w:val="decimal"/>
+      <w:isLgl/>
+      <w:lvlText w:val="%1.%2.%3.%4.%5.%6."/>
+      <w:lvlJc w:val="left"/>
+      <w:pPr>
+        <w:ind w:left="1800" w:hanging="1440"/>
+      </w:pPr>
+      <w:rPr>
+        <w:rFonts w:hint="default"/>
+      </w:rPr>
+    </w:lvl>
+    <w:lvl w:ilvl="6">
+      <w:start w:val="1"/>
+      <w:numFmt w:val="decimal"/>
+      <w:isLgl/>
+      <w:lvlText w:val="%1.%2.%3.%4.%5.%6.%7."/>
+      <w:lvlJc w:val="left"/>
+      <w:pPr>
+        <w:ind w:left="2160" w:hanging="1800"/>
+      </w:pPr>
+      <w:rPr>
+        <w:rFonts w:hint="default"/>
+      </w:rPr>
+    </w:lvl>
+    <w:lvl w:ilvl="7">
+      <w:start w:val="1"/>
+      <w:numFmt w:val="decimal"/>
+      <w:isLgl/>
+      <w:lvlText w:val="%1.%2.%3.%4.%5.%6.%7.%8."/>
+      <w:lvlJc w:val="left"/>
+      <w:pPr>
+        <w:ind w:left="2160" w:hanging="1800"/>
+      </w:pPr>
+      <w:rPr>
+        <w:rFonts w:hint="default"/>
+      </w:rPr>
+    </w:lvl>
+    <w:lvl w:ilvl="8">
+      <w:start w:val="1"/>
+      <w:numFmt w:val="decimal"/>
+      <w:isLgl/>
+      <w:lvlText w:val="%1.%2.%3.%4.%5.%6.%7.%8.%9."/>
+      <w:lvlJc w:val="left"/>
+      <w:pPr>
+        <w:ind w:left="2520" w:hanging="2160"/>
+      </w:pPr>
+      <w:rPr>
+        <w:rFonts w:hint="default"/>
+      </w:rPr>
+    </w:lvl>
+  </w:abstractNum>
+  <w:abstractNum w:abstractNumId="3" w15:restartNumberingAfterBreak="0">
+    <w:nsid w:val="54FB72B3"/>
+    <w:multiLevelType w:val="multilevel"/>
+    <w:tmpl w:val="ABAA0A4A"/>
+    <w:lvl w:ilvl="0">
+      <w:start w:val="1"/>
+      <w:numFmt w:val="decimal"/>
       <w:lvlText w:val="%1."/>
       <w:lvlJc w:val="left"/>
       <w:pPr>
@@ -1152,20 +3536,124 @@
       </w:pPr>
     </w:lvl>
   </w:abstractNum>
-  <w:num w:numId="1">
+  <w:abstractNum w:abstractNumId="4" w15:restartNumberingAfterBreak="0">
+    <w:nsid w:val="669539E9"/>
+    <w:multiLevelType w:val="hybridMultilevel"/>
+    <w:tmpl w:val="AEBC16E0"/>
+    <w:lvl w:ilvl="0" w:tplc="40090017">
+      <w:start w:val="1"/>
+      <w:numFmt w:val="lowerLetter"/>
+      <w:lvlText w:val="%1)"/>
+      <w:lvlJc w:val="left"/>
+      <w:pPr>
+        <w:ind w:left="1080" w:hanging="360"/>
+      </w:pPr>
+    </w:lvl>
+    <w:lvl w:ilvl="1" w:tplc="40090019" w:tentative="1">
+      <w:start w:val="1"/>
+      <w:numFmt w:val="lowerLetter"/>
+      <w:lvlText w:val="%2."/>
+      <w:lvlJc w:val="left"/>
+      <w:pPr>
+        <w:ind w:left="1800" w:hanging="360"/>
+      </w:pPr>
+    </w:lvl>
+    <w:lvl w:ilvl="2" w:tplc="4009001B" w:tentative="1">
+      <w:start w:val="1"/>
+      <w:numFmt w:val="lowerRoman"/>
+      <w:lvlText w:val="%3."/>
+      <w:lvlJc w:val="right"/>
+      <w:pPr>
+        <w:ind w:left="2520" w:hanging="180"/>
+      </w:pPr>
+    </w:lvl>
+    <w:lvl w:ilvl="3" w:tplc="4009000F" w:tentative="1">
+      <w:start w:val="1"/>
+      <w:numFmt w:val="decimal"/>
+      <w:lvlText w:val="%4."/>
+      <w:lvlJc w:val="left"/>
+      <w:pPr>
+        <w:ind w:left="3240" w:hanging="360"/>
+      </w:pPr>
+    </w:lvl>
+    <w:lvl w:ilvl="4" w:tplc="40090019" w:tentative="1">
+      <w:start w:val="1"/>
+      <w:numFmt w:val="lowerLetter"/>
+      <w:lvlText w:val="%5."/>
+      <w:lvlJc w:val="left"/>
+      <w:pPr>
+        <w:ind w:left="3960" w:hanging="360"/>
+      </w:pPr>
+    </w:lvl>
+    <w:lvl w:ilvl="5" w:tplc="4009001B" w:tentative="1">
+      <w:start w:val="1"/>
+      <w:numFmt w:val="lowerRoman"/>
+      <w:lvlText w:val="%6."/>
+      <w:lvlJc w:val="right"/>
+      <w:pPr>
+        <w:ind w:left="4680" w:hanging="180"/>
+      </w:pPr>
+    </w:lvl>
+    <w:lvl w:ilvl="6" w:tplc="4009000F" w:tentative="1">
+      <w:start w:val="1"/>
+      <w:numFmt w:val="decimal"/>
+      <w:lvlText w:val="%7."/>
+      <w:lvlJc w:val="left"/>
+      <w:pPr>
+        <w:ind w:left="5400" w:hanging="360"/>
+      </w:pPr>
+    </w:lvl>
+    <w:lvl w:ilvl="7" w:tplc="40090019" w:tentative="1">
+      <w:start w:val="1"/>
+      <w:numFmt w:val="lowerLetter"/>
+      <w:lvlText w:val="%8."/>
+      <w:lvlJc w:val="left"/>
+      <w:pPr>
+        <w:ind w:left="6120" w:hanging="360"/>
+      </w:pPr>
+    </w:lvl>
+    <w:lvl w:ilvl="8" w:tplc="4009001B" w:tentative="1">
+      <w:start w:val="1"/>
+      <w:numFmt w:val="lowerRoman"/>
+      <w:lvlText w:val="%9."/>
+      <w:lvlJc w:val="right"/>
+      <w:pPr>
+        <w:ind w:left="6840" w:hanging="180"/>
+      </w:pPr>
+    </w:lvl>
+  </w:abstractNum>
+  <w:num w:numId="1" w16cid:durableId="1646736646">
     <w:abstractNumId w:val="0"/>
   </w:num>
-  <w:num w:numId="2">
+  <w:num w:numId="2" w16cid:durableId="117728591">
+    <w:abstractNumId w:val="2"/>
+  </w:num>
+  <w:num w:numId="3" w16cid:durableId="1269196062">
+    <w:abstractNumId w:val="3"/>
+  </w:num>
+  <w:num w:numId="4" w16cid:durableId="801583356">
     <w:abstractNumId w:val="1"/>
   </w:num>
-  <w:num w:numId="3">
+  <w:num w:numId="5" w16cid:durableId="1914192493">
+    <w:abstractNumId w:val="4"/>
+  </w:num>
+  <w:num w:numId="6" w16cid:durableId="992370545">
     <w:abstractNumId w:val="2"/>
+    <w:lvlOverride w:ilvl="0">
+      <w:startOverride w:val="2"/>
+    </w:lvlOverride>
+    <w:lvlOverride w:ilvl="1">
+      <w:startOverride w:val="1"/>
+    </w:lvlOverride>
+    <w:lvlOverride w:ilvl="2">
+      <w:startOverride w:val="1"/>
+    </w:lvlOverride>
   </w:num>
 </w:numbering>
 </file>
 
 <file path=word/styles.xml><?xml version="1.0" encoding="utf-8"?>
-<w:styles xmlns:mc="http://schemas.openxmlformats.org/markup-compatibility/2006" xmlns:r="http://schemas.openxmlformats.org/officeDocument/2006/relationships" xmlns:w="http://schemas.openxmlformats.org/wordprocessingml/2006/main" xmlns:w14="http://schemas.microsoft.com/office/word/2010/wordml" xmlns:w15="http://schemas.microsoft.com/office/word/2012/wordml" xmlns:w16cid="http://schemas.microsoft.com/office/word/2016/wordml/cid" xmlns:w16se="http://schemas.microsoft.com/office/word/2015/wordml/symex" mc:Ignorable="w14 w15 w16se w16cid">
+<w:styles xmlns:mc="http://schemas.openxmlformats.org/markup-compatibility/2006" xmlns:r="http://schemas.openxmlformats.org/officeDocument/2006/relationships" xmlns:w="http://schemas.openxmlformats.org/wordprocessingml/2006/main" xmlns:w14="http://schemas.microsoft.com/office/word/2010/wordml" xmlns:w15="http://schemas.microsoft.com/office/word/2012/wordml" xmlns:w16cex="http://schemas.microsoft.com/office/word/2018/wordml/cex" xmlns:w16cid="http://schemas.microsoft.com/office/word/2016/wordml/cid" xmlns:w16="http://schemas.microsoft.com/office/word/2018/wordml" xmlns:w16sdtdh="http://schemas.microsoft.com/office/word/2020/wordml/sdtdatahash" xmlns:w16se="http://schemas.microsoft.com/office/word/2015/wordml/symex" mc:Ignorable="w14 w15 w16se w16cid w16 w16cex w16sdtdh">
   <w:docDefaults>
     <w:rPrDefault>
       <w:rPr>
@@ -1181,7 +3669,7 @@
       </w:pPr>
     </w:pPrDefault>
   </w:docDefaults>
-  <w:latentStyles w:defLockedState="0" w:defUIPriority="99" w:defSemiHidden="0" w:defUnhideWhenUsed="0" w:defQFormat="0" w:count="375">
+  <w:latentStyles w:defLockedState="0" w:defUIPriority="99" w:defSemiHidden="0" w:defUnhideWhenUsed="0" w:defQFormat="0" w:count="376">
     <w:lsdException w:name="Normal" w:uiPriority="0" w:qFormat="1"/>
     <w:lsdException w:name="heading 1" w:uiPriority="9" w:qFormat="1"/>
     <w:lsdException w:name="heading 2" w:semiHidden="1" w:uiPriority="9" w:unhideWhenUsed="1" w:qFormat="1"/>
@@ -1557,13 +4045,19 @@
     <w:lsdException w:name="Smart Hyperlink" w:semiHidden="1" w:unhideWhenUsed="1"/>
     <w:lsdException w:name="Hashtag" w:semiHidden="1" w:unhideWhenUsed="1"/>
     <w:lsdException w:name="Unresolved Mention" w:semiHidden="1" w:unhideWhenUsed="1"/>
+    <w:lsdException w:name="Smart Link" w:semiHidden="1" w:unhideWhenUsed="1"/>
   </w:latentStyles>
   <w:style w:type="paragraph" w:default="1" w:styleId="Normal">
     <w:name w:val="Normal"/>
     <w:qFormat/>
-    <w:rsid w:val="00312CB9"/>
+    <w:rsid w:val="00636229"/>
+    <w:pPr>
+      <w:spacing w:line="360" w:lineRule="auto"/>
+      <w:jc w:val="both"/>
+    </w:pPr>
     <w:rPr>
       <w:rFonts w:ascii="Times New Roman" w:hAnsi="Times New Roman" w:cs="Times New Roman"/>
+      <w:sz w:val="28"/>
     </w:rPr>
   </w:style>
   <w:style w:type="paragraph" w:styleId="Heading1">
@@ -1573,7 +4067,7 @@
     <w:link w:val="Heading1Char"/>
     <w:uiPriority w:val="9"/>
     <w:qFormat/>
-    <w:rsid w:val="00742D3D"/>
+    <w:rsid w:val="00C601C3"/>
     <w:pPr>
       <w:keepNext/>
       <w:keepLines/>
@@ -1590,31 +4084,28 @@
       <w:caps/>
       <w:sz w:val="36"/>
       <w:szCs w:val="36"/>
+      <w:u w:val="single"/>
     </w:rPr>
   </w:style>
   <w:style w:type="paragraph" w:styleId="Heading2">
     <w:name w:val="heading 2"/>
-    <w:basedOn w:val="Normal"/>
+    <w:basedOn w:val="ListParagraph"/>
     <w:next w:val="Normal"/>
     <w:link w:val="Heading2Char"/>
     <w:uiPriority w:val="9"/>
     <w:unhideWhenUsed/>
     <w:qFormat/>
-    <w:rsid w:val="00627EB0"/>
+    <w:rsid w:val="007B1343"/>
     <w:pPr>
-      <w:keepNext/>
-      <w:keepLines/>
       <w:numPr>
-        <w:numId w:val="3"/>
+        <w:ilvl w:val="1"/>
+        <w:numId w:val="2"/>
       </w:numPr>
-      <w:spacing w:before="40" w:after="0"/>
       <w:outlineLvl w:val="1"/>
     </w:pPr>
     <w:rPr>
-      <w:rFonts w:eastAsiaTheme="majorEastAsia"/>
-      <w:caps/>
-      <w:sz w:val="28"/>
-      <w:szCs w:val="28"/>
+      <w:b/>
+      <w:sz w:val="32"/>
     </w:rPr>
   </w:style>
   <w:style w:type="paragraph" w:styleId="Heading3">
@@ -1625,11 +4116,12 @@
     <w:uiPriority w:val="9"/>
     <w:unhideWhenUsed/>
     <w:qFormat/>
-    <w:rsid w:val="009279C1"/>
+    <w:rsid w:val="009D1B95"/>
     <w:pPr>
       <w:numPr>
-        <w:ilvl w:val="1"/>
+        <w:numId w:val="3"/>
       </w:numPr>
+      <w:spacing w:before="240"/>
       <w:outlineLvl w:val="2"/>
     </w:pPr>
     <w:rPr>
@@ -1740,13 +4232,14 @@
     <w:basedOn w:val="DefaultParagraphFont"/>
     <w:link w:val="Heading1"/>
     <w:uiPriority w:val="9"/>
-    <w:rsid w:val="00742D3D"/>
+    <w:rsid w:val="00C601C3"/>
     <w:rPr>
       <w:rFonts w:ascii="Times New Roman" w:eastAsiaTheme="majorEastAsia" w:hAnsi="Times New Roman" w:cs="Times New Roman"/>
       <w:b/>
       <w:caps/>
       <w:sz w:val="36"/>
       <w:szCs w:val="36"/>
+      <w:u w:val="single"/>
     </w:rPr>
   </w:style>
   <w:style w:type="paragraph" w:styleId="TOCHeading">
@@ -1765,7 +4258,6 @@
     </w:pPr>
     <w:rPr>
       <w:b w:val="0"/>
-      <w:u w:val="single"/>
       <w:lang w:val="en-US"/>
     </w:rPr>
   </w:style>
@@ -1782,7 +4274,6 @@
     </w:pPr>
     <w:rPr>
       <w:b/>
-      <w:sz w:val="28"/>
     </w:rPr>
   </w:style>
   <w:style w:type="character" w:styleId="Hyperlink">
@@ -1813,7 +4304,6 @@
     <w:next w:val="Normal"/>
     <w:autoRedefine/>
     <w:uiPriority w:val="39"/>
-    <w:semiHidden/>
     <w:unhideWhenUsed/>
     <w:rsid w:val="00E733A5"/>
     <w:pPr>
@@ -1830,7 +4320,6 @@
     <w:next w:val="Normal"/>
     <w:autoRedefine/>
     <w:uiPriority w:val="39"/>
-    <w:semiHidden/>
     <w:unhideWhenUsed/>
     <w:rsid w:val="00E733A5"/>
     <w:pPr>
@@ -1843,12 +4332,11 @@
     <w:basedOn w:val="DefaultParagraphFont"/>
     <w:link w:val="Heading2"/>
     <w:uiPriority w:val="9"/>
-    <w:rsid w:val="00627EB0"/>
+    <w:rsid w:val="007B1343"/>
     <w:rPr>
-      <w:rFonts w:ascii="Times New Roman" w:eastAsiaTheme="majorEastAsia" w:hAnsi="Times New Roman" w:cs="Times New Roman"/>
-      <w:caps/>
-      <w:sz w:val="28"/>
-      <w:szCs w:val="28"/>
+      <w:rFonts w:ascii="Times New Roman" w:hAnsi="Times New Roman" w:cs="Times New Roman"/>
+      <w:b/>
+      <w:sz w:val="32"/>
     </w:rPr>
   </w:style>
   <w:style w:type="character" w:customStyle="1" w:styleId="Heading3Char">
@@ -1856,7 +4344,7 @@
     <w:basedOn w:val="DefaultParagraphFont"/>
     <w:link w:val="Heading3"/>
     <w:uiPriority w:val="9"/>
-    <w:rsid w:val="009279C1"/>
+    <w:rsid w:val="009D1B95"/>
     <w:rPr>
       <w:rFonts w:ascii="Times New Roman" w:eastAsiaTheme="majorEastAsia" w:hAnsi="Times New Roman" w:cs="Times New Roman"/>
       <w:caps/>
@@ -1890,7 +4378,92 @@
       <w:szCs w:val="28"/>
     </w:rPr>
   </w:style>
+  <w:style w:type="character" w:customStyle="1" w:styleId="im">
+    <w:name w:val="im"/>
+    <w:basedOn w:val="DefaultParagraphFont"/>
+    <w:rsid w:val="00BF3D61"/>
+  </w:style>
+  <w:style w:type="character" w:styleId="UnresolvedMention">
+    <w:name w:val="Unresolved Mention"/>
+    <w:basedOn w:val="DefaultParagraphFont"/>
+    <w:uiPriority w:val="99"/>
+    <w:semiHidden/>
+    <w:unhideWhenUsed/>
+    <w:rsid w:val="004C1309"/>
+    <w:rPr>
+      <w:color w:val="605E5C"/>
+      <w:shd w:val="clear" w:color="auto" w:fill="E1DFDD"/>
+    </w:rPr>
+  </w:style>
+  <w:style w:type="character" w:styleId="FollowedHyperlink">
+    <w:name w:val="FollowedHyperlink"/>
+    <w:basedOn w:val="DefaultParagraphFont"/>
+    <w:uiPriority w:val="99"/>
+    <w:semiHidden/>
+    <w:unhideWhenUsed/>
+    <w:rsid w:val="00A42993"/>
+    <w:rPr>
+      <w:color w:val="954F72" w:themeColor="followedHyperlink"/>
+      <w:u w:val="single"/>
+    </w:rPr>
+  </w:style>
 </w:styles>
+</file>
+
+<file path=word/ink/ink1.xml><?xml version="1.0" encoding="utf-8"?>
+<inkml:ink xmlns:inkml="http://www.w3.org/2003/InkML">
+  <inkml:definitions>
+    <inkml:context xml:id="ctx0">
+      <inkml:inkSource xml:id="inkSrc0">
+        <inkml:traceFormat>
+          <inkml:channel name="X" type="integer" min="-2.14748E9" max="2.14748E9" units="cm"/>
+          <inkml:channel name="Y" type="integer" min="-2.14748E9" max="2.14748E9" units="cm"/>
+          <inkml:channel name="F" type="integer" max="32767" units="dev"/>
+        </inkml:traceFormat>
+        <inkml:channelProperties>
+          <inkml:channelProperty channel="X" name="resolution" value="1000" units="1/cm"/>
+          <inkml:channelProperty channel="Y" name="resolution" value="1000" units="1/cm"/>
+          <inkml:channelProperty channel="F" name="resolution" value="0" units="1/dev"/>
+        </inkml:channelProperties>
+      </inkml:inkSource>
+      <inkml:timestamp xml:id="ts0" timeString="2024-01-14T20:08:24.256"/>
+    </inkml:context>
+    <inkml:brush xml:id="br0">
+      <inkml:brushProperty name="width" value="0.035" units="cm"/>
+      <inkml:brushProperty name="height" value="0.035" units="cm"/>
+      <inkml:brushProperty name="color" value="#E71224"/>
+    </inkml:brush>
+  </inkml:definitions>
+  <inkml:trace contextRef="#ctx0" brushRef="#br0">1663 18 24575,'-1'-1'0,"1"1"0,0-1 0,0 0 0,0 1 0,-1-1 0,1 1 0,0-1 0,-1 1 0,1-1 0,0 1 0,-1-1 0,1 1 0,0 0 0,-1-1 0,1 1 0,-1 0 0,1-1 0,-1 1 0,1 0 0,-1-1 0,1 1 0,-1 0 0,0 0 0,1 0 0,-1-1 0,1 1 0,-1 0 0,0 0 0,-21-3 0,19 3 0,-140-4 0,-186 18 0,267-9 0,-41 1 0,-309 30 0,24 9 0,374-44 0,6-1 0,0 0 0,0 1 0,1 0 0,-1 0 0,0 1 0,1 0 0,-12 5 0,18-6 0,-1 0 0,1 0 0,0 0 0,0 0 0,0 1 0,0-1 0,0 0 0,1 0 0,-1 1 0,0-1 0,1 1 0,-1-1 0,0 0 0,1 1 0,0-1 0,-1 1 0,1 2 0,-2 32 0,1-20 0,-4 83 0,-9 89 0,-2 135 0,14-227 0,-26 234 0,15-218 0,10-68 0,1 1 0,5 53 0,0-82 0,0 0 0,1-1 0,1 1 0,1-1 0,9 21 0,9 23 0,-21-49 0,-1-4 0,0 1 0,1-1 0,-1 1 0,7 9 0,-8-14 0,1 0 0,-1 0 0,1-1 0,-1 1 0,1-1 0,0 1 0,-1-1 0,1 0 0,0 1 0,0-1 0,0 0 0,0 0 0,0 0 0,0-1 0,0 1 0,1 0 0,-1-1 0,4 1 0,33 1 0,-1-1 0,1-3 0,44-6 0,-10 1 0,6 0 0,88-5 0,138 5 0,54-1 0,-268 7 0,88 3 0,-174-1 0,0 0 0,-1 1 0,1-1 0,0 1 0,-1 0 0,1 0 0,7 5 0,9 4 0,18 7 0,0-2 0,1-1 0,0-3 0,82 15 0,-119-27 0,0 0 0,-1 0 0,1 0 0,0 0 0,0-1 0,-1 1 0,1-1 0,-1 1 0,1-1 0,0 0 0,-1 0 0,1 0 0,-1-1 0,0 1 0,1 0 0,-1-1 0,0 0 0,0 0 0,0 1 0,0-1 0,0 0 0,0 0 0,-1-1 0,1 1 0,-1 0 0,1-1 0,-1 1 0,0 0 0,0-1 0,1-3 0,3-9 0,-1 0 0,0 0 0,-1-1 0,1-17 0,-2 13 0,20-269 0,-23-2 0,-1 116 0,-1 127 0,-2 1 0,-2 0 0,-2 0 0,-17-51 0,9 32 0,-11-61 0,19 76 0,-3 0 0,-2 1 0,-37-91 0,47 133 0,0 1 0,-1-1 0,1 1 0,-1 1 0,-1-1 0,-11-11 0,13 15 0,1 0 0,-1 0 0,0 0 0,-1 1 0,1-1 0,0 1 0,-1 0 0,1 1 0,-1-1 0,0 1 0,1 0 0,-1 0 0,-7-1 0,-1 2 0,0 0 0,1-2 0,-1 0 0,0 0 0,1-1 0,-1 0 0,1-1 0,-19-9 0,30 12-76,0 0 1,-1-1-1,1 1 0,0 0 0,0 0 0,0-1 0,0 1 0,0 0 1,0-1-1,0 1 0,1-1 0,-1 0 0,0 1 0,1-1 1,0 1-1,-1-1 0,1-2 0,-2-7-6750</inkml:trace>
+</inkml:ink>
+</file>
+
+<file path=word/ink/ink2.xml><?xml version="1.0" encoding="utf-8"?>
+<inkml:ink xmlns:inkml="http://www.w3.org/2003/InkML">
+  <inkml:definitions>
+    <inkml:context xml:id="ctx0">
+      <inkml:inkSource xml:id="inkSrc0">
+        <inkml:traceFormat>
+          <inkml:channel name="X" type="integer" min="-2.14748E9" max="2.14748E9" units="cm"/>
+          <inkml:channel name="Y" type="integer" min="-2.14748E9" max="2.14748E9" units="cm"/>
+          <inkml:channel name="F" type="integer" max="32767" units="dev"/>
+        </inkml:traceFormat>
+        <inkml:channelProperties>
+          <inkml:channelProperty channel="X" name="resolution" value="1000" units="1/cm"/>
+          <inkml:channelProperty channel="Y" name="resolution" value="1000" units="1/cm"/>
+          <inkml:channelProperty channel="F" name="resolution" value="0" units="1/dev"/>
+        </inkml:channelProperties>
+      </inkml:inkSource>
+      <inkml:timestamp xml:id="ts0" timeString="2024-01-14T20:08:19.862"/>
+    </inkml:context>
+    <inkml:brush xml:id="br0">
+      <inkml:brushProperty name="width" value="0.035" units="cm"/>
+      <inkml:brushProperty name="height" value="0.035" units="cm"/>
+      <inkml:brushProperty name="color" value="#E71224"/>
+    </inkml:brush>
+  </inkml:definitions>
+  <inkml:trace contextRef="#ctx0" brushRef="#br0">1795 208 24575,'-302'18'0,"201"-9"0,-1-3 0,-57 6 0,-220 68 0,137-23 0,180-44 0,20-3 0,-78 8 0,117-18 0,-1 0 0,1 0 0,0 1 0,-1 0 0,1-1 0,0 1 0,-1 0 0,1 0 0,0 1 0,-5 2 0,6-2 0,0-1 0,1 1 0,-1 0 0,1-1 0,-1 1 0,1 0 0,0 0 0,0 0 0,0 0 0,0 0 0,0 1 0,0-1 0,0 0 0,1 0 0,-1 1 0,1-1 0,0 2 0,-4 33 0,2 46 0,0 14 0,-7-21 0,-23 98 0,-32 73 0,50-198 0,-20 79 0,-25 173 0,55-261 0,2 1 0,6 75 0,-3-114 0,-1 1 0,0-1 0,1 1 0,0-1 0,0 0 0,0 1 0,0-1 0,0 0 0,0 0 0,0 0 0,1 0 0,-1 0 0,1 0 0,0 0 0,-1 0 0,1-1 0,0 1 0,0-1 0,0 1 0,0-1 0,0 0 0,0 1 0,1-1 0,-1 0 0,0-1 0,1 1 0,3 1 0,6 0 0,1 0 0,0 0 0,0-1 0,14-1 0,-11 0 0,555 2 0,-277-4 0,-101-13 0,6 0 0,-155 14 0,58-9 0,-47 5 0,67 4 0,43-5 0,-75-3 0,245-41 0,-330 49 0,0 0 0,-1 0 0,1 0 0,-1-1 0,0 0 0,1 0 0,-1 0 0,0 0 0,7-6 0,-9 5 0,0 1 0,0-1 0,0 1 0,0-1 0,-1 0 0,1 0 0,-1 0 0,0 0 0,0 0 0,0 0 0,0 0 0,-1-1 0,1 1 0,-1 0 0,0-5 0,1-267 0,-4 136 0,3-32 0,-9-335 0,2 393 0,2-8 0,-35-198 0,38 311 0,0-1 0,0 1 0,-1-1 0,0 1 0,0 0 0,-7-12 0,9 18 0,-1 0 0,1 0 0,-1 0 0,0 1 0,0-1 0,0 0 0,0 1 0,0-1 0,0 1 0,0 0 0,0 0 0,-1 0 0,1 0 0,0 0 0,-1 0 0,1 0 0,-1 1 0,1-1 0,-1 1 0,1 0 0,-1 0 0,1 0 0,-1 0 0,1 0 0,-1 0 0,-3 2 0,-14 3 0,0 2 0,0 0 0,1 1 0,-36 21 0,43-22 0,-2 1 0,-7 3 0,-41 17 0,51-24 0,-2 0 0,1 0 0,0-1 0,-1 0 0,1-1 0,-23 1 0,28-4 0,0 2 0,0-1 0,0 1 0,1 0 0,-1 0 0,-10 4 0,14-4 0,0 0 0,0 1 0,0-1 0,0 1 0,1 0 0,-1 0 0,1 0 0,-1 0 0,1 1 0,0-1 0,0 0 0,0 1 0,0 0 0,0-1 0,0 1 0,0 3 0,0-2-105,0 0 0,0 1 0,0-2 0,0 1 0,-1 0 0,0 0 0,1-1 0,-1 0 0,-1 1 0,1-1 0,0 0 0,-5 2 0,0-1-6721</inkml:trace>
+</inkml:ink>
 </file>
 
 <file path=word/theme/theme1.xml><?xml version="1.0" encoding="utf-8"?>
@@ -2193,7 +4766,7 @@
 </file>
 
 <file path=customXml/itemProps1.xml><?xml version="1.0" encoding="utf-8"?>
-<ds:datastoreItem xmlns:ds="http://schemas.openxmlformats.org/officeDocument/2006/customXml" ds:itemID="{FBD768BE-BBDF-4877-A959-77F1841582A2}">
+<ds:datastoreItem xmlns:ds="http://schemas.openxmlformats.org/officeDocument/2006/customXml" ds:itemID="{3742EEB8-D0E9-4230-9F1E-D05A7BE18090}">
   <ds:schemaRefs>
     <ds:schemaRef ds:uri="http://schemas.openxmlformats.org/officeDocument/2006/bibliography"/>
   </ds:schemaRefs>

</xml_diff>

<commit_message>
FINAL backup- what I shared with iTechnolabs in Jan2024
</commit_message>
<xml_diff>
--- a/doc_1_30112023.docx
+++ b/doc_1_30112023.docx
@@ -1,7 +1,12 @@
 
 <file path=word/document.xml><?xml version="1.0" encoding="utf-8"?>
-<w:document xmlns:wpc="http://schemas.microsoft.com/office/word/2010/wordprocessingCanvas" xmlns:cx="http://schemas.microsoft.com/office/drawing/2014/chartex" xmlns:cx1="http://schemas.microsoft.com/office/drawing/2015/9/8/chartex" xmlns:cx2="http://schemas.microsoft.com/office/drawing/2015/10/21/chartex" xmlns:cx3="http://schemas.microsoft.com/office/drawing/2016/5/9/chartex" xmlns:cx4="http://schemas.microsoft.com/office/drawing/2016/5/10/chartex" xmlns:cx5="http://schemas.microsoft.com/office/drawing/2016/5/11/chartex" xmlns:cx6="http://schemas.microsoft.com/office/drawing/2016/5/12/chartex" xmlns:cx7="http://schemas.microsoft.com/office/drawing/2016/5/13/chartex" xmlns:cx8="http://schemas.microsoft.com/office/drawing/2016/5/14/chartex" xmlns:mc="http://schemas.openxmlformats.org/markup-compatibility/2006" xmlns:aink="http://schemas.microsoft.com/office/drawing/2016/ink" xmlns:am3d="http://schemas.microsoft.com/office/drawing/2017/model3d" xmlns:o="urn:schemas-microsoft-com:office:office" xmlns:r="http://schemas.openxmlformats.org/officeDocument/2006/relationships" xmlns:m="http://schemas.openxmlformats.org/officeDocument/2006/math" xmlns:v="urn:schemas-microsoft-com:vml" xmlns:wp14="http://schemas.microsoft.com/office/word/2010/wordprocessingDrawing" xmlns:wp="http://schemas.openxmlformats.org/drawingml/2006/wordprocessingDrawing" xmlns:w10="urn:schemas-microsoft-com:office:word" xmlns:w="http://schemas.openxmlformats.org/wordprocessingml/2006/main" xmlns:w14="http://schemas.microsoft.com/office/word/2010/wordml" xmlns:w15="http://schemas.microsoft.com/office/word/2012/wordml" xmlns:w16cid="http://schemas.microsoft.com/office/word/2016/wordml/cid" xmlns:w16se="http://schemas.microsoft.com/office/word/2015/wordml/symex" xmlns:wpg="http://schemas.microsoft.com/office/word/2010/wordprocessingGroup" xmlns:wpi="http://schemas.microsoft.com/office/word/2010/wordprocessingInk" xmlns:wne="http://schemas.microsoft.com/office/word/2006/wordml" xmlns:wps="http://schemas.microsoft.com/office/word/2010/wordprocessingShape" mc:Ignorable="w14 w15 w16se w16cid wp14">
+<w:document xmlns:wpc="http://schemas.microsoft.com/office/word/2010/wordprocessingCanvas" xmlns:cx="http://schemas.microsoft.com/office/drawing/2014/chartex" xmlns:cx1="http://schemas.microsoft.com/office/drawing/2015/9/8/chartex" xmlns:cx2="http://schemas.microsoft.com/office/drawing/2015/10/21/chartex" xmlns:cx3="http://schemas.microsoft.com/office/drawing/2016/5/9/chartex" xmlns:cx4="http://schemas.microsoft.com/office/drawing/2016/5/10/chartex" xmlns:cx5="http://schemas.microsoft.com/office/drawing/2016/5/11/chartex" xmlns:cx6="http://schemas.microsoft.com/office/drawing/2016/5/12/chartex" xmlns:cx7="http://schemas.microsoft.com/office/drawing/2016/5/13/chartex" xmlns:cx8="http://schemas.microsoft.com/office/drawing/2016/5/14/chartex" xmlns:mc="http://schemas.openxmlformats.org/markup-compatibility/2006" xmlns:aink="http://schemas.microsoft.com/office/drawing/2016/ink" xmlns:am3d="http://schemas.microsoft.com/office/drawing/2017/model3d" xmlns:o="urn:schemas-microsoft-com:office:office" xmlns:oel="http://schemas.microsoft.com/office/2019/extlst" xmlns:r="http://schemas.openxmlformats.org/officeDocument/2006/relationships" xmlns:m="http://schemas.openxmlformats.org/officeDocument/2006/math" xmlns:v="urn:schemas-microsoft-com:vml" xmlns:wp14="http://schemas.microsoft.com/office/word/2010/wordprocessingDrawing" xmlns:wp="http://schemas.openxmlformats.org/drawingml/2006/wordprocessingDrawing" xmlns:w10="urn:schemas-microsoft-com:office:word" xmlns:w="http://schemas.openxmlformats.org/wordprocessingml/2006/main" xmlns:w14="http://schemas.microsoft.com/office/word/2010/wordml" xmlns:w15="http://schemas.microsoft.com/office/word/2012/wordml" xmlns:w16cex="http://schemas.microsoft.com/office/word/2018/wordml/cex" xmlns:w16cid="http://schemas.microsoft.com/office/word/2016/wordml/cid" xmlns:w16="http://schemas.microsoft.com/office/word/2018/wordml" xmlns:w16sdtdh="http://schemas.microsoft.com/office/word/2020/wordml/sdtdatahash" xmlns:w16se="http://schemas.microsoft.com/office/word/2015/wordml/symex" xmlns:wpg="http://schemas.microsoft.com/office/word/2010/wordprocessingGroup" xmlns:wpi="http://schemas.microsoft.com/office/word/2010/wordprocessingInk" xmlns:wne="http://schemas.microsoft.com/office/word/2006/wordml" xmlns:wps="http://schemas.microsoft.com/office/word/2010/wordprocessingShape" mc:Ignorable="w14 w15 w16se w16cid w16 w16cex w16sdtdh wp14">
   <w:body>
+    <w:p>
+      <w:bookmarkStart w:id="0" w:name="_Hlk156173587"/>
+      <w:bookmarkEnd w:id="0"/>
+    </w:p>
+    <w:p/>
     <w:p>
       <w:r>
         <w:rPr>
@@ -10,15 +15,15 @@
         <mc:AlternateContent>
           <mc:Choice Requires="wps">
             <w:drawing>
-              <wp:anchor distT="0" distB="0" distL="114300" distR="114300" simplePos="0" relativeHeight="251659264" behindDoc="0" locked="0" layoutInCell="1" allowOverlap="1" wp14:anchorId="7427C322" wp14:editId="780484AC">
+              <wp:anchor distT="0" distB="0" distL="114300" distR="114300" simplePos="0" relativeHeight="251659264" behindDoc="0" locked="0" layoutInCell="1" allowOverlap="1" wp14:anchorId="25704F33" wp14:editId="6A5D0398">
                 <wp:simplePos x="0" y="0"/>
-                <wp:positionH relativeFrom="column">
-                  <wp:posOffset>748030</wp:posOffset>
+                <wp:positionH relativeFrom="margin">
+                  <wp:posOffset>398352</wp:posOffset>
                 </wp:positionH>
                 <wp:positionV relativeFrom="paragraph">
-                  <wp:posOffset>12205</wp:posOffset>
+                  <wp:posOffset>70190</wp:posOffset>
                 </wp:positionV>
-                <wp:extent cx="4655128" cy="1033153"/>
+                <wp:extent cx="4979406" cy="1828800"/>
                 <wp:effectExtent l="0" t="0" r="0" b="0"/>
                 <wp:wrapNone/>
                 <wp:docPr id="1" name="Text Box 1"/>
@@ -30,7 +35,7 @@
                       <wps:spPr>
                         <a:xfrm>
                           <a:off x="0" y="0"/>
-                          <a:ext cx="4655128" cy="1033153"/>
+                          <a:ext cx="4979406" cy="1828800"/>
                         </a:xfrm>
                         <a:prstGeom prst="rect">
                           <a:avLst/>
@@ -47,14 +52,18 @@
                               <w:t>THECAM</w:t>
                             </w:r>
                           </w:p>
-                          <w:p/>
+                          <w:p>
+                            <w:r>
+                              <w:t>EMBEDDED</w:t>
+                            </w:r>
+                          </w:p>
                         </w:txbxContent>
                       </wps:txbx>
                       <wps:bodyPr rot="0" spcFirstLastPara="0" vertOverflow="overflow" horzOverflow="overflow" vert="horz" wrap="square" lIns="91440" tIns="45720" rIns="91440" bIns="45720" numCol="1" spcCol="0" rtlCol="0" fromWordArt="0" anchor="t" anchorCtr="0" forceAA="0" compatLnSpc="1">
                         <a:prstTxWarp prst="textNoShape">
                           <a:avLst/>
                         </a:prstTxWarp>
-                        <a:noAutofit/>
+                        <a:spAutoFit/>
                       </wps:bodyPr>
                     </wps:wsp>
                   </a:graphicData>
@@ -62,30 +71,31 @@
                 <wp14:sizeRelH relativeFrom="margin">
                   <wp14:pctWidth>0</wp14:pctWidth>
                 </wp14:sizeRelH>
-                <wp14:sizeRelV relativeFrom="margin">
-                  <wp14:pctHeight>0</wp14:pctHeight>
-                </wp14:sizeRelV>
               </wp:anchor>
             </w:drawing>
           </mc:Choice>
           <mc:Fallback>
             <w:pict>
-              <v:shapetype w14:anchorId="7427C322" id="_x0000_t202" coordsize="21600,21600" o:spt="202" path="m,l,21600r21600,l21600,xe">
+              <v:shapetype w14:anchorId="25704F33" id="_x0000_t202" coordsize="21600,21600" o:spt="202" path="m,l,21600r21600,l21600,xe">
                 <v:stroke joinstyle="miter"/>
                 <v:path gradientshapeok="t" o:connecttype="rect"/>
               </v:shapetype>
-              <v:shape id="Text Box 1" o:spid="_x0000_s1026" type="#_x0000_t202" style="position:absolute;margin-left:58.9pt;margin-top:.95pt;width:366.55pt;height:81.35pt;z-index:251659264;visibility:visible;mso-wrap-style:square;mso-width-percent:0;mso-height-percent:0;mso-wrap-distance-left:9pt;mso-wrap-distance-top:0;mso-wrap-distance-right:9pt;mso-wrap-distance-bottom:0;mso-position-horizontal:absolute;mso-position-horizontal-relative:text;mso-position-vertical:absolute;mso-position-vertical-relative:text;mso-width-percent:0;mso-height-percent:0;mso-width-relative:margin;mso-height-relative:margin;v-text-anchor:top" o:gfxdata="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" filled="f" stroked="f">
-                <v:fill o:detectmouseclick="t"/>
-                <v:textbox>
+              <v:shape id="Text Box 1" o:spid="_x0000_s1026" type="#_x0000_t202" style="position:absolute;left:0;text-align:left;margin-left:31.35pt;margin-top:5.55pt;width:392.1pt;height:2in;z-index:251659264;visibility:visible;mso-wrap-style:square;mso-width-percent:0;mso-wrap-distance-left:9pt;mso-wrap-distance-top:0;mso-wrap-distance-right:9pt;mso-wrap-distance-bottom:0;mso-position-horizontal:absolute;mso-position-horizontal-relative:margin;mso-position-vertical:absolute;mso-position-vertical-relative:text;mso-width-percent:0;mso-width-relative:margin;v-text-anchor:top" o:gfxdata="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" filled="f" stroked="f">
+                <v:textbox style="mso-fit-shape-to-text:t">
                   <w:txbxContent>
                     <w:p>
                       <w:r>
                         <w:t>THECAM</w:t>
                       </w:r>
                     </w:p>
-                    <w:p/>
+                    <w:p>
+                      <w:r>
+                        <w:t>EMBEDDED</w:t>
+                      </w:r>
+                    </w:p>
                   </w:txbxContent>
                 </v:textbox>
+                <w10:wrap anchorx="margin"/>
               </v:shape>
             </w:pict>
           </mc:Fallback>
@@ -99,6 +109,13 @@
     <w:p/>
     <w:p/>
     <w:p/>
+    <w:p/>
+    <w:p/>
+    <w:p/>
+    <w:p/>
+    <w:p/>
+    <w:p/>
+    <w:p/>
     <w:p>
       <w:r>
         <w:br w:type="page"/>
@@ -106,6 +123,13 @@
     </w:p>
     <w:sdt>
       <w:sdtPr>
+        <w:rPr>
+          <w:rFonts w:eastAsiaTheme="minorHAnsi"/>
+          <w:sz w:val="22"/>
+          <w:szCs w:val="22"/>
+          <w:u w:val="none"/>
+          <w:lang w:val="en-IN"/>
+        </w:rPr>
         <w:id w:val="151421437"/>
         <w:docPartObj>
           <w:docPartGallery w:val="Table of Contents"/>
@@ -114,14 +138,10 @@
       </w:sdtPr>
       <w:sdtEndPr>
         <w:rPr>
-          <w:rFonts w:eastAsiaTheme="minorHAnsi"/>
           <w:bCs/>
           <w:caps w:val="0"/>
           <w:noProof/>
-          <w:sz w:val="22"/>
-          <w:szCs w:val="22"/>
-          <w:u w:val="none"/>
-          <w:lang w:val="en-IN"/>
+          <w:sz w:val="28"/>
         </w:rPr>
       </w:sdtEndPr>
       <w:sdtContent>
@@ -136,11 +156,19 @@
         <w:p>
           <w:pPr>
             <w:pStyle w:val="TOC1"/>
+            <w:tabs>
+              <w:tab w:val="left" w:pos="720"/>
+              <w:tab w:val="right" w:leader="dot" w:pos="9016"/>
+            </w:tabs>
             <w:rPr>
-              <w:rFonts w:asciiTheme="minorHAnsi" w:eastAsiaTheme="minorEastAsia" w:hAnsiTheme="minorHAnsi"/>
+              <w:rFonts w:asciiTheme="minorHAnsi" w:eastAsiaTheme="minorEastAsia" w:hAnsiTheme="minorHAnsi" w:cstheme="minorBidi"/>
+              <w:b w:val="0"/>
               <w:noProof/>
-              <w:sz w:val="22"/>
+              <w:kern w:val="2"/>
+              <w:sz w:val="24"/>
+              <w:szCs w:val="24"/>
               <w:lang w:eastAsia="en-IN"/>
+              <w14:ligatures w14:val="standardContextual"/>
             </w:rPr>
           </w:pPr>
           <w:r>
@@ -152,7 +180,7 @@
           <w:r>
             <w:fldChar w:fldCharType="separate"/>
           </w:r>
-          <w:hyperlink w:anchor="_Toc152245308" w:history="1">
+          <w:hyperlink w:anchor="_Toc156221573" w:history="1">
             <w:r>
               <w:rPr>
                 <w:rStyle w:val="Hyperlink"/>
@@ -162,10 +190,14 @@
             </w:r>
             <w:r>
               <w:rPr>
-                <w:rFonts w:asciiTheme="minorHAnsi" w:eastAsiaTheme="minorEastAsia" w:hAnsiTheme="minorHAnsi"/>
-                <w:noProof/>
-                <w:sz w:val="22"/>
+                <w:rFonts w:asciiTheme="minorHAnsi" w:eastAsiaTheme="minorEastAsia" w:hAnsiTheme="minorHAnsi" w:cstheme="minorBidi"/>
+                <w:b w:val="0"/>
+                <w:noProof/>
+                <w:kern w:val="2"/>
+                <w:sz w:val="24"/>
+                <w:szCs w:val="24"/>
                 <w:lang w:eastAsia="en-IN"/>
+                <w14:ligatures w14:val="standardContextual"/>
               </w:rPr>
               <w:tab/>
             </w:r>
@@ -174,7 +206,7 @@
                 <w:rStyle w:val="Hyperlink"/>
                 <w:noProof/>
               </w:rPr>
-              <w:t>Hardware Part</w:t>
+              <w:t>Introduction</w:t>
             </w:r>
             <w:r>
               <w:rPr>
@@ -195,7 +227,7 @@
                 <w:noProof/>
                 <w:webHidden/>
               </w:rPr>
-              <w:instrText xml:space="preserve"> PAGEREF _Toc152245308 \h </w:instrText>
+              <w:instrText xml:space="preserve"> PAGEREF _Toc156221573 \h </w:instrText>
             </w:r>
             <w:r>
               <w:rPr>
@@ -229,14 +261,22 @@
         <w:p>
           <w:pPr>
             <w:pStyle w:val="TOC1"/>
+            <w:tabs>
+              <w:tab w:val="left" w:pos="720"/>
+              <w:tab w:val="right" w:leader="dot" w:pos="9016"/>
+            </w:tabs>
             <w:rPr>
-              <w:rFonts w:asciiTheme="minorHAnsi" w:eastAsiaTheme="minorEastAsia" w:hAnsiTheme="minorHAnsi"/>
+              <w:rFonts w:asciiTheme="minorHAnsi" w:eastAsiaTheme="minorEastAsia" w:hAnsiTheme="minorHAnsi" w:cstheme="minorBidi"/>
+              <w:b w:val="0"/>
               <w:noProof/>
-              <w:sz w:val="22"/>
+              <w:kern w:val="2"/>
+              <w:sz w:val="24"/>
+              <w:szCs w:val="24"/>
               <w:lang w:eastAsia="en-IN"/>
+              <w14:ligatures w14:val="standardContextual"/>
             </w:rPr>
           </w:pPr>
-          <w:hyperlink w:anchor="_Toc152245309" w:history="1">
+          <w:hyperlink w:anchor="_Toc156221574" w:history="1">
             <w:r>
               <w:rPr>
                 <w:rStyle w:val="Hyperlink"/>
@@ -246,10 +286,14 @@
             </w:r>
             <w:r>
               <w:rPr>
-                <w:rFonts w:asciiTheme="minorHAnsi" w:eastAsiaTheme="minorEastAsia" w:hAnsiTheme="minorHAnsi"/>
-                <w:noProof/>
-                <w:sz w:val="22"/>
+                <w:rFonts w:asciiTheme="minorHAnsi" w:eastAsiaTheme="minorEastAsia" w:hAnsiTheme="minorHAnsi" w:cstheme="minorBidi"/>
+                <w:b w:val="0"/>
+                <w:noProof/>
+                <w:kern w:val="2"/>
+                <w:sz w:val="24"/>
+                <w:szCs w:val="24"/>
                 <w:lang w:eastAsia="en-IN"/>
+                <w14:ligatures w14:val="standardContextual"/>
               </w:rPr>
               <w:tab/>
             </w:r>
@@ -258,7 +302,7 @@
                 <w:rStyle w:val="Hyperlink"/>
                 <w:noProof/>
               </w:rPr>
-              <w:t>Software Part</w:t>
+              <w:t>Hardware Part</w:t>
             </w:r>
             <w:r>
               <w:rPr>
@@ -279,7 +323,191 @@
                 <w:noProof/>
                 <w:webHidden/>
               </w:rPr>
-              <w:instrText xml:space="preserve"> PAGEREF _Toc152245309 \h </w:instrText>
+              <w:instrText xml:space="preserve"> PAGEREF _Toc156221574 \h </w:instrText>
+            </w:r>
+            <w:r>
+              <w:rPr>
+                <w:noProof/>
+                <w:webHidden/>
+              </w:rPr>
+            </w:r>
+            <w:r>
+              <w:rPr>
+                <w:noProof/>
+                <w:webHidden/>
+              </w:rPr>
+              <w:fldChar w:fldCharType="separate"/>
+            </w:r>
+            <w:r>
+              <w:rPr>
+                <w:noProof/>
+                <w:webHidden/>
+              </w:rPr>
+              <w:t>4</w:t>
+            </w:r>
+            <w:r>
+              <w:rPr>
+                <w:noProof/>
+                <w:webHidden/>
+              </w:rPr>
+              <w:fldChar w:fldCharType="end"/>
+            </w:r>
+          </w:hyperlink>
+        </w:p>
+        <w:p>
+          <w:pPr>
+            <w:pStyle w:val="TOC2"/>
+            <w:tabs>
+              <w:tab w:val="left" w:pos="960"/>
+              <w:tab w:val="right" w:leader="dot" w:pos="9016"/>
+            </w:tabs>
+            <w:rPr>
+              <w:rFonts w:asciiTheme="minorHAnsi" w:eastAsiaTheme="minorEastAsia" w:hAnsiTheme="minorHAnsi" w:cstheme="minorBidi"/>
+              <w:noProof/>
+              <w:kern w:val="2"/>
+              <w:szCs w:val="24"/>
+              <w:lang w:eastAsia="en-IN"/>
+              <w14:ligatures w14:val="standardContextual"/>
+            </w:rPr>
+          </w:pPr>
+          <w:hyperlink w:anchor="_Toc156221575" w:history="1">
+            <w:r>
+              <w:rPr>
+                <w:rStyle w:val="Hyperlink"/>
+                <w:noProof/>
+              </w:rPr>
+              <w:t>2.1.</w:t>
+            </w:r>
+            <w:r>
+              <w:rPr>
+                <w:rFonts w:asciiTheme="minorHAnsi" w:eastAsiaTheme="minorEastAsia" w:hAnsiTheme="minorHAnsi" w:cstheme="minorBidi"/>
+                <w:noProof/>
+                <w:kern w:val="2"/>
+                <w:szCs w:val="24"/>
+                <w:lang w:eastAsia="en-IN"/>
+                <w14:ligatures w14:val="standardContextual"/>
+              </w:rPr>
+              <w:tab/>
+            </w:r>
+            <w:r>
+              <w:rPr>
+                <w:rStyle w:val="Hyperlink"/>
+                <w:noProof/>
+              </w:rPr>
+              <w:t>Connectivity of different section of the product</w:t>
+            </w:r>
+            <w:r>
+              <w:rPr>
+                <w:noProof/>
+                <w:webHidden/>
+              </w:rPr>
+              <w:tab/>
+            </w:r>
+            <w:r>
+              <w:rPr>
+                <w:noProof/>
+                <w:webHidden/>
+              </w:rPr>
+              <w:fldChar w:fldCharType="begin"/>
+            </w:r>
+            <w:r>
+              <w:rPr>
+                <w:noProof/>
+                <w:webHidden/>
+              </w:rPr>
+              <w:instrText xml:space="preserve"> PAGEREF _Toc156221575 \h </w:instrText>
+            </w:r>
+            <w:r>
+              <w:rPr>
+                <w:noProof/>
+                <w:webHidden/>
+              </w:rPr>
+            </w:r>
+            <w:r>
+              <w:rPr>
+                <w:noProof/>
+                <w:webHidden/>
+              </w:rPr>
+              <w:fldChar w:fldCharType="separate"/>
+            </w:r>
+            <w:r>
+              <w:rPr>
+                <w:noProof/>
+                <w:webHidden/>
+              </w:rPr>
+              <w:t>4</w:t>
+            </w:r>
+            <w:r>
+              <w:rPr>
+                <w:noProof/>
+                <w:webHidden/>
+              </w:rPr>
+              <w:fldChar w:fldCharType="end"/>
+            </w:r>
+          </w:hyperlink>
+        </w:p>
+        <w:p>
+          <w:pPr>
+            <w:pStyle w:val="TOC2"/>
+            <w:tabs>
+              <w:tab w:val="left" w:pos="960"/>
+              <w:tab w:val="right" w:leader="dot" w:pos="9016"/>
+            </w:tabs>
+            <w:rPr>
+              <w:rFonts w:asciiTheme="minorHAnsi" w:eastAsiaTheme="minorEastAsia" w:hAnsiTheme="minorHAnsi" w:cstheme="minorBidi"/>
+              <w:noProof/>
+              <w:kern w:val="2"/>
+              <w:szCs w:val="24"/>
+              <w:lang w:eastAsia="en-IN"/>
+              <w14:ligatures w14:val="standardContextual"/>
+            </w:rPr>
+          </w:pPr>
+          <w:hyperlink w:anchor="_Toc156221576" w:history="1">
+            <w:r>
+              <w:rPr>
+                <w:rStyle w:val="Hyperlink"/>
+                <w:noProof/>
+              </w:rPr>
+              <w:t>2.2.</w:t>
+            </w:r>
+            <w:r>
+              <w:rPr>
+                <w:rFonts w:asciiTheme="minorHAnsi" w:eastAsiaTheme="minorEastAsia" w:hAnsiTheme="minorHAnsi" w:cstheme="minorBidi"/>
+                <w:noProof/>
+                <w:kern w:val="2"/>
+                <w:szCs w:val="24"/>
+                <w:lang w:eastAsia="en-IN"/>
+                <w14:ligatures w14:val="standardContextual"/>
+              </w:rPr>
+              <w:tab/>
+            </w:r>
+            <w:r>
+              <w:rPr>
+                <w:rStyle w:val="Hyperlink"/>
+                <w:noProof/>
+              </w:rPr>
+              <w:t>Hardware Images and Descriptions</w:t>
+            </w:r>
+            <w:r>
+              <w:rPr>
+                <w:noProof/>
+                <w:webHidden/>
+              </w:rPr>
+              <w:tab/>
+            </w:r>
+            <w:r>
+              <w:rPr>
+                <w:noProof/>
+                <w:webHidden/>
+              </w:rPr>
+              <w:fldChar w:fldCharType="begin"/>
+            </w:r>
+            <w:r>
+              <w:rPr>
+                <w:noProof/>
+                <w:webHidden/>
+              </w:rPr>
+              <w:instrText xml:space="preserve"> PAGEREF _Toc156221576 \h </w:instrText>
             </w:r>
             <w:r>
               <w:rPr>
@@ -313,14 +541,22 @@
         <w:p>
           <w:pPr>
             <w:pStyle w:val="TOC1"/>
+            <w:tabs>
+              <w:tab w:val="left" w:pos="720"/>
+              <w:tab w:val="right" w:leader="dot" w:pos="9016"/>
+            </w:tabs>
             <w:rPr>
-              <w:rFonts w:asciiTheme="minorHAnsi" w:eastAsiaTheme="minorEastAsia" w:hAnsiTheme="minorHAnsi"/>
+              <w:rFonts w:asciiTheme="minorHAnsi" w:eastAsiaTheme="minorEastAsia" w:hAnsiTheme="minorHAnsi" w:cstheme="minorBidi"/>
+              <w:b w:val="0"/>
               <w:noProof/>
-              <w:sz w:val="22"/>
+              <w:kern w:val="2"/>
+              <w:sz w:val="24"/>
+              <w:szCs w:val="24"/>
               <w:lang w:eastAsia="en-IN"/>
+              <w14:ligatures w14:val="standardContextual"/>
             </w:rPr>
           </w:pPr>
-          <w:hyperlink w:anchor="_Toc152245310" w:history="1">
+          <w:hyperlink w:anchor="_Toc156221577" w:history="1">
             <w:r>
               <w:rPr>
                 <w:rStyle w:val="Hyperlink"/>
@@ -330,10 +566,14 @@
             </w:r>
             <w:r>
               <w:rPr>
-                <w:rFonts w:asciiTheme="minorHAnsi" w:eastAsiaTheme="minorEastAsia" w:hAnsiTheme="minorHAnsi"/>
-                <w:noProof/>
-                <w:sz w:val="22"/>
+                <w:rFonts w:asciiTheme="minorHAnsi" w:eastAsiaTheme="minorEastAsia" w:hAnsiTheme="minorHAnsi" w:cstheme="minorBidi"/>
+                <w:b w:val="0"/>
+                <w:noProof/>
+                <w:kern w:val="2"/>
+                <w:sz w:val="24"/>
+                <w:szCs w:val="24"/>
                 <w:lang w:eastAsia="en-IN"/>
+                <w14:ligatures w14:val="standardContextual"/>
               </w:rPr>
               <w:tab/>
             </w:r>
@@ -342,6 +582,359 @@
                 <w:rStyle w:val="Hyperlink"/>
                 <w:noProof/>
               </w:rPr>
+              <w:t>Software Part</w:t>
+            </w:r>
+            <w:r>
+              <w:rPr>
+                <w:noProof/>
+                <w:webHidden/>
+              </w:rPr>
+              <w:tab/>
+            </w:r>
+            <w:r>
+              <w:rPr>
+                <w:noProof/>
+                <w:webHidden/>
+              </w:rPr>
+              <w:fldChar w:fldCharType="begin"/>
+            </w:r>
+            <w:r>
+              <w:rPr>
+                <w:noProof/>
+                <w:webHidden/>
+              </w:rPr>
+              <w:instrText xml:space="preserve"> PAGEREF _Toc156221577 \h </w:instrText>
+            </w:r>
+            <w:r>
+              <w:rPr>
+                <w:noProof/>
+                <w:webHidden/>
+              </w:rPr>
+            </w:r>
+            <w:r>
+              <w:rPr>
+                <w:noProof/>
+                <w:webHidden/>
+              </w:rPr>
+              <w:fldChar w:fldCharType="separate"/>
+            </w:r>
+            <w:r>
+              <w:rPr>
+                <w:noProof/>
+                <w:webHidden/>
+              </w:rPr>
+              <w:t>8</w:t>
+            </w:r>
+            <w:r>
+              <w:rPr>
+                <w:noProof/>
+                <w:webHidden/>
+              </w:rPr>
+              <w:fldChar w:fldCharType="end"/>
+            </w:r>
+          </w:hyperlink>
+        </w:p>
+        <w:p>
+          <w:pPr>
+            <w:pStyle w:val="TOC2"/>
+            <w:tabs>
+              <w:tab w:val="left" w:pos="960"/>
+              <w:tab w:val="right" w:leader="dot" w:pos="9016"/>
+            </w:tabs>
+            <w:rPr>
+              <w:rFonts w:asciiTheme="minorHAnsi" w:eastAsiaTheme="minorEastAsia" w:hAnsiTheme="minorHAnsi" w:cstheme="minorBidi"/>
+              <w:noProof/>
+              <w:kern w:val="2"/>
+              <w:szCs w:val="24"/>
+              <w:lang w:eastAsia="en-IN"/>
+              <w14:ligatures w14:val="standardContextual"/>
+            </w:rPr>
+          </w:pPr>
+          <w:hyperlink w:anchor="_Toc156221578" w:history="1">
+            <w:r>
+              <w:rPr>
+                <w:rStyle w:val="Hyperlink"/>
+                <w:noProof/>
+              </w:rPr>
+              <w:t>3.1.</w:t>
+            </w:r>
+            <w:r>
+              <w:rPr>
+                <w:rFonts w:asciiTheme="minorHAnsi" w:eastAsiaTheme="minorEastAsia" w:hAnsiTheme="minorHAnsi" w:cstheme="minorBidi"/>
+                <w:noProof/>
+                <w:kern w:val="2"/>
+                <w:szCs w:val="24"/>
+                <w:lang w:eastAsia="en-IN"/>
+                <w14:ligatures w14:val="standardContextual"/>
+              </w:rPr>
+              <w:tab/>
+            </w:r>
+            <w:r>
+              <w:rPr>
+                <w:rStyle w:val="Hyperlink"/>
+                <w:noProof/>
+              </w:rPr>
+              <w:t>FLOW OF PROJECT- Starting</w:t>
+            </w:r>
+            <w:r>
+              <w:rPr>
+                <w:noProof/>
+                <w:webHidden/>
+              </w:rPr>
+              <w:tab/>
+            </w:r>
+            <w:r>
+              <w:rPr>
+                <w:noProof/>
+                <w:webHidden/>
+              </w:rPr>
+              <w:fldChar w:fldCharType="begin"/>
+            </w:r>
+            <w:r>
+              <w:rPr>
+                <w:noProof/>
+                <w:webHidden/>
+              </w:rPr>
+              <w:instrText xml:space="preserve"> PAGEREF _Toc156221578 \h </w:instrText>
+            </w:r>
+            <w:r>
+              <w:rPr>
+                <w:noProof/>
+                <w:webHidden/>
+              </w:rPr>
+            </w:r>
+            <w:r>
+              <w:rPr>
+                <w:noProof/>
+                <w:webHidden/>
+              </w:rPr>
+              <w:fldChar w:fldCharType="separate"/>
+            </w:r>
+            <w:r>
+              <w:rPr>
+                <w:noProof/>
+                <w:webHidden/>
+              </w:rPr>
+              <w:t>8</w:t>
+            </w:r>
+            <w:r>
+              <w:rPr>
+                <w:noProof/>
+                <w:webHidden/>
+              </w:rPr>
+              <w:fldChar w:fldCharType="end"/>
+            </w:r>
+          </w:hyperlink>
+        </w:p>
+        <w:p>
+          <w:pPr>
+            <w:pStyle w:val="TOC2"/>
+            <w:tabs>
+              <w:tab w:val="left" w:pos="960"/>
+              <w:tab w:val="right" w:leader="dot" w:pos="9016"/>
+            </w:tabs>
+            <w:rPr>
+              <w:rFonts w:asciiTheme="minorHAnsi" w:eastAsiaTheme="minorEastAsia" w:hAnsiTheme="minorHAnsi" w:cstheme="minorBidi"/>
+              <w:noProof/>
+              <w:kern w:val="2"/>
+              <w:szCs w:val="24"/>
+              <w:lang w:eastAsia="en-IN"/>
+              <w14:ligatures w14:val="standardContextual"/>
+            </w:rPr>
+          </w:pPr>
+          <w:hyperlink w:anchor="_Toc156221579" w:history="1">
+            <w:r>
+              <w:rPr>
+                <w:rStyle w:val="Hyperlink"/>
+                <w:noProof/>
+              </w:rPr>
+              <w:t>3.2.</w:t>
+            </w:r>
+            <w:r>
+              <w:rPr>
+                <w:rFonts w:asciiTheme="minorHAnsi" w:eastAsiaTheme="minorEastAsia" w:hAnsiTheme="minorHAnsi" w:cstheme="minorBidi"/>
+                <w:noProof/>
+                <w:kern w:val="2"/>
+                <w:szCs w:val="24"/>
+                <w:lang w:eastAsia="en-IN"/>
+                <w14:ligatures w14:val="standardContextual"/>
+              </w:rPr>
+              <w:tab/>
+            </w:r>
+            <w:r>
+              <w:rPr>
+                <w:rStyle w:val="Hyperlink"/>
+                <w:noProof/>
+              </w:rPr>
+              <w:t>Installing Software and Dependencies</w:t>
+            </w:r>
+            <w:r>
+              <w:rPr>
+                <w:noProof/>
+                <w:webHidden/>
+              </w:rPr>
+              <w:tab/>
+            </w:r>
+            <w:r>
+              <w:rPr>
+                <w:noProof/>
+                <w:webHidden/>
+              </w:rPr>
+              <w:fldChar w:fldCharType="begin"/>
+            </w:r>
+            <w:r>
+              <w:rPr>
+                <w:noProof/>
+                <w:webHidden/>
+              </w:rPr>
+              <w:instrText xml:space="preserve"> PAGEREF _Toc156221579 \h </w:instrText>
+            </w:r>
+            <w:r>
+              <w:rPr>
+                <w:noProof/>
+                <w:webHidden/>
+              </w:rPr>
+            </w:r>
+            <w:r>
+              <w:rPr>
+                <w:noProof/>
+                <w:webHidden/>
+              </w:rPr>
+              <w:fldChar w:fldCharType="separate"/>
+            </w:r>
+            <w:r>
+              <w:rPr>
+                <w:noProof/>
+                <w:webHidden/>
+              </w:rPr>
+              <w:t>9</w:t>
+            </w:r>
+            <w:r>
+              <w:rPr>
+                <w:noProof/>
+                <w:webHidden/>
+              </w:rPr>
+              <w:fldChar w:fldCharType="end"/>
+            </w:r>
+          </w:hyperlink>
+        </w:p>
+        <w:p>
+          <w:pPr>
+            <w:pStyle w:val="TOC2"/>
+            <w:tabs>
+              <w:tab w:val="right" w:leader="dot" w:pos="9016"/>
+            </w:tabs>
+            <w:rPr>
+              <w:rFonts w:asciiTheme="minorHAnsi" w:eastAsiaTheme="minorEastAsia" w:hAnsiTheme="minorHAnsi" w:cstheme="minorBidi"/>
+              <w:noProof/>
+              <w:kern w:val="2"/>
+              <w:szCs w:val="24"/>
+              <w:lang w:eastAsia="en-IN"/>
+              <w14:ligatures w14:val="standardContextual"/>
+            </w:rPr>
+          </w:pPr>
+          <w:hyperlink w:anchor="_Toc156221580" w:history="1">
+            <w:r>
+              <w:rPr>
+                <w:rStyle w:val="Hyperlink"/>
+                <w:noProof/>
+              </w:rPr>
+              <w:t>3.3.</w:t>
+            </w:r>
+            <w:r>
+              <w:rPr>
+                <w:noProof/>
+                <w:webHidden/>
+              </w:rPr>
+              <w:tab/>
+            </w:r>
+            <w:r>
+              <w:rPr>
+                <w:noProof/>
+                <w:webHidden/>
+              </w:rPr>
+              <w:fldChar w:fldCharType="begin"/>
+            </w:r>
+            <w:r>
+              <w:rPr>
+                <w:noProof/>
+                <w:webHidden/>
+              </w:rPr>
+              <w:instrText xml:space="preserve"> PAGEREF _Toc156221580 \h </w:instrText>
+            </w:r>
+            <w:r>
+              <w:rPr>
+                <w:noProof/>
+                <w:webHidden/>
+              </w:rPr>
+            </w:r>
+            <w:r>
+              <w:rPr>
+                <w:noProof/>
+                <w:webHidden/>
+              </w:rPr>
+              <w:fldChar w:fldCharType="separate"/>
+            </w:r>
+            <w:r>
+              <w:rPr>
+                <w:noProof/>
+                <w:webHidden/>
+              </w:rPr>
+              <w:t>9</w:t>
+            </w:r>
+            <w:r>
+              <w:rPr>
+                <w:noProof/>
+                <w:webHidden/>
+              </w:rPr>
+              <w:fldChar w:fldCharType="end"/>
+            </w:r>
+          </w:hyperlink>
+        </w:p>
+        <w:p>
+          <w:pPr>
+            <w:pStyle w:val="TOC1"/>
+            <w:tabs>
+              <w:tab w:val="left" w:pos="720"/>
+              <w:tab w:val="right" w:leader="dot" w:pos="9016"/>
+            </w:tabs>
+            <w:rPr>
+              <w:rFonts w:asciiTheme="minorHAnsi" w:eastAsiaTheme="minorEastAsia" w:hAnsiTheme="minorHAnsi" w:cstheme="minorBidi"/>
+              <w:b w:val="0"/>
+              <w:noProof/>
+              <w:kern w:val="2"/>
+              <w:sz w:val="24"/>
+              <w:szCs w:val="24"/>
+              <w:lang w:eastAsia="en-IN"/>
+              <w14:ligatures w14:val="standardContextual"/>
+            </w:rPr>
+          </w:pPr>
+          <w:hyperlink w:anchor="_Toc156221581" w:history="1">
+            <w:r>
+              <w:rPr>
+                <w:rStyle w:val="Hyperlink"/>
+                <w:noProof/>
+              </w:rPr>
+              <w:t>4.</w:t>
+            </w:r>
+            <w:r>
+              <w:rPr>
+                <w:rFonts w:asciiTheme="minorHAnsi" w:eastAsiaTheme="minorEastAsia" w:hAnsiTheme="minorHAnsi" w:cstheme="minorBidi"/>
+                <w:b w:val="0"/>
+                <w:noProof/>
+                <w:kern w:val="2"/>
+                <w:sz w:val="24"/>
+                <w:szCs w:val="24"/>
+                <w:lang w:eastAsia="en-IN"/>
+                <w14:ligatures w14:val="standardContextual"/>
+              </w:rPr>
+              <w:tab/>
+            </w:r>
+            <w:r>
+              <w:rPr>
+                <w:rStyle w:val="Hyperlink"/>
+                <w:noProof/>
+              </w:rPr>
               <w:t>MQTT with EG25G</w:t>
             </w:r>
             <w:r>
@@ -363,7 +956,7 @@
                 <w:noProof/>
                 <w:webHidden/>
               </w:rPr>
-              <w:instrText xml:space="preserve"> PAGEREF _Toc152245310 \h </w:instrText>
+              <w:instrText xml:space="preserve"> PAGEREF _Toc156221581 \h </w:instrText>
             </w:r>
             <w:r>
               <w:rPr>
@@ -383,7 +976,103 @@
                 <w:noProof/>
                 <w:webHidden/>
               </w:rPr>
-              <w:t>5</w:t>
+              <w:t>10</w:t>
+            </w:r>
+            <w:r>
+              <w:rPr>
+                <w:noProof/>
+                <w:webHidden/>
+              </w:rPr>
+              <w:fldChar w:fldCharType="end"/>
+            </w:r>
+          </w:hyperlink>
+        </w:p>
+        <w:p>
+          <w:pPr>
+            <w:pStyle w:val="TOC1"/>
+            <w:tabs>
+              <w:tab w:val="left" w:pos="720"/>
+              <w:tab w:val="right" w:leader="dot" w:pos="9016"/>
+            </w:tabs>
+            <w:rPr>
+              <w:rFonts w:asciiTheme="minorHAnsi" w:eastAsiaTheme="minorEastAsia" w:hAnsiTheme="minorHAnsi" w:cstheme="minorBidi"/>
+              <w:b w:val="0"/>
+              <w:noProof/>
+              <w:kern w:val="2"/>
+              <w:sz w:val="24"/>
+              <w:szCs w:val="24"/>
+              <w:lang w:eastAsia="en-IN"/>
+              <w14:ligatures w14:val="standardContextual"/>
+            </w:rPr>
+          </w:pPr>
+          <w:hyperlink w:anchor="_Toc156221582" w:history="1">
+            <w:r>
+              <w:rPr>
+                <w:rStyle w:val="Hyperlink"/>
+                <w:noProof/>
+              </w:rPr>
+              <w:t>5.</w:t>
+            </w:r>
+            <w:r>
+              <w:rPr>
+                <w:rFonts w:asciiTheme="minorHAnsi" w:eastAsiaTheme="minorEastAsia" w:hAnsiTheme="minorHAnsi" w:cstheme="minorBidi"/>
+                <w:b w:val="0"/>
+                <w:noProof/>
+                <w:kern w:val="2"/>
+                <w:sz w:val="24"/>
+                <w:szCs w:val="24"/>
+                <w:lang w:eastAsia="en-IN"/>
+                <w14:ligatures w14:val="standardContextual"/>
+              </w:rPr>
+              <w:tab/>
+            </w:r>
+            <w:r>
+              <w:rPr>
+                <w:rStyle w:val="Hyperlink"/>
+                <w:noProof/>
+              </w:rPr>
+              <w:t>Tips and Key Notes</w:t>
+            </w:r>
+            <w:r>
+              <w:rPr>
+                <w:noProof/>
+                <w:webHidden/>
+              </w:rPr>
+              <w:tab/>
+            </w:r>
+            <w:r>
+              <w:rPr>
+                <w:noProof/>
+                <w:webHidden/>
+              </w:rPr>
+              <w:fldChar w:fldCharType="begin"/>
+            </w:r>
+            <w:r>
+              <w:rPr>
+                <w:noProof/>
+                <w:webHidden/>
+              </w:rPr>
+              <w:instrText xml:space="preserve"> PAGEREF _Toc156221582 \h </w:instrText>
+            </w:r>
+            <w:r>
+              <w:rPr>
+                <w:noProof/>
+                <w:webHidden/>
+              </w:rPr>
+            </w:r>
+            <w:r>
+              <w:rPr>
+                <w:noProof/>
+                <w:webHidden/>
+              </w:rPr>
+              <w:fldChar w:fldCharType="separate"/>
+            </w:r>
+            <w:r>
+              <w:rPr>
+                <w:noProof/>
+                <w:webHidden/>
+              </w:rPr>
+              <w:t>11</w:t>
             </w:r>
             <w:r>
               <w:rPr>
@@ -396,9 +1085,6 @@
         </w:p>
         <w:p>
           <w:r>
-            <w:rPr>
-              <w:sz w:val="28"/>
-            </w:rPr>
             <w:fldChar w:fldCharType="end"/>
           </w:r>
         </w:p>
@@ -420,7 +1106,61 @@
       <w:pPr>
         <w:pStyle w:val="Heading1"/>
       </w:pPr>
-      <w:bookmarkStart w:id="0" w:name="_Toc152245308"/>
+      <w:bookmarkStart w:id="1" w:name="_Toc156221573"/>
+      <w:r>
+        <w:lastRenderedPageBreak/>
+        <w:t>Introduction</w:t>
+      </w:r>
+      <w:bookmarkEnd w:id="1"/>
+    </w:p>
+    <w:p>
+      <w:r>
+        <w:t>Controllers used are 1) PIC 16f1938, 2) DSP Chip NT96655</w:t>
+      </w:r>
+    </w:p>
+    <w:p>
+      <w:r>
+        <w:t xml:space="preserve">Camera works in 2 modes, 1) Setup, 2) Auto </w:t>
+      </w:r>
+    </w:p>
+    <w:p>
+      <w:r>
+        <w:t xml:space="preserve">Here, PIC uC works as the master of the board while in auto mode “ON”. PIC uC is connected to different power controlling circuits responsible for controlling different segments of device like, GSM, PIR, LEDs, Camera, DSP chip power, etc. In auto-mode, the PIC uC stays active with PIR sensor and IR LEDs (if required), If PIR sensor detects any motion, It triggers the power circuit for DSP chip, GSM and other circuitry. </w:t>
+      </w:r>
+    </w:p>
+    <w:p>
+      <w:r>
+        <w:t>The DSP Chip – NT96655, communicates with PIC uC over I2C protocol. NT96655’s pipelines are programmed to capture image/video and take further actions like to sending these image/video packet over SMTP, FTP, MMS protocols to the end-user’s credentials configured in the camera. To configure any credentials or to make any changes in settings of the device, it should be set in Setup-mode. In setup-mode you can do multiple setting by clicking the ‘OK’ and 4 ‘arrow’ buttons available on device like Capture mode, date-time, Zone, Quality of capturing, credentials for internet service provider APN, port, email-ids, phone numbers with country code, many more, Auto/Manual setting for pushing data packets over SMTP, FTP, MMS protocols, a lot more. These configurations can even be automated by using a .txt file in SD-Card. You can find this in documentation.</w:t>
+      </w:r>
+    </w:p>
+    <w:p>
+      <w:pPr>
+        <w:spacing w:line="259" w:lineRule="auto"/>
+        <w:jc w:val="left"/>
+      </w:pPr>
+    </w:p>
+    <w:p>
+      <w:pPr>
+        <w:spacing w:line="259" w:lineRule="auto"/>
+        <w:jc w:val="left"/>
+        <w:rPr>
+          <w:rFonts w:eastAsiaTheme="majorEastAsia"/>
+          <w:b/>
+          <w:caps/>
+          <w:sz w:val="36"/>
+          <w:szCs w:val="36"/>
+          <w:u w:val="single"/>
+        </w:rPr>
+      </w:pPr>
+      <w:r>
+        <w:br w:type="page"/>
+      </w:r>
+    </w:p>
+    <w:p>
+      <w:pPr>
+        <w:pStyle w:val="Heading1"/>
+      </w:pPr>
+      <w:bookmarkStart w:id="2" w:name="_Toc156221574"/>
       <w:r>
         <w:lastRenderedPageBreak/>
         <w:t>Hardware</w:t>
@@ -428,51 +1168,1102 @@
       <w:r>
         <w:t xml:space="preserve"> Part</w:t>
       </w:r>
-      <w:bookmarkEnd w:id="0"/>
+      <w:bookmarkEnd w:id="2"/>
     </w:p>
     <w:p>
       <w:pPr>
         <w:pStyle w:val="Heading2"/>
       </w:pPr>
-      <w:r>
-        <w:t>Charan</w:t>
-      </w:r>
-    </w:p>
-    <w:p>
-      <w:pPr>
-        <w:pStyle w:val="Heading3"/>
-      </w:pPr>
-      <w:r>
-        <w:t xml:space="preserve">Fdxc </w:t>
-      </w:r>
-    </w:p>
-    <w:p>
-      <w:pPr>
-        <w:pStyle w:val="Heading3"/>
-      </w:pPr>
-      <w:r>
-        <w:t>xjkbvs</w:t>
+      <w:bookmarkStart w:id="3" w:name="_Toc156221575"/>
+      <w:r>
+        <w:t>Connectivity</w:t>
+      </w:r>
+      <w:r>
+        <w:t xml:space="preserve"> </w:t>
+      </w:r>
+      <w:r>
+        <w:t xml:space="preserve">of </w:t>
+      </w:r>
+      <w:r>
+        <w:t>different</w:t>
+      </w:r>
+      <w:r>
+        <w:t xml:space="preserve"> section of the product</w:t>
+      </w:r>
+      <w:bookmarkEnd w:id="3"/>
+    </w:p>
+    <w:p>
+      <w:r>
+        <w:t xml:space="preserve">** </w:t>
+      </w:r>
+      <w:r>
+        <w:t>I/O = Input Output Pins</w:t>
+      </w:r>
+    </w:p>
+    <w:p>
+      <w:pPr>
+        <w:pStyle w:val="ListParagraph"/>
+        <w:numPr>
+          <w:ilvl w:val="0"/>
+          <w:numId w:val="5"/>
+        </w:numPr>
+      </w:pPr>
+      <w:r>
+        <w:t xml:space="preserve">DSP Chip </w:t>
+      </w:r>
+      <w:r>
+        <w:tab/>
+      </w:r>
+      <w:r>
+        <w:tab/>
+      </w:r>
+      <w:r>
+        <w:sym w:font="Wingdings" w:char="F0E0"/>
+      </w:r>
+      <w:r>
+        <w:tab/>
+        <w:t>I2C</w:t>
+      </w:r>
+      <w:r>
+        <w:tab/>
+      </w:r>
+      <w:r>
+        <w:tab/>
+      </w:r>
+      <w:r>
+        <w:sym w:font="Wingdings" w:char="F0E0"/>
+      </w:r>
+      <w:r>
+        <w:tab/>
+        <w:t>PIC uC</w:t>
+      </w:r>
+    </w:p>
+    <w:p>
+      <w:pPr>
+        <w:pStyle w:val="ListParagraph"/>
+        <w:numPr>
+          <w:ilvl w:val="0"/>
+          <w:numId w:val="5"/>
+        </w:numPr>
+      </w:pPr>
+      <w:r>
+        <w:t xml:space="preserve">DSP Chip </w:t>
+      </w:r>
+      <w:r>
+        <w:tab/>
+      </w:r>
+      <w:r>
+        <w:tab/>
+      </w:r>
+      <w:r>
+        <w:sym w:font="Wingdings" w:char="F0E0"/>
+      </w:r>
+      <w:r>
+        <w:tab/>
+        <w:t>UART</w:t>
+      </w:r>
+      <w:r>
+        <w:tab/>
+      </w:r>
+      <w:r>
+        <w:sym w:font="Wingdings" w:char="F0E0"/>
+      </w:r>
+      <w:r>
+        <w:tab/>
+        <w:t>GSM communication</w:t>
+      </w:r>
+    </w:p>
+    <w:p>
+      <w:pPr>
+        <w:pStyle w:val="ListParagraph"/>
+        <w:numPr>
+          <w:ilvl w:val="0"/>
+          <w:numId w:val="5"/>
+        </w:numPr>
+      </w:pPr>
+      <w:r>
+        <w:t xml:space="preserve">DSP Chip </w:t>
+      </w:r>
+      <w:r>
+        <w:tab/>
+      </w:r>
+      <w:r>
+        <w:tab/>
+      </w:r>
+      <w:r>
+        <w:sym w:font="Wingdings" w:char="F0E0"/>
+      </w:r>
+      <w:r>
+        <w:tab/>
+        <w:t>I/O</w:t>
+      </w:r>
+      <w:r>
+        <w:tab/>
+      </w:r>
+      <w:r>
+        <w:tab/>
+      </w:r>
+      <w:r>
+        <w:sym w:font="Wingdings" w:char="F0E0"/>
+      </w:r>
+      <w:r>
+        <w:tab/>
+        <w:t xml:space="preserve">GSM controlling </w:t>
+      </w:r>
+    </w:p>
+    <w:p>
+      <w:pPr>
+        <w:pStyle w:val="ListParagraph"/>
+        <w:numPr>
+          <w:ilvl w:val="0"/>
+          <w:numId w:val="5"/>
+        </w:numPr>
+      </w:pPr>
+      <w:r>
+        <w:t xml:space="preserve">DSP Chip </w:t>
+      </w:r>
+      <w:r>
+        <w:tab/>
+      </w:r>
+      <w:r>
+        <w:tab/>
+      </w:r>
+      <w:r>
+        <w:sym w:font="Wingdings" w:char="F0E0"/>
+      </w:r>
+      <w:r>
+        <w:tab/>
+        <w:t>I/O</w:t>
+      </w:r>
+      <w:r>
+        <w:tab/>
+      </w:r>
+      <w:r>
+        <w:tab/>
+      </w:r>
+      <w:r>
+        <w:sym w:font="Wingdings" w:char="F0E0"/>
+      </w:r>
+      <w:r>
+        <w:tab/>
+        <w:t>Camera</w:t>
+      </w:r>
+    </w:p>
+    <w:p>
+      <w:pPr>
+        <w:pStyle w:val="ListParagraph"/>
+        <w:numPr>
+          <w:ilvl w:val="0"/>
+          <w:numId w:val="5"/>
+        </w:numPr>
+      </w:pPr>
+      <w:r>
+        <w:t xml:space="preserve">DSP Chip </w:t>
+      </w:r>
+      <w:r>
+        <w:tab/>
+      </w:r>
+      <w:r>
+        <w:tab/>
+      </w:r>
+      <w:r>
+        <w:sym w:font="Wingdings" w:char="F0E0"/>
+      </w:r>
+      <w:r>
+        <w:tab/>
+        <w:t>I/O</w:t>
+      </w:r>
+      <w:r>
+        <w:tab/>
+      </w:r>
+      <w:r>
+        <w:tab/>
+      </w:r>
+      <w:r>
+        <w:sym w:font="Wingdings" w:char="F0E0"/>
+      </w:r>
+      <w:r>
+        <w:tab/>
+        <w:t>Buttons</w:t>
+      </w:r>
+    </w:p>
+    <w:p>
+      <w:r>
+        <w:t>(Variable resistance technique, to save number of I/Os and traces)</w:t>
+      </w:r>
+    </w:p>
+    <w:p>
+      <w:pPr>
+        <w:pStyle w:val="ListParagraph"/>
+        <w:numPr>
+          <w:ilvl w:val="0"/>
+          <w:numId w:val="5"/>
+        </w:numPr>
+      </w:pPr>
+      <w:r>
+        <w:t>PIC uC</w:t>
+      </w:r>
+      <w:r>
+        <w:tab/>
+      </w:r>
+      <w:r>
+        <w:tab/>
+      </w:r>
+      <w:r>
+        <w:tab/>
+      </w:r>
+      <w:r>
+        <w:sym w:font="Wingdings" w:char="F0E0"/>
+      </w:r>
+      <w:r>
+        <w:tab/>
+      </w:r>
+      <w:r>
+        <w:t>I/O</w:t>
+      </w:r>
+      <w:r>
+        <w:tab/>
+      </w:r>
+      <w:r>
+        <w:tab/>
+      </w:r>
+      <w:r>
+        <w:sym w:font="Wingdings" w:char="F0E0"/>
+      </w:r>
+      <w:r>
+        <w:tab/>
+      </w:r>
+      <w:r>
+        <w:t>Power control button</w:t>
+      </w:r>
+    </w:p>
+    <w:p>
+      <w:pPr>
+        <w:pStyle w:val="ListParagraph"/>
+        <w:ind w:left="5040" w:firstLine="720"/>
+      </w:pPr>
+      <w:r>
+        <w:t>(ON/OFF/SETUP)</w:t>
+      </w:r>
+    </w:p>
+    <w:p>
+      <w:pPr>
+        <w:pStyle w:val="ListParagraph"/>
+        <w:numPr>
+          <w:ilvl w:val="0"/>
+          <w:numId w:val="5"/>
+        </w:numPr>
+      </w:pPr>
+      <w:r>
+        <w:t>PIC uC</w:t>
+      </w:r>
+      <w:r>
+        <w:tab/>
+      </w:r>
+      <w:r>
+        <w:tab/>
+      </w:r>
+      <w:r>
+        <w:tab/>
+      </w:r>
+      <w:r>
+        <w:sym w:font="Wingdings" w:char="F0E0"/>
+      </w:r>
+      <w:r>
+        <w:tab/>
+        <w:t>I/</w:t>
+      </w:r>
+      <w:r>
+        <w:t>O</w:t>
+      </w:r>
+      <w:r>
+        <w:tab/>
+      </w:r>
+      <w:r>
+        <w:tab/>
+      </w:r>
+      <w:r>
+        <w:sym w:font="Wingdings" w:char="F0E0"/>
+      </w:r>
+      <w:r>
+        <w:tab/>
+      </w:r>
+      <w:r>
+        <w:t>GSM module</w:t>
+      </w:r>
+    </w:p>
+    <w:p>
+      <w:pPr>
+        <w:pStyle w:val="ListParagraph"/>
+        <w:numPr>
+          <w:ilvl w:val="0"/>
+          <w:numId w:val="5"/>
+        </w:numPr>
+      </w:pPr>
+      <w:r>
+        <w:t>PIC uC</w:t>
+      </w:r>
+      <w:r>
+        <w:tab/>
+      </w:r>
+      <w:r>
+        <w:tab/>
+      </w:r>
+      <w:r>
+        <w:tab/>
+      </w:r>
+      <w:r>
+        <w:sym w:font="Wingdings" w:char="F0E0"/>
+      </w:r>
+      <w:r>
+        <w:tab/>
+        <w:t>I/O</w:t>
+      </w:r>
+      <w:r>
+        <w:tab/>
+      </w:r>
+      <w:r>
+        <w:tab/>
+      </w:r>
+      <w:r>
+        <w:sym w:font="Wingdings" w:char="F0E0"/>
+      </w:r>
+      <w:r>
+        <w:tab/>
+      </w:r>
+      <w:r>
+        <w:t>PIR sensor</w:t>
+      </w:r>
+    </w:p>
+    <w:p>
+      <w:pPr>
+        <w:pStyle w:val="ListParagraph"/>
+        <w:numPr>
+          <w:ilvl w:val="0"/>
+          <w:numId w:val="5"/>
+        </w:numPr>
+      </w:pPr>
+      <w:r>
+        <w:t>PIC uC</w:t>
+      </w:r>
+      <w:r>
+        <w:tab/>
+      </w:r>
+      <w:r>
+        <w:tab/>
+      </w:r>
+      <w:r>
+        <w:tab/>
+      </w:r>
+      <w:r>
+        <w:sym w:font="Wingdings" w:char="F0E0"/>
+      </w:r>
+      <w:r>
+        <w:tab/>
+        <w:t>I/O</w:t>
+      </w:r>
+      <w:r>
+        <w:tab/>
+      </w:r>
+      <w:r>
+        <w:tab/>
+      </w:r>
+      <w:r>
+        <w:sym w:font="Wingdings" w:char="F0E0"/>
+      </w:r>
+      <w:r>
+        <w:tab/>
+      </w:r>
+      <w:r>
+        <w:t>IR blaster array</w:t>
+      </w:r>
+    </w:p>
+    <w:p>
+      <w:pPr>
+        <w:pStyle w:val="ListParagraph"/>
+        <w:numPr>
+          <w:ilvl w:val="0"/>
+          <w:numId w:val="5"/>
+        </w:numPr>
+      </w:pPr>
+      <w:r>
+        <w:t>PIC uC</w:t>
+      </w:r>
+      <w:r>
+        <w:tab/>
+      </w:r>
+      <w:r>
+        <w:tab/>
+      </w:r>
+      <w:r>
+        <w:tab/>
+      </w:r>
+      <w:r>
+        <w:sym w:font="Wingdings" w:char="F0E0"/>
+      </w:r>
+      <w:r>
+        <w:tab/>
+        <w:t>I/O</w:t>
+      </w:r>
+      <w:r>
+        <w:tab/>
+      </w:r>
+      <w:r>
+        <w:tab/>
+      </w:r>
+      <w:r>
+        <w:sym w:font="Wingdings" w:char="F0E0"/>
+      </w:r>
+      <w:r>
+        <w:tab/>
+      </w:r>
+      <w:r>
+        <w:t>Indicator LEDs</w:t>
+      </w:r>
+    </w:p>
+    <w:p/>
+    <w:p>
+      <w:pPr>
+        <w:pStyle w:val="Heading2"/>
+      </w:pPr>
+      <w:bookmarkStart w:id="4" w:name="_Toc156221576"/>
+      <w:r>
+        <w:t>Hardware Images</w:t>
+      </w:r>
+      <w:r>
+        <w:t xml:space="preserve"> and Descriptions</w:t>
+      </w:r>
+      <w:bookmarkEnd w:id="4"/>
+    </w:p>
+    <w:p>
+      <w:pPr>
+        <w:jc w:val="center"/>
+      </w:pPr>
+      <w:r>
+        <w:rPr>
+          <w:noProof/>
+        </w:rPr>
+        <w:drawing>
+          <wp:inline distT="0" distB="0" distL="0" distR="0" wp14:anchorId="1B206479" wp14:editId="2337204E">
+            <wp:extent cx="2286948" cy="2127565"/>
+            <wp:effectExtent l="0" t="0" r="0" b="6350"/>
+            <wp:docPr id="1746238056" name="Picture 8" descr="An open box with wires&#10;&#10;Description automatically generated"/>
+            <wp:cNvGraphicFramePr>
+              <a:graphicFrameLocks xmlns:a="http://schemas.openxmlformats.org/drawingml/2006/main" noChangeAspect="1"/>
+            </wp:cNvGraphicFramePr>
+            <a:graphic xmlns:a="http://schemas.openxmlformats.org/drawingml/2006/main">
+              <a:graphicData uri="http://schemas.openxmlformats.org/drawingml/2006/picture">
+                <pic:pic xmlns:pic="http://schemas.openxmlformats.org/drawingml/2006/picture">
+                  <pic:nvPicPr>
+                    <pic:cNvPr id="1746238056" name="Picture 8" descr="An open box with wires&#10;&#10;Description automatically generated"/>
+                    <pic:cNvPicPr>
+                      <a:picLocks noChangeAspect="1" noChangeArrowheads="1"/>
+                    </pic:cNvPicPr>
+                  </pic:nvPicPr>
+                  <pic:blipFill>
+                    <a:blip r:embed="rId8" cstate="print">
+                      <a:extLst>
+                        <a:ext uri="{28A0092B-C50C-407E-A947-70E740481C1C}">
+                          <a14:useLocalDpi xmlns:a14="http://schemas.microsoft.com/office/drawing/2010/main" val="0"/>
+                        </a:ext>
+                      </a:extLst>
+                    </a:blip>
+                    <a:srcRect/>
+                    <a:stretch>
+                      <a:fillRect/>
+                    </a:stretch>
+                  </pic:blipFill>
+                  <pic:spPr bwMode="auto">
+                    <a:xfrm>
+                      <a:off x="0" y="0"/>
+                      <a:ext cx="2311689" cy="2150581"/>
+                    </a:xfrm>
+                    <a:prstGeom prst="rect">
+                      <a:avLst/>
+                    </a:prstGeom>
+                    <a:noFill/>
+                    <a:ln>
+                      <a:noFill/>
+                    </a:ln>
+                  </pic:spPr>
+                </pic:pic>
+              </a:graphicData>
+            </a:graphic>
+          </wp:inline>
+        </w:drawing>
+      </w:r>
+    </w:p>
+    <w:p>
+      <w:r>
+        <w:lastRenderedPageBreak/>
+        <w:t xml:space="preserve">Red wire is +ve terminal. </w:t>
+      </w:r>
+      <w:r>
+        <w:tab/>
+        <w:t xml:space="preserve">(to power up the </w:t>
+      </w:r>
+      <w:r>
+        <w:t xml:space="preserve">CAMERA via </w:t>
+      </w:r>
+      <w:r>
+        <w:t>external</w:t>
+      </w:r>
+      <w:r>
+        <w:t xml:space="preserve"> source</w:t>
+      </w:r>
+      <w:r>
+        <w:t>)</w:t>
+      </w:r>
+    </w:p>
+    <w:p>
+      <w:r>
+        <w:t>Blue wire is -ve terminal.</w:t>
+      </w:r>
+      <w:r>
+        <w:t xml:space="preserve"> </w:t>
+      </w:r>
+      <w:r>
+        <w:tab/>
+        <w:t>(to power up the CAMERA via external source</w:t>
+      </w:r>
+      <w:r>
+        <w:t>)</w:t>
+      </w:r>
+    </w:p>
+    <w:p>
+      <w:r>
+        <w:t>Operating power recommended 6V and 2Amps.</w:t>
+      </w:r>
+    </w:p>
+    <w:p/>
+    <w:p/>
+    <w:p>
+      <w:r>
+        <w:rPr>
+          <w:noProof/>
+        </w:rPr>
+        <w:drawing>
+          <wp:inline distT="0" distB="0" distL="0" distR="0" wp14:anchorId="676D9E0E" wp14:editId="3C6B76E4">
+            <wp:extent cx="5356491" cy="3179135"/>
+            <wp:effectExtent l="0" t="0" r="0" b="2540"/>
+            <wp:docPr id="1328467067" name="Picture 6"/>
+            <wp:cNvGraphicFramePr>
+              <a:graphicFrameLocks xmlns:a="http://schemas.openxmlformats.org/drawingml/2006/main" noChangeAspect="1"/>
+            </wp:cNvGraphicFramePr>
+            <a:graphic xmlns:a="http://schemas.openxmlformats.org/drawingml/2006/main">
+              <a:graphicData uri="http://schemas.openxmlformats.org/drawingml/2006/picture">
+                <pic:pic xmlns:pic="http://schemas.openxmlformats.org/drawingml/2006/picture">
+                  <pic:nvPicPr>
+                    <pic:cNvPr id="0" name="Picture 6"/>
+                    <pic:cNvPicPr>
+                      <a:picLocks noChangeAspect="1" noChangeArrowheads="1"/>
+                    </pic:cNvPicPr>
+                  </pic:nvPicPr>
+                  <pic:blipFill rotWithShape="1">
+                    <a:blip r:embed="rId9" cstate="print">
+                      <a:extLst>
+                        <a:ext uri="{28A0092B-C50C-407E-A947-70E740481C1C}">
+                          <a14:useLocalDpi xmlns:a14="http://schemas.microsoft.com/office/drawing/2010/main" val="0"/>
+                        </a:ext>
+                      </a:extLst>
+                    </a:blip>
+                    <a:srcRect l="8387" t="21341" r="11769" b="6319"/>
+                    <a:stretch/>
+                  </pic:blipFill>
+                  <pic:spPr bwMode="auto">
+                    <a:xfrm>
+                      <a:off x="0" y="0"/>
+                      <a:ext cx="5408131" cy="3209784"/>
+                    </a:xfrm>
+                    <a:prstGeom prst="rect">
+                      <a:avLst/>
+                    </a:prstGeom>
+                    <a:noFill/>
+                    <a:ln>
+                      <a:noFill/>
+                    </a:ln>
+                    <a:extLst>
+                      <a:ext uri="{53640926-AAD7-44D8-BBD7-CCE9431645EC}">
+                        <a14:shadowObscured xmlns:a14="http://schemas.microsoft.com/office/drawing/2010/main"/>
+                      </a:ext>
+                    </a:extLst>
+                  </pic:spPr>
+                </pic:pic>
+              </a:graphicData>
+            </a:graphic>
+          </wp:inline>
+        </w:drawing>
+      </w:r>
+    </w:p>
+    <w:p>
+      <w:r>
+        <w:t>This is the GSM module for New Model. They have different chips,</w:t>
+      </w:r>
+      <w:r>
+        <w:t xml:space="preserve"> Quectel</w:t>
+      </w:r>
+      <w:r>
+        <w:t xml:space="preserve"> </w:t>
+      </w:r>
+      <w:r>
+        <w:t>EC20, EG25 etc.</w:t>
+      </w:r>
+    </w:p>
+    <w:p>
+      <w:r>
+        <w:t>Quectel these series have similar pinouts, so, they are using same PCB boards and common method to control these chips. To control the module</w:t>
+      </w:r>
+      <w:r>
+        <w:t>, send data, communicate with Pic uc or DSP chip</w:t>
+      </w:r>
+      <w:r>
+        <w:t>, you need to control some specific</w:t>
+      </w:r>
+      <w:r>
+        <w:t xml:space="preserve"> to HIGH signal or set to HIGH for few seconds and again pull LOW, to keep it ON.</w:t>
+      </w:r>
+    </w:p>
+    <w:p>
+      <w:r>
+        <w:t xml:space="preserve">Operating Voltage – 4V 1Amp </w:t>
+      </w:r>
+      <w:r>
+        <w:t>recommended.</w:t>
       </w:r>
     </w:p>
     <w:p>
       <w:pPr>
         <w:pStyle w:val="Heading4"/>
-      </w:pPr>
-      <w:r>
-        <w:t>xjkbvs</w:t>
-      </w:r>
-    </w:p>
-    <w:p/>
-    <w:p/>
-    <w:p/>
-    <w:p>
-      <w:pPr>
-        <w:pStyle w:val="Heading2"/>
-      </w:pPr>
-      <w:r>
-        <w:t>fgcm</w:t>
-      </w:r>
-    </w:p>
+        <w:numPr>
+          <w:ilvl w:val="2"/>
+          <w:numId w:val="6"/>
+        </w:numPr>
+      </w:pPr>
+      <w:r>
+        <w:t xml:space="preserve">Wires </w:t>
+      </w:r>
+      <w:r>
+        <w:t>CONNECTED!</w:t>
+      </w:r>
+    </w:p>
+    <w:p>
+      <w:pPr>
+        <w:rPr>
+          <w:color w:val="C45911" w:themeColor="accent2" w:themeShade="BF"/>
+        </w:rPr>
+      </w:pPr>
+      <w:r>
+        <w:rPr>
+          <w:color w:val="4472C4" w:themeColor="accent1"/>
+        </w:rPr>
+        <w:t>Blue</w:t>
+      </w:r>
+      <w:r>
+        <w:t xml:space="preserve">, </w:t>
+      </w:r>
+      <w:r>
+        <w:t>White</w:t>
+      </w:r>
+      <w:r>
+        <w:t xml:space="preserve">, </w:t>
+      </w:r>
+      <w:r>
+        <w:rPr>
+          <w:color w:val="538135" w:themeColor="accent6" w:themeShade="BF"/>
+        </w:rPr>
+        <w:t>Green</w:t>
+      </w:r>
+      <w:r>
+        <w:t xml:space="preserve">, </w:t>
+      </w:r>
+      <w:r>
+        <w:rPr>
+          <w:color w:val="C45911" w:themeColor="accent2" w:themeShade="BF"/>
+        </w:rPr>
+        <w:t>Brown</w:t>
+      </w:r>
+      <w:r>
+        <w:rPr>
+          <w:color w:val="C45911" w:themeColor="accent2" w:themeShade="BF"/>
+        </w:rPr>
+        <w:t xml:space="preserve"> </w:t>
+      </w:r>
+      <w:r>
+        <w:t>are connected to</w:t>
+      </w:r>
+      <w:r>
+        <w:t xml:space="preserve"> </w:t>
+      </w:r>
+      <w:r>
+        <w:rPr>
+          <w:color w:val="4472C4" w:themeColor="accent1"/>
+        </w:rPr>
+        <w:t>CTS</w:t>
+      </w:r>
+      <w:r>
+        <w:t>, DTR,</w:t>
+      </w:r>
+      <w:r>
+        <w:t xml:space="preserve"> </w:t>
+      </w:r>
+      <w:r>
+        <w:rPr>
+          <w:color w:val="538135" w:themeColor="accent6" w:themeShade="BF"/>
+        </w:rPr>
+        <w:t>T</w:t>
+      </w:r>
+      <w:r>
+        <w:rPr>
+          <w:color w:val="538135" w:themeColor="accent6" w:themeShade="BF"/>
+        </w:rPr>
+        <w:t>x</w:t>
+      </w:r>
+      <w:r>
+        <w:t xml:space="preserve">, </w:t>
+      </w:r>
+      <w:r>
+        <w:rPr>
+          <w:color w:val="C45911" w:themeColor="accent2" w:themeShade="BF"/>
+        </w:rPr>
+        <w:t>R</w:t>
+      </w:r>
+      <w:r>
+        <w:rPr>
+          <w:color w:val="C45911" w:themeColor="accent2" w:themeShade="BF"/>
+        </w:rPr>
+        <w:t>x</w:t>
+      </w:r>
+      <w:r>
+        <w:rPr>
+          <w:color w:val="C45911" w:themeColor="accent2" w:themeShade="BF"/>
+        </w:rPr>
+        <w:t xml:space="preserve"> </w:t>
+      </w:r>
+    </w:p>
+    <w:p>
+      <w:r>
+        <w:lastRenderedPageBreak/>
+        <w:t>&amp;</w:t>
+      </w:r>
+    </w:p>
+    <w:p>
+      <w:r>
+        <w:t xml:space="preserve">Black </w:t>
+      </w:r>
+      <w:r>
+        <w:t xml:space="preserve">is connected to </w:t>
+      </w:r>
+      <w:r>
+        <w:t>G</w:t>
+      </w:r>
+      <w:r>
+        <w:t>ND</w:t>
+      </w:r>
+      <w:r>
+        <w:t xml:space="preserve"> of PCB</w:t>
+      </w:r>
+      <w:r>
+        <w:t xml:space="preserve">. </w:t>
+      </w:r>
+    </w:p>
+    <w:p>
+      <w:r>
+        <w:t>Red wire is +ve terminal.</w:t>
+      </w:r>
+      <w:r>
+        <w:tab/>
+      </w:r>
+      <w:r>
+        <w:tab/>
+        <w:t>(to power up the GSM module externally)</w:t>
+      </w:r>
+    </w:p>
+    <w:p>
+      <w:r>
+        <w:t>Blue wire is -ve terminal.</w:t>
+      </w:r>
+      <w:r>
+        <w:tab/>
+      </w:r>
+      <w:r>
+        <w:tab/>
+      </w:r>
+      <w:r>
+        <w:t>(to power up the GSM module externally)</w:t>
+      </w:r>
+    </w:p>
+    <w:p/>
+    <w:p/>
+    <w:p>
+      <w:r>
+        <w:rPr>
+          <w:noProof/>
+        </w:rPr>
+        <mc:AlternateContent>
+          <mc:Choice Requires="wpi">
+            <w:drawing>
+              <wp:anchor distT="0" distB="0" distL="114300" distR="114300" simplePos="0" relativeHeight="251661312" behindDoc="0" locked="0" layoutInCell="1" allowOverlap="1" wp14:anchorId="00E9A8EC" wp14:editId="053FA01C">
+                <wp:simplePos x="0" y="0"/>
+                <wp:positionH relativeFrom="column">
+                  <wp:posOffset>3661572</wp:posOffset>
+                </wp:positionH>
+                <wp:positionV relativeFrom="paragraph">
+                  <wp:posOffset>1914318</wp:posOffset>
+                </wp:positionV>
+                <wp:extent cx="731880" cy="667080"/>
+                <wp:effectExtent l="38100" t="38100" r="49530" b="38100"/>
+                <wp:wrapNone/>
+                <wp:docPr id="2056291082" name="Ink 13"/>
+                <wp:cNvGraphicFramePr/>
+                <a:graphic xmlns:a="http://schemas.openxmlformats.org/drawingml/2006/main">
+                  <a:graphicData uri="http://schemas.microsoft.com/office/word/2010/wordprocessingInk">
+                    <w14:contentPart bwMode="auto" r:id="rId10">
+                      <w14:nvContentPartPr>
+                        <w14:cNvContentPartPr/>
+                      </w14:nvContentPartPr>
+                      <w14:xfrm>
+                        <a:off x="0" y="0"/>
+                        <a:ext cx="731880" cy="667080"/>
+                      </w14:xfrm>
+                    </w14:contentPart>
+                  </a:graphicData>
+                </a:graphic>
+              </wp:anchor>
+            </w:drawing>
+          </mc:Choice>
+          <mc:Fallback>
+            <w:pict>
+              <v:shapetype w14:anchorId="296CF582" id="_x0000_t75" coordsize="21600,21600" o:spt="75" o:preferrelative="t" path="m@4@5l@4@11@9@11@9@5xe" filled="f" stroked="f">
+                <v:stroke joinstyle="miter"/>
+                <v:formulas>
+                  <v:f eqn="if lineDrawn pixelLineWidth 0"/>
+                  <v:f eqn="sum @0 1 0"/>
+                  <v:f eqn="sum 0 0 @1"/>
+                  <v:f eqn="prod @2 1 2"/>
+                  <v:f eqn="prod @3 21600 pixelWidth"/>
+                  <v:f eqn="prod @3 21600 pixelHeight"/>
+                  <v:f eqn="sum @0 0 1"/>
+                  <v:f eqn="prod @6 1 2"/>
+                  <v:f eqn="prod @7 21600 pixelWidth"/>
+                  <v:f eqn="sum @8 21600 0"/>
+                  <v:f eqn="prod @7 21600 pixelHeight"/>
+                  <v:f eqn="sum @10 21600 0"/>
+                </v:formulas>
+                <v:path o:extrusionok="f" gradientshapeok="t" o:connecttype="rect"/>
+                <o:lock v:ext="edit" aspectratio="t"/>
+              </v:shapetype>
+              <v:shape id="Ink 13" o:spid="_x0000_s1026" type="#_x0000_t75" style="position:absolute;margin-left:287.8pt;margin-top:150.25pt;width:58.65pt;height:53.55pt;z-index:251661312;visibility:visible;mso-wrap-style:square;mso-wrap-distance-left:9pt;mso-wrap-distance-top:0;mso-wrap-distance-right:9pt;mso-wrap-distance-bottom:0;mso-position-horizontal:absolute;mso-position-horizontal-relative:text;mso-position-vertical:absolute;mso-position-vertical-relative:text" o:gfxdata="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">
+                <v:imagedata r:id="rId11" o:title=""/>
+              </v:shape>
+            </w:pict>
+          </mc:Fallback>
+        </mc:AlternateContent>
+      </w:r>
+      <w:r>
+        <w:rPr>
+          <w:noProof/>
+        </w:rPr>
+        <mc:AlternateContent>
+          <mc:Choice Requires="wpi">
+            <w:drawing>
+              <wp:anchor distT="0" distB="0" distL="114300" distR="114300" simplePos="0" relativeHeight="251660288" behindDoc="0" locked="0" layoutInCell="1" allowOverlap="1" wp14:anchorId="1A6AE5A5" wp14:editId="327EF580">
+                <wp:simplePos x="0" y="0"/>
+                <wp:positionH relativeFrom="column">
+                  <wp:posOffset>1843212</wp:posOffset>
+                </wp:positionH>
+                <wp:positionV relativeFrom="paragraph">
+                  <wp:posOffset>1612998</wp:posOffset>
+                </wp:positionV>
+                <wp:extent cx="859320" cy="694080"/>
+                <wp:effectExtent l="38100" t="38100" r="36195" b="48895"/>
+                <wp:wrapNone/>
+                <wp:docPr id="835299180" name="Ink 12"/>
+                <wp:cNvGraphicFramePr/>
+                <a:graphic xmlns:a="http://schemas.openxmlformats.org/drawingml/2006/main">
+                  <a:graphicData uri="http://schemas.microsoft.com/office/word/2010/wordprocessingInk">
+                    <w14:contentPart bwMode="auto" r:id="rId12">
+                      <w14:nvContentPartPr>
+                        <w14:cNvContentPartPr/>
+                      </w14:nvContentPartPr>
+                      <w14:xfrm>
+                        <a:off x="0" y="0"/>
+                        <a:ext cx="859320" cy="694080"/>
+                      </w14:xfrm>
+                    </w14:contentPart>
+                  </a:graphicData>
+                </a:graphic>
+              </wp:anchor>
+            </w:drawing>
+          </mc:Choice>
+          <mc:Fallback>
+            <w:pict>
+              <v:shape w14:anchorId="7B8FB748" id="Ink 12" o:spid="_x0000_s1026" type="#_x0000_t75" style="position:absolute;margin-left:144.65pt;margin-top:126.5pt;width:68.65pt;height:55.6pt;z-index:251660288;visibility:visible;mso-wrap-style:square;mso-wrap-distance-left:9pt;mso-wrap-distance-top:0;mso-wrap-distance-right:9pt;mso-wrap-distance-bottom:0;mso-position-horizontal:absolute;mso-position-horizontal-relative:text;mso-position-vertical:absolute;mso-position-vertical-relative:text" o:gfxdata="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">
+                <v:imagedata r:id="rId13" o:title=""/>
+              </v:shape>
+            </w:pict>
+          </mc:Fallback>
+        </mc:AlternateContent>
+      </w:r>
+      <w:r>
+        <w:rPr>
+          <w:noProof/>
+        </w:rPr>
+        <w:drawing>
+          <wp:inline distT="0" distB="0" distL="0" distR="0" wp14:anchorId="5E3E915E" wp14:editId="136C4A4F">
+            <wp:extent cx="5718765" cy="3558012"/>
+            <wp:effectExtent l="0" t="0" r="0" b="4445"/>
+            <wp:docPr id="2047098475" name="Picture 10"/>
+            <wp:cNvGraphicFramePr>
+              <a:graphicFrameLocks xmlns:a="http://schemas.openxmlformats.org/drawingml/2006/main" noChangeAspect="1"/>
+            </wp:cNvGraphicFramePr>
+            <a:graphic xmlns:a="http://schemas.openxmlformats.org/drawingml/2006/main">
+              <a:graphicData uri="http://schemas.openxmlformats.org/drawingml/2006/picture">
+                <pic:pic xmlns:pic="http://schemas.openxmlformats.org/drawingml/2006/picture">
+                  <pic:nvPicPr>
+                    <pic:cNvPr id="0" name="Picture 10"/>
+                    <pic:cNvPicPr>
+                      <a:picLocks noChangeAspect="1" noChangeArrowheads="1"/>
+                    </pic:cNvPicPr>
+                  </pic:nvPicPr>
+                  <pic:blipFill rotWithShape="1">
+                    <a:blip r:embed="rId14" cstate="print">
+                      <a:extLst>
+                        <a:ext uri="{28A0092B-C50C-407E-A947-70E740481C1C}">
+                          <a14:useLocalDpi xmlns:a14="http://schemas.microsoft.com/office/drawing/2010/main" val="0"/>
+                        </a:ext>
+                      </a:extLst>
+                    </a:blip>
+                    <a:srcRect l="8488" t="15067" r="8337" b="21536"/>
+                    <a:stretch/>
+                  </pic:blipFill>
+                  <pic:spPr bwMode="auto">
+                    <a:xfrm>
+                      <a:off x="0" y="0"/>
+                      <a:ext cx="5718765" cy="3558012"/>
+                    </a:xfrm>
+                    <a:prstGeom prst="rect">
+                      <a:avLst/>
+                    </a:prstGeom>
+                    <a:noFill/>
+                    <a:ln>
+                      <a:noFill/>
+                    </a:ln>
+                    <a:extLst>
+                      <a:ext uri="{53640926-AAD7-44D8-BBD7-CCE9431645EC}">
+                        <a14:shadowObscured xmlns:a14="http://schemas.microsoft.com/office/drawing/2010/main"/>
+                      </a:ext>
+                    </a:extLst>
+                  </pic:spPr>
+                </pic:pic>
+              </a:graphicData>
+            </a:graphic>
+          </wp:inline>
+        </w:drawing>
+      </w:r>
+    </w:p>
+    <w:p>
+      <w:r>
+        <w:t>{In case of testing or trying to use the GSM module without master board you have to power up the GSM module PCB and enable few pins in case to use it and to keep it active}</w:t>
+      </w:r>
+    </w:p>
+    <w:p>
+      <w:r>
+        <w:t xml:space="preserve">3.3 V signal recommended for transistors D1, D2 connected to red hard wires. These wires are connected to diode and transistor circuits those are responsible </w:t>
+      </w:r>
+      <w:r>
+        <w:t>turning ON the Quectel chip and start communication with respective controller</w:t>
+      </w:r>
+      <w:r>
+        <w:t xml:space="preserve"> {uC, uP}</w:t>
+      </w:r>
+      <w:r>
+        <w:t>.</w:t>
+      </w:r>
+    </w:p>
+    <w:p>
+      <w:r>
+        <w:lastRenderedPageBreak/>
+        <w:t>{</w:t>
+      </w:r>
+      <w:r>
+        <w:t>W</w:t>
+      </w:r>
+      <w:r>
+        <w:t xml:space="preserve">hile using Master PCB along with the GSM </w:t>
+      </w:r>
+      <w:r>
+        <w:t>module} These</w:t>
+      </w:r>
+      <w:r>
+        <w:t xml:space="preserve"> all pins are connected to the 30 pin connector used to connect MASTER PCB, </w:t>
+      </w:r>
+      <w:r>
+        <w:t>and the 2 red wires connected to diodes and transistor circuit will be controlled by the GPIO pins coming from DSP chip and PIC uC .</w:t>
+      </w:r>
+    </w:p>
+    <w:p/>
+    <w:p/>
+    <w:p>
+      <w:r>
+        <w:rPr>
+          <w:noProof/>
+        </w:rPr>
+        <w:drawing>
+          <wp:inline distT="0" distB="0" distL="0" distR="0" wp14:anchorId="466715BA" wp14:editId="3538E189">
+            <wp:extent cx="3677017" cy="2098363"/>
+            <wp:effectExtent l="0" t="0" r="0" b="0"/>
+            <wp:docPr id="113161573" name="Picture 9"/>
+            <wp:cNvGraphicFramePr>
+              <a:graphicFrameLocks xmlns:a="http://schemas.openxmlformats.org/drawingml/2006/main" noChangeAspect="1"/>
+            </wp:cNvGraphicFramePr>
+            <a:graphic xmlns:a="http://schemas.openxmlformats.org/drawingml/2006/main">
+              <a:graphicData uri="http://schemas.openxmlformats.org/drawingml/2006/picture">
+                <pic:pic xmlns:pic="http://schemas.openxmlformats.org/drawingml/2006/picture">
+                  <pic:nvPicPr>
+                    <pic:cNvPr id="0" name="Picture 9"/>
+                    <pic:cNvPicPr>
+                      <a:picLocks noChangeAspect="1" noChangeArrowheads="1"/>
+                    </pic:cNvPicPr>
+                  </pic:nvPicPr>
+                  <pic:blipFill rotWithShape="1">
+                    <a:blip r:embed="rId15" cstate="print">
+                      <a:extLst>
+                        <a:ext uri="{28A0092B-C50C-407E-A947-70E740481C1C}">
+                          <a14:useLocalDpi xmlns:a14="http://schemas.microsoft.com/office/drawing/2010/main" val="0"/>
+                        </a:ext>
+                      </a:extLst>
+                    </a:blip>
+                    <a:srcRect r="6968"/>
+                    <a:stretch/>
+                  </pic:blipFill>
+                  <pic:spPr bwMode="auto">
+                    <a:xfrm>
+                      <a:off x="0" y="0"/>
+                      <a:ext cx="3726968" cy="2126868"/>
+                    </a:xfrm>
+                    <a:prstGeom prst="rect">
+                      <a:avLst/>
+                    </a:prstGeom>
+                    <a:noFill/>
+                    <a:ln>
+                      <a:noFill/>
+                    </a:ln>
+                    <a:extLst>
+                      <a:ext uri="{53640926-AAD7-44D8-BBD7-CCE9431645EC}">
+                        <a14:shadowObscured xmlns:a14="http://schemas.microsoft.com/office/drawing/2010/main"/>
+                      </a:ext>
+                    </a:extLst>
+                  </pic:spPr>
+                </pic:pic>
+              </a:graphicData>
+            </a:graphic>
+          </wp:inline>
+        </w:drawing>
+      </w:r>
+    </w:p>
+    <w:p/>
+    <w:p/>
+    <w:p/>
     <w:p/>
     <w:p>
       <w:r>
@@ -483,7 +2274,7 @@
       <w:pPr>
         <w:pStyle w:val="Heading1"/>
       </w:pPr>
-      <w:bookmarkStart w:id="1" w:name="_Toc152245309"/>
+      <w:bookmarkStart w:id="5" w:name="_Toc156221577"/>
       <w:r>
         <w:lastRenderedPageBreak/>
         <w:t>Software</w:t>
@@ -491,13 +2282,163 @@
       <w:r>
         <w:t xml:space="preserve"> Part</w:t>
       </w:r>
-      <w:bookmarkEnd w:id="1"/>
-    </w:p>
-    <w:p/>
-    <w:p/>
-    <w:p/>
-    <w:p/>
-    <w:p/>
+      <w:bookmarkEnd w:id="5"/>
+    </w:p>
+    <w:p>
+      <w:pPr>
+        <w:pStyle w:val="Heading2"/>
+      </w:pPr>
+      <w:bookmarkStart w:id="6" w:name="_Toc156221578"/>
+      <w:r>
+        <w:t>FLOW OF PROJECT</w:t>
+      </w:r>
+      <w:r>
+        <w:t>- Starting</w:t>
+      </w:r>
+      <w:bookmarkEnd w:id="6"/>
+    </w:p>
+    <w:p>
+      <w:r>
+        <w:t xml:space="preserve">Here UI </w:t>
+      </w:r>
+      <w:r>
+        <w:t>plays the master role to initiating the ‘main’ function of the project! While the camera is in SETUP mode or the main function</w:t>
+      </w:r>
+      <w:r>
+        <w:t xml:space="preserve"> {“ </w:t>
+      </w:r>
+      <w:r>
+        <w:t>int NvtMain(int argc, char *argv[])</w:t>
+      </w:r>
+      <w:r>
+        <w:t xml:space="preserve"> ”},</w:t>
+      </w:r>
+      <w:r>
+        <w:t xml:space="preserve"> present </w:t>
+      </w:r>
+      <w:r>
+        <w:t>on</w:t>
+      </w:r>
+      <w:r>
+        <w:t xml:space="preserve"> PATH - </w:t>
+      </w:r>
+      <w:r>
+        <w:rPr>
+          <w:i/>
+          <w:iCs/>
+        </w:rPr>
+        <w:t>“..</w:t>
+      </w:r>
+      <w:r>
+        <w:rPr>
+          <w:i/>
+          <w:iCs/>
+        </w:rPr>
+        <w:t>\DSP\NT96655_BG8304_IQ_V1.0.70\Project\BskCamera\SrcCode\System</w:t>
+      </w:r>
+      <w:r>
+        <w:rPr>
+          <w:i/>
+          <w:iCs/>
+        </w:rPr>
+        <w:t>\”</w:t>
+      </w:r>
+      <w:r>
+        <w:t xml:space="preserve"> and the file name is “main.c”.</w:t>
+      </w:r>
+    </w:p>
+    <w:p>
+      <w:r>
+        <w:t>To understand the flow of project, you will be needing SDK manual provided by the vendor itself. If you want to start with understanding the project source code for DSP chip, just follow function “</w:t>
+      </w:r>
+      <w:r>
+        <w:t>int NvtMain(int argc, char *argv[]</w:t>
+      </w:r>
+      <w:r>
+        <w:t>” on the path just mentioned above. By following it you can figure out the flow of backend source code for DSP chip. To know more about image capturing pipelines or data handing, or image handling pipelines and other pipelines like for SD card and all, you will be required to go through the operation manual/or programming manual provided by the vender of DSP chip.</w:t>
+      </w:r>
+    </w:p>
+    <w:p/>
+    <w:p>
+      <w:r>
+        <w:t>For changes in UI and functionality of UI, You have different files shared in same folder “/</w:t>
+      </w:r>
+      <w:r>
+        <w:t>1DSP_source_code</w:t>
+      </w:r>
+      <w:r>
+        <w:t>/UI/…”</w:t>
+      </w:r>
+      <w:r>
+        <w:t>. Need to go through to it and understand the flow, what happens on clicking in respective area of screen / icons on screen.</w:t>
+      </w:r>
+    </w:p>
+    <w:p/>
+    <w:p>
+      <w:r>
+        <w:t xml:space="preserve">Now talking about PIC controller. </w:t>
+      </w:r>
+      <w:r>
+        <w:t>The MCU source code is modified and compiled and flashed using Microchip's own development tools</w:t>
+      </w:r>
+      <w:r>
+        <w:t>. The flow of PIC micro controller is just basic and standard one. The main() func and other functions being called with pointers and times for controlling the things.</w:t>
+      </w:r>
+    </w:p>
+    <w:p>
+      <w:r>
+        <w:lastRenderedPageBreak/>
+        <w:t>Here PIC uC works as master, as mentioned in Introduction as well, the mode set on camera depends on position of button on camers. The modes are ON, OFF, SETUP. The state of button is read by the PIC uC, and it controls the power of the master PCB of the product. It is only responsible for powering up the DSP chip, IR blaster, GSM, which device will communicate over GSM data lines {via a transistor based circuits, it controls the control lines for DSP and PIC ICs}</w:t>
+      </w:r>
+      <w:r>
+        <w:t xml:space="preserve">, PIC, voltage level, and what all Functions of camera will work !!. </w:t>
+      </w:r>
+    </w:p>
+    <w:p>
+      <w:r>
+        <w:t>PIC uC is only responsible for controlling DSP chip in ON-mode {to capture single image or set of images, video of specific time length</w:t>
+      </w:r>
+      <w:r>
+        <w:t xml:space="preserve"> as per camera is configured using the configuration file </w:t>
+      </w:r>
+      <w:r>
+        <w:t>}</w:t>
+      </w:r>
+    </w:p>
+    <w:p/>
+    <w:p/>
+    <w:p/>
+    <w:p>
+      <w:pPr>
+        <w:pStyle w:val="Heading2"/>
+      </w:pPr>
+      <w:bookmarkStart w:id="7" w:name="_Toc156221579"/>
+      <w:r>
+        <w:t>Installing Software and Dependencies</w:t>
+      </w:r>
+      <w:bookmarkEnd w:id="7"/>
+    </w:p>
+    <w:p>
+      <w:r>
+        <w:t xml:space="preserve">Refer to the Chapter </w:t>
+      </w:r>
+      <w:hyperlink w:anchor="_Tips_and_shortcuts" w:history="1">
+        <w:r>
+          <w:rPr>
+            <w:rStyle w:val="Hyperlink"/>
+          </w:rPr>
+          <w:t>“Tips and Key Notes”</w:t>
+        </w:r>
+      </w:hyperlink>
+    </w:p>
+    <w:p/>
+    <w:p>
+      <w:pPr>
+        <w:pStyle w:val="Heading2"/>
+      </w:pPr>
+      <w:bookmarkStart w:id="8" w:name="_Toc156221580"/>
+      <w:bookmarkEnd w:id="8"/>
+    </w:p>
     <w:p/>
     <w:p/>
     <w:p/>
@@ -511,28 +2452,373 @@
       <w:pPr>
         <w:pStyle w:val="Heading1"/>
       </w:pPr>
-      <w:bookmarkStart w:id="2" w:name="_Toc152245310"/>
+      <w:bookmarkStart w:id="9" w:name="_Toc156221581"/>
       <w:r>
         <w:lastRenderedPageBreak/>
         <w:t>MQTT with EG25G</w:t>
       </w:r>
-      <w:bookmarkEnd w:id="2"/>
-    </w:p>
-    <w:p/>
-    <w:p/>
-    <w:p/>
-    <w:p/>
-    <w:p/>
-    <w:p/>
-    <w:p/>
-    <w:p/>
+      <w:bookmarkEnd w:id="9"/>
+    </w:p>
+    <w:p>
+      <w:r>
+        <w:t xml:space="preserve">Refer to the USER </w:t>
+      </w:r>
+      <w:r>
+        <w:t>MANUAL</w:t>
+      </w:r>
+      <w:r>
+        <w:t xml:space="preserve"> for EG25 for 4G modules</w:t>
+      </w:r>
+      <w:r>
+        <w:t xml:space="preserve"> provided by the vender</w:t>
+      </w:r>
+      <w:r>
+        <w:t>.</w:t>
+      </w:r>
+    </w:p>
+    <w:p>
+      <w:r>
+        <w:t>And in case you are using EC20, it is a 3G supported module! So, select the SIM card or the service provider accordingly, the one who supports 3G signals as well. Like in INDIA, JIO4G does NOT support 2G, 3G at all, so JIO SIM card will never work in EC20. So for trial JIO SIM card we used EG25 only !!</w:t>
+      </w:r>
+      <w:r>
+        <w:t>.</w:t>
+      </w:r>
+    </w:p>
+    <w:p/>
+    <w:p/>
+    <w:p/>
+    <w:p/>
+    <w:p/>
+    <w:p/>
+    <w:p/>
+    <w:p/>
+    <w:p/>
+    <w:p>
+      <w:r>
+        <w:br w:type="page"/>
+      </w:r>
+    </w:p>
+    <w:p>
+      <w:pPr>
+        <w:pStyle w:val="Heading1"/>
+      </w:pPr>
+      <w:bookmarkStart w:id="10" w:name="_Tips_and_shortcuts"/>
+      <w:bookmarkStart w:id="11" w:name="_Toc156221582"/>
+      <w:bookmarkEnd w:id="10"/>
+      <w:r>
+        <w:lastRenderedPageBreak/>
+        <w:t xml:space="preserve">Tips and </w:t>
+      </w:r>
+      <w:r>
+        <w:t>Key Notes</w:t>
+      </w:r>
+      <w:bookmarkEnd w:id="11"/>
+    </w:p>
+    <w:p>
+      <w:pPr>
+        <w:rPr>
+          <w:rFonts w:ascii="Arial" w:hAnsi="Arial" w:cs="Arial"/>
+          <w:color w:val="500050"/>
+          <w:shd w:val="clear" w:color="auto" w:fill="FFFFFF"/>
+          <w:lang w:eastAsia="en-IN"/>
+        </w:rPr>
+      </w:pPr>
+      <w:r>
+        <w:rPr>
+          <w:rFonts w:ascii="Arial" w:hAnsi="Arial" w:cs="Arial"/>
+          <w:color w:val="500050"/>
+          <w:shd w:val="clear" w:color="auto" w:fill="FFFFFF"/>
+          <w:lang w:eastAsia="en-IN"/>
+        </w:rPr>
+        <w:sym w:font="Wingdings" w:char="F0E0"/>
+      </w:r>
+      <w:r>
+        <w:rPr>
+          <w:rFonts w:ascii="Arial" w:hAnsi="Arial" w:cs="Arial"/>
+          <w:color w:val="500050"/>
+          <w:shd w:val="clear" w:color="auto" w:fill="FFFFFF"/>
+          <w:lang w:eastAsia="en-IN"/>
+        </w:rPr>
+        <w:t>" I </w:t>
+      </w:r>
+      <w:r>
+        <w:rPr>
+          <w:shd w:val="clear" w:color="auto" w:fill="FFFFFF"/>
+          <w:lang w:eastAsia="en-IN"/>
+        </w:rPr>
+        <w:t>am able to set up the SDK and load the current firm into a commercial BG8304 I have here? Is that possible, or is it just compatible with other hardware?</w:t>
+      </w:r>
+      <w:r>
+        <w:rPr>
+          <w:rFonts w:ascii="Arial" w:hAnsi="Arial" w:cs="Arial"/>
+          <w:color w:val="500050"/>
+          <w:shd w:val="clear" w:color="auto" w:fill="FFFFFF"/>
+          <w:lang w:eastAsia="en-IN"/>
+        </w:rPr>
+        <w:t>  "</w:t>
+      </w:r>
+    </w:p>
+    <w:p>
+      <w:pPr>
+        <w:rPr>
+          <w:lang w:eastAsia="en-IN"/>
+        </w:rPr>
+      </w:pPr>
+    </w:p>
+    <w:p>
+      <w:pPr>
+        <w:rPr>
+          <w:lang w:eastAsia="en-IN"/>
+        </w:rPr>
+      </w:pPr>
+    </w:p>
+    <w:p>
+      <w:pPr>
+        <w:rPr>
+          <w:lang w:eastAsia="en-IN"/>
+        </w:rPr>
+      </w:pPr>
+      <w:r>
+        <w:rPr>
+          <w:lang w:eastAsia="en-IN"/>
+        </w:rPr>
+        <w:t>STEPS to write new firmware to CAMERA are !</w:t>
+      </w:r>
+    </w:p>
+    <w:p>
+      <w:pPr>
+        <w:rPr>
+          <w:lang w:eastAsia="en-IN"/>
+        </w:rPr>
+      </w:pPr>
+    </w:p>
+    <w:p>
+      <w:pPr>
+        <w:rPr>
+          <w:lang w:eastAsia="en-IN"/>
+        </w:rPr>
+      </w:pPr>
+      <w:r>
+        <w:rPr>
+          <w:lang w:eastAsia="en-IN"/>
+        </w:rPr>
+        <w:t>Step 1: Get an SD card and format it;</w:t>
+      </w:r>
+    </w:p>
+    <w:p>
+      <w:pPr>
+        <w:rPr>
+          <w:lang w:eastAsia="en-IN"/>
+        </w:rPr>
+      </w:pPr>
+      <w:r>
+        <w:rPr>
+          <w:lang w:eastAsia="en-IN"/>
+        </w:rPr>
+        <w:t>Step 2: Put the FW96655A.bin file into the SD card;</w:t>
+      </w:r>
+    </w:p>
+    <w:p>
+      <w:pPr>
+        <w:rPr>
+          <w:lang w:eastAsia="en-IN"/>
+        </w:rPr>
+      </w:pPr>
+      <w:r>
+        <w:rPr>
+          <w:lang w:eastAsia="en-IN"/>
+        </w:rPr>
+        <w:t>Step 3: Lock the card and insert the SD card into the camera; - Keep CAMERA power == OFF</w:t>
+      </w:r>
+    </w:p>
+    <w:p>
+      <w:pPr>
+        <w:rPr>
+          <w:lang w:eastAsia="en-IN"/>
+        </w:rPr>
+      </w:pPr>
+      <w:r>
+        <w:rPr>
+          <w:lang w:eastAsia="en-IN"/>
+        </w:rPr>
+        <w:t>Step 4: Turn the camera switch to power ON the camera;</w:t>
+      </w:r>
+    </w:p>
+    <w:p>
+      <w:pPr>
+        <w:rPr>
+          <w:lang w:eastAsia="en-IN"/>
+        </w:rPr>
+      </w:pPr>
+      <w:r>
+        <w:rPr>
+          <w:lang w:eastAsia="en-IN"/>
+        </w:rPr>
+        <w:t>Step 5: Wait for about 30s, the camera will display a blue interface, and the upgrade is complete;</w:t>
+      </w:r>
+    </w:p>
+    <w:p>
+      <w:pPr>
+        <w:rPr>
+          <w:lang w:eastAsia="en-IN"/>
+        </w:rPr>
+      </w:pPr>
+      <w:r>
+        <w:rPr>
+          <w:lang w:eastAsia="en-IN"/>
+        </w:rPr>
+        <w:t>Step 6: Pull out the SD card and unlock it, insert the camera and restart it, enter the menu to confirm the version.</w:t>
+      </w:r>
+    </w:p>
+    <w:p/>
+    <w:p/>
+    <w:p/>
+    <w:p/>
+    <w:p/>
+    <w:p>
+      <w:r>
+        <w:lastRenderedPageBreak/>
+        <w:t>** The developer can use any Text editor to write code for DSP chip, what so ever editor you are comfortable!</w:t>
+      </w:r>
+    </w:p>
+    <w:p>
+      <w:r>
+        <w:t>After making changes to the source code, Compilation can be done as mentioned in Step 2. Just take care you have install NMAKE and other required dependences, and softwares for getting project compiled without errors.</w:t>
+      </w:r>
+    </w:p>
+    <w:p/>
+    <w:p/>
+    <w:p>
+      <w:r>
+        <w:t>Basic steps to compile DSP code and make .bin files to be written to the camera are:-</w:t>
+      </w:r>
+    </w:p>
+    <w:p>
+      <w:r>
+        <w:t>1. To read the code, you can install the SourceInsight tool (shared with backup) to read and modify the code;</w:t>
+      </w:r>
+    </w:p>
+    <w:p>
+      <w:r>
+        <w:t>2. Compile and directly run build.bat or build-all.bat in the root directory;</w:t>
+      </w:r>
+    </w:p>
+    <w:p/>
+    <w:p/>
+    <w:p/>
+    <w:p/>
+    <w:p/>
+    <w:p>
+      <w:r>
+        <w:t>STEPS to INSTALL all dependences and required software's...</w:t>
+      </w:r>
+    </w:p>
+    <w:p>
+      <w:r>
+        <w:t>1. Install ADS1.2 first, and there is a cracking method after decompressing the file;</w:t>
+      </w:r>
+    </w:p>
+    <w:p>
+      <w:r>
+        <w:t>2. Install MIPS, NT96655 platform is a processor using MIPS instruction set;</w:t>
+      </w:r>
+    </w:p>
+    <w:p>
+      <w:r>
+        <w:t>3. Install the C language compilation tool NMake.</w:t>
+      </w:r>
+    </w:p>
+    <w:p/>
+    <w:p/>
+    <w:p/>
+    <w:p/>
+    <w:p>
+      <w:r>
+        <w:t xml:space="preserve">YOU WILL FIND BUILD OUTPUT BIN FILE AND OTHER </w:t>
+      </w:r>
+      <w:r>
+        <w:t>‘</w:t>
+      </w:r>
+      <w:r>
+        <w:t>.o</w:t>
+      </w:r>
+      <w:r>
+        <w:t xml:space="preserve">’ </w:t>
+      </w:r>
+      <w:r>
+        <w:t xml:space="preserve">, </w:t>
+      </w:r>
+      <w:r>
+        <w:t>‘</w:t>
+      </w:r>
+      <w:r>
+        <w:t>.a</w:t>
+      </w:r>
+      <w:r>
+        <w:t>’</w:t>
+      </w:r>
+      <w:r>
+        <w:t xml:space="preserve"> files in 'release' folder </w:t>
+      </w:r>
+    </w:p>
+    <w:p>
+      <w:r>
+        <w:t>...\DSP\NT96655_BG8304_IQ_V1.0.70\NT96655_BG8304_IQ_V1.0.70\Project\BskCamera\BskCamera_Data\Release\...</w:t>
+      </w:r>
+    </w:p>
+    <w:p/>
+    <w:p/>
+    <w:p/>
+    <w:p/>
+    <w:p/>
+    <w:p>
+      <w:r>
+        <w:t>Two burning methods:</w:t>
+      </w:r>
+    </w:p>
+    <w:p>
+      <w:r>
+        <w:t>1. Self-made burning fixture, using BG830 motherboard, welding burning seat, directly using SD card lock card upgrade method of burning;</w:t>
+      </w:r>
+    </w:p>
+    <w:p>
+      <w:r>
+        <w:t>2. Use ordinary burner to burn, and burn directly;</w:t>
+      </w:r>
+    </w:p>
+    <w:p/>
+    <w:p/>
+    <w:p/>
+    <w:p/>
+    <w:p/>
+    <w:p/>
+    <w:p/>
+    <w:p/>
+    <w:p/>
+    <w:p/>
+    <w:p>
+      <w:pPr>
+        <w:spacing w:line="259" w:lineRule="auto"/>
+        <w:jc w:val="left"/>
+      </w:pPr>
+      <w:r>
+        <w:br w:type="page"/>
+      </w:r>
+    </w:p>
+    <w:p>
+      <w:pPr>
+        <w:pStyle w:val="Heading1"/>
+      </w:pPr>
+      <w:r>
+        <w:lastRenderedPageBreak/>
+        <w:t>Configuration File format</w:t>
+      </w:r>
+    </w:p>
     <w:sectPr>
-      <w:headerReference w:type="even" r:id="rId8"/>
-      <w:headerReference w:type="default" r:id="rId9"/>
-      <w:footerReference w:type="even" r:id="rId10"/>
-      <w:footerReference w:type="default" r:id="rId11"/>
-      <w:headerReference w:type="first" r:id="rId12"/>
-      <w:footerReference w:type="first" r:id="rId13"/>
+      <w:headerReference w:type="even" r:id="rId16"/>
+      <w:headerReference w:type="default" r:id="rId17"/>
+      <w:footerReference w:type="default" r:id="rId18"/>
+      <w:headerReference w:type="first" r:id="rId19"/>
       <w:pgSz w:w="11906" w:h="16838"/>
       <w:pgMar w:top="1440" w:right="1440" w:bottom="1440" w:left="1440" w:header="708" w:footer="708" w:gutter="0"/>
       <w:cols w:space="708"/>
@@ -544,13 +2830,14 @@
 </file>
 
 <file path=word/endnotes.xml><?xml version="1.0" encoding="utf-8"?>
-<w:endnotes xmlns:wpc="http://schemas.microsoft.com/office/word/2010/wordprocessingCanvas" xmlns:cx="http://schemas.microsoft.com/office/drawing/2014/chartex" xmlns:cx1="http://schemas.microsoft.com/office/drawing/2015/9/8/chartex" xmlns:cx2="http://schemas.microsoft.com/office/drawing/2015/10/21/chartex" xmlns:cx3="http://schemas.microsoft.com/office/drawing/2016/5/9/chartex" xmlns:cx4="http://schemas.microsoft.com/office/drawing/2016/5/10/chartex" xmlns:cx5="http://schemas.microsoft.com/office/drawing/2016/5/11/chartex" xmlns:cx6="http://schemas.microsoft.com/office/drawing/2016/5/12/chartex" xmlns:cx7="http://schemas.microsoft.com/office/drawing/2016/5/13/chartex" xmlns:cx8="http://schemas.microsoft.com/office/drawing/2016/5/14/chartex" xmlns:mc="http://schemas.openxmlformats.org/markup-compatibility/2006" xmlns:aink="http://schemas.microsoft.com/office/drawing/2016/ink" xmlns:am3d="http://schemas.microsoft.com/office/drawing/2017/model3d" xmlns:o="urn:schemas-microsoft-com:office:office" xmlns:r="http://schemas.openxmlformats.org/officeDocument/2006/relationships" xmlns:m="http://schemas.openxmlformats.org/officeDocument/2006/math" xmlns:v="urn:schemas-microsoft-com:vml" xmlns:wp14="http://schemas.microsoft.com/office/word/2010/wordprocessingDrawing" xmlns:wp="http://schemas.openxmlformats.org/drawingml/2006/wordprocessingDrawing" xmlns:w10="urn:schemas-microsoft-com:office:word" xmlns:w="http://schemas.openxmlformats.org/wordprocessingml/2006/main" xmlns:w14="http://schemas.microsoft.com/office/word/2010/wordml" xmlns:w15="http://schemas.microsoft.com/office/word/2012/wordml" xmlns:w16cid="http://schemas.microsoft.com/office/word/2016/wordml/cid" xmlns:w16se="http://schemas.microsoft.com/office/word/2015/wordml/symex" xmlns:wpg="http://schemas.microsoft.com/office/word/2010/wordprocessingGroup" xmlns:wpi="http://schemas.microsoft.com/office/word/2010/wordprocessingInk" xmlns:wne="http://schemas.microsoft.com/office/word/2006/wordml" xmlns:wps="http://schemas.microsoft.com/office/word/2010/wordprocessingShape" mc:Ignorable="w14 w15 w16se w16cid wp14">
+<w:endnotes xmlns:wpc="http://schemas.microsoft.com/office/word/2010/wordprocessingCanvas" xmlns:cx="http://schemas.microsoft.com/office/drawing/2014/chartex" xmlns:cx1="http://schemas.microsoft.com/office/drawing/2015/9/8/chartex" xmlns:cx2="http://schemas.microsoft.com/office/drawing/2015/10/21/chartex" xmlns:cx3="http://schemas.microsoft.com/office/drawing/2016/5/9/chartex" xmlns:cx4="http://schemas.microsoft.com/office/drawing/2016/5/10/chartex" xmlns:cx5="http://schemas.microsoft.com/office/drawing/2016/5/11/chartex" xmlns:cx6="http://schemas.microsoft.com/office/drawing/2016/5/12/chartex" xmlns:cx7="http://schemas.microsoft.com/office/drawing/2016/5/13/chartex" xmlns:cx8="http://schemas.microsoft.com/office/drawing/2016/5/14/chartex" xmlns:mc="http://schemas.openxmlformats.org/markup-compatibility/2006" xmlns:aink="http://schemas.microsoft.com/office/drawing/2016/ink" xmlns:am3d="http://schemas.microsoft.com/office/drawing/2017/model3d" xmlns:o="urn:schemas-microsoft-com:office:office" xmlns:oel="http://schemas.microsoft.com/office/2019/extlst" xmlns:r="http://schemas.openxmlformats.org/officeDocument/2006/relationships" xmlns:m="http://schemas.openxmlformats.org/officeDocument/2006/math" xmlns:v="urn:schemas-microsoft-com:vml" xmlns:wp14="http://schemas.microsoft.com/office/word/2010/wordprocessingDrawing" xmlns:wp="http://schemas.openxmlformats.org/drawingml/2006/wordprocessingDrawing" xmlns:w10="urn:schemas-microsoft-com:office:word" xmlns:w="http://schemas.openxmlformats.org/wordprocessingml/2006/main" xmlns:w14="http://schemas.microsoft.com/office/word/2010/wordml" xmlns:w15="http://schemas.microsoft.com/office/word/2012/wordml" xmlns:w16cex="http://schemas.microsoft.com/office/word/2018/wordml/cex" xmlns:w16cid="http://schemas.microsoft.com/office/word/2016/wordml/cid" xmlns:w16="http://schemas.microsoft.com/office/word/2018/wordml" xmlns:w16sdtdh="http://schemas.microsoft.com/office/word/2020/wordml/sdtdatahash" xmlns:w16se="http://schemas.microsoft.com/office/word/2015/wordml/symex" xmlns:wpg="http://schemas.microsoft.com/office/word/2010/wordprocessingGroup" xmlns:wpi="http://schemas.microsoft.com/office/word/2010/wordprocessingInk" xmlns:wne="http://schemas.microsoft.com/office/word/2006/wordml" xmlns:wps="http://schemas.microsoft.com/office/word/2010/wordprocessingShape" mc:Ignorable="w14 w15 w16se w16cid w16 w16cex w16sdtdh wp14">
   <w:endnote w:type="separator" w:id="-1">
     <w:p>
       <w:r>
         <w:separator/>
       </w:r>
     </w:p>
+    <w:p/>
   </w:endnote>
   <w:endnote w:type="continuationSeparator" w:id="0">
     <w:p>
@@ -558,25 +2845,17 @@
         <w:continuationSeparator/>
       </w:r>
     </w:p>
+    <w:p/>
   </w:endnote>
 </w:endnotes>
 </file>
 
 <file path=word/footer1.xml><?xml version="1.0" encoding="utf-8"?>
-<w:ftr xmlns:wpc="http://schemas.microsoft.com/office/word/2010/wordprocessingCanvas" xmlns:cx="http://schemas.microsoft.com/office/drawing/2014/chartex" xmlns:cx1="http://schemas.microsoft.com/office/drawing/2015/9/8/chartex" xmlns:cx2="http://schemas.microsoft.com/office/drawing/2015/10/21/chartex" xmlns:cx3="http://schemas.microsoft.com/office/drawing/2016/5/9/chartex" xmlns:cx4="http://schemas.microsoft.com/office/drawing/2016/5/10/chartex" xmlns:cx5="http://schemas.microsoft.com/office/drawing/2016/5/11/chartex" xmlns:cx6="http://schemas.microsoft.com/office/drawing/2016/5/12/chartex" xmlns:cx7="http://schemas.microsoft.com/office/drawing/2016/5/13/chartex" xmlns:cx8="http://schemas.microsoft.com/office/drawing/2016/5/14/chartex" xmlns:mc="http://schemas.openxmlformats.org/markup-compatibility/2006" xmlns:aink="http://schemas.microsoft.com/office/drawing/2016/ink" xmlns:am3d="http://schemas.microsoft.com/office/drawing/2017/model3d" xmlns:o="urn:schemas-microsoft-com:office:office" xmlns:r="http://schemas.openxmlformats.org/officeDocument/2006/relationships" xmlns:m="http://schemas.openxmlformats.org/officeDocument/2006/math" xmlns:v="urn:schemas-microsoft-com:vml" xmlns:wp14="http://schemas.microsoft.com/office/word/2010/wordprocessingDrawing" xmlns:wp="http://schemas.openxmlformats.org/drawingml/2006/wordprocessingDrawing" xmlns:w10="urn:schemas-microsoft-com:office:word" xmlns:w="http://schemas.openxmlformats.org/wordprocessingml/2006/main" xmlns:w14="http://schemas.microsoft.com/office/word/2010/wordml" xmlns:w15="http://schemas.microsoft.com/office/word/2012/wordml" xmlns:w16cid="http://schemas.microsoft.com/office/word/2016/wordml/cid" xmlns:w16se="http://schemas.microsoft.com/office/word/2015/wordml/symex" xmlns:wpg="http://schemas.microsoft.com/office/word/2010/wordprocessingGroup" xmlns:wpi="http://schemas.microsoft.com/office/word/2010/wordprocessingInk" xmlns:wne="http://schemas.microsoft.com/office/word/2006/wordml" xmlns:wps="http://schemas.microsoft.com/office/word/2010/wordprocessingShape" mc:Ignorable="w14 w15 w16se w16cid wp14">
+<w:ftr xmlns:wpc="http://schemas.microsoft.com/office/word/2010/wordprocessingCanvas" xmlns:cx="http://schemas.microsoft.com/office/drawing/2014/chartex" xmlns:cx1="http://schemas.microsoft.com/office/drawing/2015/9/8/chartex" xmlns:cx2="http://schemas.microsoft.com/office/drawing/2015/10/21/chartex" xmlns:cx3="http://schemas.microsoft.com/office/drawing/2016/5/9/chartex" xmlns:cx4="http://schemas.microsoft.com/office/drawing/2016/5/10/chartex" xmlns:cx5="http://schemas.microsoft.com/office/drawing/2016/5/11/chartex" xmlns:cx6="http://schemas.microsoft.com/office/drawing/2016/5/12/chartex" xmlns:cx7="http://schemas.microsoft.com/office/drawing/2016/5/13/chartex" xmlns:cx8="http://schemas.microsoft.com/office/drawing/2016/5/14/chartex" xmlns:mc="http://schemas.openxmlformats.org/markup-compatibility/2006" xmlns:aink="http://schemas.microsoft.com/office/drawing/2016/ink" xmlns:am3d="http://schemas.microsoft.com/office/drawing/2017/model3d" xmlns:o="urn:schemas-microsoft-com:office:office" xmlns:oel="http://schemas.microsoft.com/office/2019/extlst" xmlns:r="http://schemas.openxmlformats.org/officeDocument/2006/relationships" xmlns:m="http://schemas.openxmlformats.org/officeDocument/2006/math" xmlns:v="urn:schemas-microsoft-com:vml" xmlns:wp14="http://schemas.microsoft.com/office/word/2010/wordprocessingDrawing" xmlns:wp="http://schemas.openxmlformats.org/drawingml/2006/wordprocessingDrawing" xmlns:w10="urn:schemas-microsoft-com:office:word" xmlns:w="http://schemas.openxmlformats.org/wordprocessingml/2006/main" xmlns:w14="http://schemas.microsoft.com/office/word/2010/wordml" xmlns:w15="http://schemas.microsoft.com/office/word/2012/wordml" xmlns:w16cex="http://schemas.microsoft.com/office/word/2018/wordml/cex" xmlns:w16cid="http://schemas.microsoft.com/office/word/2016/wordml/cid" xmlns:w16="http://schemas.microsoft.com/office/word/2018/wordml" xmlns:w16sdtdh="http://schemas.microsoft.com/office/word/2020/wordml/sdtdatahash" xmlns:w16se="http://schemas.microsoft.com/office/word/2015/wordml/symex" xmlns:wpg="http://schemas.microsoft.com/office/word/2010/wordprocessingGroup" xmlns:wpi="http://schemas.microsoft.com/office/word/2010/wordprocessingInk" xmlns:wne="http://schemas.microsoft.com/office/word/2006/wordml" xmlns:wps="http://schemas.microsoft.com/office/word/2010/wordprocessingShape" mc:Ignorable="w14 w15 w16se w16cid w16 w16cex w16sdtdh wp14">
   <w:p>
     <w:pPr>
       <w:pStyle w:val="Footer"/>
-    </w:pPr>
-  </w:p>
-</w:ftr>
-</file>
-
-<file path=word/footer2.xml><?xml version="1.0" encoding="utf-8"?>
-<w:ftr xmlns:wpc="http://schemas.microsoft.com/office/word/2010/wordprocessingCanvas" xmlns:cx="http://schemas.microsoft.com/office/drawing/2014/chartex" xmlns:cx1="http://schemas.microsoft.com/office/drawing/2015/9/8/chartex" xmlns:cx2="http://schemas.microsoft.com/office/drawing/2015/10/21/chartex" xmlns:cx3="http://schemas.microsoft.com/office/drawing/2016/5/9/chartex" xmlns:cx4="http://schemas.microsoft.com/office/drawing/2016/5/10/chartex" xmlns:cx5="http://schemas.microsoft.com/office/drawing/2016/5/11/chartex" xmlns:cx6="http://schemas.microsoft.com/office/drawing/2016/5/12/chartex" xmlns:cx7="http://schemas.microsoft.com/office/drawing/2016/5/13/chartex" xmlns:cx8="http://schemas.microsoft.com/office/drawing/2016/5/14/chartex" xmlns:mc="http://schemas.openxmlformats.org/markup-compatibility/2006" xmlns:aink="http://schemas.microsoft.com/office/drawing/2016/ink" xmlns:am3d="http://schemas.microsoft.com/office/drawing/2017/model3d" xmlns:o="urn:schemas-microsoft-com:office:office" xmlns:r="http://schemas.openxmlformats.org/officeDocument/2006/relationships" xmlns:m="http://schemas.openxmlformats.org/officeDocument/2006/math" xmlns:v="urn:schemas-microsoft-com:vml" xmlns:wp14="http://schemas.microsoft.com/office/word/2010/wordprocessingDrawing" xmlns:wp="http://schemas.openxmlformats.org/drawingml/2006/wordprocessingDrawing" xmlns:w10="urn:schemas-microsoft-com:office:word" xmlns:w="http://schemas.openxmlformats.org/wordprocessingml/2006/main" xmlns:w14="http://schemas.microsoft.com/office/word/2010/wordml" xmlns:w15="http://schemas.microsoft.com/office/word/2012/wordml" xmlns:w16cid="http://schemas.microsoft.com/office/word/2016/wordml/cid" xmlns:w16se="http://schemas.microsoft.com/office/word/2015/wordml/symex" xmlns:wpg="http://schemas.microsoft.com/office/word/2010/wordprocessingGroup" xmlns:wpi="http://schemas.microsoft.com/office/word/2010/wordprocessingInk" xmlns:wne="http://schemas.microsoft.com/office/word/2006/wordml" xmlns:wps="http://schemas.microsoft.com/office/word/2010/wordprocessingShape" mc:Ignorable="w14 w15 w16se w16cid wp14">
-  <w:p>
-    <w:pPr>
-      <w:pStyle w:val="Footer"/>
+      <w:jc w:val="center"/>
       <w:rPr>
         <w:noProof/>
       </w:rPr>
@@ -616,19 +2895,11 @@
         <w:b/>
       </w:rPr>
     </w:pPr>
-    <w:proofErr w:type="spellStart"/>
     <w:r>
       <w:rPr>
         <w:b/>
       </w:rPr>
-      <w:t>Charanpreet</w:t>
-    </w:r>
-    <w:proofErr w:type="spellEnd"/>
-    <w:r>
-      <w:rPr>
-        <w:b/>
-      </w:rPr>
-      <w:t xml:space="preserve"> Singh</w:t>
+      <w:t>Charanpreet Singh</w:t>
     </w:r>
     <w:r>
       <w:rPr>
@@ -650,9 +2921,15 @@
     <w:pPr>
       <w:pStyle w:val="Footer"/>
       <w:rPr>
-        <w:sz w:val="24"/>
+        <w:sz w:val="26"/>
       </w:rPr>
     </w:pPr>
+    <w:r>
+      <w:rPr>
+        <w:i/>
+      </w:rPr>
+      <w:t xml:space="preserve">Ex. </w:t>
+    </w:r>
     <w:r>
       <w:rPr>
         <w:i/>
@@ -665,36 +2942,22 @@
     <w:r>
       <w:tab/>
     </w:r>
-    <w:proofErr w:type="spellStart"/>
     <w:r>
-      <w:t>iTechnolabs</w:t>
-    </w:r>
-    <w:proofErr w:type="spellEnd"/>
-    <w:r>
-      <w:t xml:space="preserve"> Software Inc</w:t>
+      <w:t>iTechnolabs Software Inc</w:t>
     </w:r>
   </w:p>
 </w:ftr>
 </file>
 
-<file path=word/footer3.xml><?xml version="1.0" encoding="utf-8"?>
-<w:ftr xmlns:wpc="http://schemas.microsoft.com/office/word/2010/wordprocessingCanvas" xmlns:cx="http://schemas.microsoft.com/office/drawing/2014/chartex" xmlns:cx1="http://schemas.microsoft.com/office/drawing/2015/9/8/chartex" xmlns:cx2="http://schemas.microsoft.com/office/drawing/2015/10/21/chartex" xmlns:cx3="http://schemas.microsoft.com/office/drawing/2016/5/9/chartex" xmlns:cx4="http://schemas.microsoft.com/office/drawing/2016/5/10/chartex" xmlns:cx5="http://schemas.microsoft.com/office/drawing/2016/5/11/chartex" xmlns:cx6="http://schemas.microsoft.com/office/drawing/2016/5/12/chartex" xmlns:cx7="http://schemas.microsoft.com/office/drawing/2016/5/13/chartex" xmlns:cx8="http://schemas.microsoft.com/office/drawing/2016/5/14/chartex" xmlns:mc="http://schemas.openxmlformats.org/markup-compatibility/2006" xmlns:aink="http://schemas.microsoft.com/office/drawing/2016/ink" xmlns:am3d="http://schemas.microsoft.com/office/drawing/2017/model3d" xmlns:o="urn:schemas-microsoft-com:office:office" xmlns:r="http://schemas.openxmlformats.org/officeDocument/2006/relationships" xmlns:m="http://schemas.openxmlformats.org/officeDocument/2006/math" xmlns:v="urn:schemas-microsoft-com:vml" xmlns:wp14="http://schemas.microsoft.com/office/word/2010/wordprocessingDrawing" xmlns:wp="http://schemas.openxmlformats.org/drawingml/2006/wordprocessingDrawing" xmlns:w10="urn:schemas-microsoft-com:office:word" xmlns:w="http://schemas.openxmlformats.org/wordprocessingml/2006/main" xmlns:w14="http://schemas.microsoft.com/office/word/2010/wordml" xmlns:w15="http://schemas.microsoft.com/office/word/2012/wordml" xmlns:w16cid="http://schemas.microsoft.com/office/word/2016/wordml/cid" xmlns:w16se="http://schemas.microsoft.com/office/word/2015/wordml/symex" xmlns:wpg="http://schemas.microsoft.com/office/word/2010/wordprocessingGroup" xmlns:wpi="http://schemas.microsoft.com/office/word/2010/wordprocessingInk" xmlns:wne="http://schemas.microsoft.com/office/word/2006/wordml" xmlns:wps="http://schemas.microsoft.com/office/word/2010/wordprocessingShape" mc:Ignorable="w14 w15 w16se w16cid wp14">
-  <w:p>
-    <w:pPr>
-      <w:pStyle w:val="Footer"/>
-    </w:pPr>
-  </w:p>
-</w:ftr>
-</file>
-
 <file path=word/footnotes.xml><?xml version="1.0" encoding="utf-8"?>
-<w:footnotes xmlns:wpc="http://schemas.microsoft.com/office/word/2010/wordprocessingCanvas" xmlns:cx="http://schemas.microsoft.com/office/drawing/2014/chartex" xmlns:cx1="http://schemas.microsoft.com/office/drawing/2015/9/8/chartex" xmlns:cx2="http://schemas.microsoft.com/office/drawing/2015/10/21/chartex" xmlns:cx3="http://schemas.microsoft.com/office/drawing/2016/5/9/chartex" xmlns:cx4="http://schemas.microsoft.com/office/drawing/2016/5/10/chartex" xmlns:cx5="http://schemas.microsoft.com/office/drawing/2016/5/11/chartex" xmlns:cx6="http://schemas.microsoft.com/office/drawing/2016/5/12/chartex" xmlns:cx7="http://schemas.microsoft.com/office/drawing/2016/5/13/chartex" xmlns:cx8="http://schemas.microsoft.com/office/drawing/2016/5/14/chartex" xmlns:mc="http://schemas.openxmlformats.org/markup-compatibility/2006" xmlns:aink="http://schemas.microsoft.com/office/drawing/2016/ink" xmlns:am3d="http://schemas.microsoft.com/office/drawing/2017/model3d" xmlns:o="urn:schemas-microsoft-com:office:office" xmlns:r="http://schemas.openxmlformats.org/officeDocument/2006/relationships" xmlns:m="http://schemas.openxmlformats.org/officeDocument/2006/math" xmlns:v="urn:schemas-microsoft-com:vml" xmlns:wp14="http://schemas.microsoft.com/office/word/2010/wordprocessingDrawing" xmlns:wp="http://schemas.openxmlformats.org/drawingml/2006/wordprocessingDrawing" xmlns:w10="urn:schemas-microsoft-com:office:word" xmlns:w="http://schemas.openxmlformats.org/wordprocessingml/2006/main" xmlns:w14="http://schemas.microsoft.com/office/word/2010/wordml" xmlns:w15="http://schemas.microsoft.com/office/word/2012/wordml" xmlns:w16cid="http://schemas.microsoft.com/office/word/2016/wordml/cid" xmlns:w16se="http://schemas.microsoft.com/office/word/2015/wordml/symex" xmlns:wpg="http://schemas.microsoft.com/office/word/2010/wordprocessingGroup" xmlns:wpi="http://schemas.microsoft.com/office/word/2010/wordprocessingInk" xmlns:wne="http://schemas.microsoft.com/office/word/2006/wordml" xmlns:wps="http://schemas.microsoft.com/office/word/2010/wordprocessingShape" mc:Ignorable="w14 w15 w16se w16cid wp14">
+<w:footnotes xmlns:wpc="http://schemas.microsoft.com/office/word/2010/wordprocessingCanvas" xmlns:cx="http://schemas.microsoft.com/office/drawing/2014/chartex" xmlns:cx1="http://schemas.microsoft.com/office/drawing/2015/9/8/chartex" xmlns:cx2="http://schemas.microsoft.com/office/drawing/2015/10/21/chartex" xmlns:cx3="http://schemas.microsoft.com/office/drawing/2016/5/9/chartex" xmlns:cx4="http://schemas.microsoft.com/office/drawing/2016/5/10/chartex" xmlns:cx5="http://schemas.microsoft.com/office/drawing/2016/5/11/chartex" xmlns:cx6="http://schemas.microsoft.com/office/drawing/2016/5/12/chartex" xmlns:cx7="http://schemas.microsoft.com/office/drawing/2016/5/13/chartex" xmlns:cx8="http://schemas.microsoft.com/office/drawing/2016/5/14/chartex" xmlns:mc="http://schemas.openxmlformats.org/markup-compatibility/2006" xmlns:aink="http://schemas.microsoft.com/office/drawing/2016/ink" xmlns:am3d="http://schemas.microsoft.com/office/drawing/2017/model3d" xmlns:o="urn:schemas-microsoft-com:office:office" xmlns:oel="http://schemas.microsoft.com/office/2019/extlst" xmlns:r="http://schemas.openxmlformats.org/officeDocument/2006/relationships" xmlns:m="http://schemas.openxmlformats.org/officeDocument/2006/math" xmlns:v="urn:schemas-microsoft-com:vml" xmlns:wp14="http://schemas.microsoft.com/office/word/2010/wordprocessingDrawing" xmlns:wp="http://schemas.openxmlformats.org/drawingml/2006/wordprocessingDrawing" xmlns:w10="urn:schemas-microsoft-com:office:word" xmlns:w="http://schemas.openxmlformats.org/wordprocessingml/2006/main" xmlns:w14="http://schemas.microsoft.com/office/word/2010/wordml" xmlns:w15="http://schemas.microsoft.com/office/word/2012/wordml" xmlns:w16cex="http://schemas.microsoft.com/office/word/2018/wordml/cex" xmlns:w16cid="http://schemas.microsoft.com/office/word/2016/wordml/cid" xmlns:w16="http://schemas.microsoft.com/office/word/2018/wordml" xmlns:w16sdtdh="http://schemas.microsoft.com/office/word/2020/wordml/sdtdatahash" xmlns:w16se="http://schemas.microsoft.com/office/word/2015/wordml/symex" xmlns:wpg="http://schemas.microsoft.com/office/word/2010/wordprocessingGroup" xmlns:wpi="http://schemas.microsoft.com/office/word/2010/wordprocessingInk" xmlns:wne="http://schemas.microsoft.com/office/word/2006/wordml" xmlns:wps="http://schemas.microsoft.com/office/word/2010/wordprocessingShape" mc:Ignorable="w14 w15 w16se w16cid w16 w16cex w16sdtdh wp14">
   <w:footnote w:type="separator" w:id="-1">
     <w:p>
       <w:r>
         <w:separator/>
       </w:r>
     </w:p>
+    <w:p/>
   </w:footnote>
   <w:footnote w:type="continuationSeparator" w:id="0">
     <w:p>
@@ -702,12 +2965,13 @@
         <w:continuationSeparator/>
       </w:r>
     </w:p>
+    <w:p/>
   </w:footnote>
 </w:footnotes>
 </file>
 
 <file path=word/header1.xml><?xml version="1.0" encoding="utf-8"?>
-<w:hdr xmlns:wpc="http://schemas.microsoft.com/office/word/2010/wordprocessingCanvas" xmlns:cx="http://schemas.microsoft.com/office/drawing/2014/chartex" xmlns:cx1="http://schemas.microsoft.com/office/drawing/2015/9/8/chartex" xmlns:cx2="http://schemas.microsoft.com/office/drawing/2015/10/21/chartex" xmlns:cx3="http://schemas.microsoft.com/office/drawing/2016/5/9/chartex" xmlns:cx4="http://schemas.microsoft.com/office/drawing/2016/5/10/chartex" xmlns:cx5="http://schemas.microsoft.com/office/drawing/2016/5/11/chartex" xmlns:cx6="http://schemas.microsoft.com/office/drawing/2016/5/12/chartex" xmlns:cx7="http://schemas.microsoft.com/office/drawing/2016/5/13/chartex" xmlns:cx8="http://schemas.microsoft.com/office/drawing/2016/5/14/chartex" xmlns:mc="http://schemas.openxmlformats.org/markup-compatibility/2006" xmlns:aink="http://schemas.microsoft.com/office/drawing/2016/ink" xmlns:am3d="http://schemas.microsoft.com/office/drawing/2017/model3d" xmlns:o="urn:schemas-microsoft-com:office:office" xmlns:r="http://schemas.openxmlformats.org/officeDocument/2006/relationships" xmlns:m="http://schemas.openxmlformats.org/officeDocument/2006/math" xmlns:v="urn:schemas-microsoft-com:vml" xmlns:wp14="http://schemas.microsoft.com/office/word/2010/wordprocessingDrawing" xmlns:wp="http://schemas.openxmlformats.org/drawingml/2006/wordprocessingDrawing" xmlns:w10="urn:schemas-microsoft-com:office:word" xmlns:w="http://schemas.openxmlformats.org/wordprocessingml/2006/main" xmlns:w14="http://schemas.microsoft.com/office/word/2010/wordml" xmlns:w15="http://schemas.microsoft.com/office/word/2012/wordml" xmlns:w16cid="http://schemas.microsoft.com/office/word/2016/wordml/cid" xmlns:w16se="http://schemas.microsoft.com/office/word/2015/wordml/symex" xmlns:wpg="http://schemas.microsoft.com/office/word/2010/wordprocessingGroup" xmlns:wpi="http://schemas.microsoft.com/office/word/2010/wordprocessingInk" xmlns:wne="http://schemas.microsoft.com/office/word/2006/wordml" xmlns:wps="http://schemas.microsoft.com/office/word/2010/wordprocessingShape" mc:Ignorable="w14 w15 w16se w16cid wp14">
+<w:hdr xmlns:wpc="http://schemas.microsoft.com/office/word/2010/wordprocessingCanvas" xmlns:cx="http://schemas.microsoft.com/office/drawing/2014/chartex" xmlns:cx1="http://schemas.microsoft.com/office/drawing/2015/9/8/chartex" xmlns:cx2="http://schemas.microsoft.com/office/drawing/2015/10/21/chartex" xmlns:cx3="http://schemas.microsoft.com/office/drawing/2016/5/9/chartex" xmlns:cx4="http://schemas.microsoft.com/office/drawing/2016/5/10/chartex" xmlns:cx5="http://schemas.microsoft.com/office/drawing/2016/5/11/chartex" xmlns:cx6="http://schemas.microsoft.com/office/drawing/2016/5/12/chartex" xmlns:cx7="http://schemas.microsoft.com/office/drawing/2016/5/13/chartex" xmlns:cx8="http://schemas.microsoft.com/office/drawing/2016/5/14/chartex" xmlns:mc="http://schemas.openxmlformats.org/markup-compatibility/2006" xmlns:aink="http://schemas.microsoft.com/office/drawing/2016/ink" xmlns:am3d="http://schemas.microsoft.com/office/drawing/2017/model3d" xmlns:o="urn:schemas-microsoft-com:office:office" xmlns:oel="http://schemas.microsoft.com/office/2019/extlst" xmlns:r="http://schemas.openxmlformats.org/officeDocument/2006/relationships" xmlns:m="http://schemas.openxmlformats.org/officeDocument/2006/math" xmlns:v="urn:schemas-microsoft-com:vml" xmlns:wp14="http://schemas.microsoft.com/office/word/2010/wordprocessingDrawing" xmlns:wp="http://schemas.openxmlformats.org/drawingml/2006/wordprocessingDrawing" xmlns:w10="urn:schemas-microsoft-com:office:word" xmlns:w="http://schemas.openxmlformats.org/wordprocessingml/2006/main" xmlns:w14="http://schemas.microsoft.com/office/word/2010/wordml" xmlns:w15="http://schemas.microsoft.com/office/word/2012/wordml" xmlns:w16cex="http://schemas.microsoft.com/office/word/2018/wordml/cex" xmlns:w16cid="http://schemas.microsoft.com/office/word/2016/wordml/cid" xmlns:w16="http://schemas.microsoft.com/office/word/2018/wordml" xmlns:w16sdtdh="http://schemas.microsoft.com/office/word/2020/wordml/sdtdatahash" xmlns:w16se="http://schemas.microsoft.com/office/word/2015/wordml/symex" xmlns:wpg="http://schemas.microsoft.com/office/word/2010/wordprocessingGroup" xmlns:wpi="http://schemas.microsoft.com/office/word/2010/wordprocessingInk" xmlns:wne="http://schemas.microsoft.com/office/word/2006/wordml" xmlns:wps="http://schemas.microsoft.com/office/word/2010/wordprocessingShape" mc:Ignorable="w14 w15 w16se w16cid w16 w16cex w16sdtdh wp14">
   <w:p>
     <w:pPr>
       <w:pStyle w:val="Header"/>
@@ -736,17 +3000,19 @@
           <v:path o:extrusionok="f" gradientshapeok="t" o:connecttype="rect"/>
           <o:lock v:ext="edit" aspectratio="t"/>
         </v:shapetype>
-        <v:shape id="WordPictureWatermark9919891" o:spid="_x0000_s2050" type="#_x0000_t75" style="position:absolute;margin-left:0;margin-top:0;width:451.1pt;height:58.6pt;z-index:-251656192;mso-position-horizontal:center;mso-position-horizontal-relative:margin;mso-position-vertical:center;mso-position-vertical-relative:margin" o:allowincell="f">
+        <v:shape id="WordPictureWatermark9919891" o:spid="_x0000_s1026" type="#_x0000_t75" style="position:absolute;left:0;text-align:left;margin-left:0;margin-top:0;width:451.1pt;height:58.6pt;z-index:-251656192;mso-position-horizontal:center;mso-position-horizontal-relative:margin;mso-position-vertical:center;mso-position-vertical-relative:margin" o:allowincell="f">
           <v:imagedata r:id="rId1" o:title="logo" gain="19661f" blacklevel="22938f"/>
+          <w10:wrap anchorx="margin" anchory="margin"/>
         </v:shape>
       </w:pict>
     </w:r>
   </w:p>
+  <w:p/>
 </w:hdr>
 </file>
 
 <file path=word/header2.xml><?xml version="1.0" encoding="utf-8"?>
-<w:hdr xmlns:wpc="http://schemas.microsoft.com/office/word/2010/wordprocessingCanvas" xmlns:cx="http://schemas.microsoft.com/office/drawing/2014/chartex" xmlns:cx1="http://schemas.microsoft.com/office/drawing/2015/9/8/chartex" xmlns:cx2="http://schemas.microsoft.com/office/drawing/2015/10/21/chartex" xmlns:cx3="http://schemas.microsoft.com/office/drawing/2016/5/9/chartex" xmlns:cx4="http://schemas.microsoft.com/office/drawing/2016/5/10/chartex" xmlns:cx5="http://schemas.microsoft.com/office/drawing/2016/5/11/chartex" xmlns:cx6="http://schemas.microsoft.com/office/drawing/2016/5/12/chartex" xmlns:cx7="http://schemas.microsoft.com/office/drawing/2016/5/13/chartex" xmlns:cx8="http://schemas.microsoft.com/office/drawing/2016/5/14/chartex" xmlns:mc="http://schemas.openxmlformats.org/markup-compatibility/2006" xmlns:aink="http://schemas.microsoft.com/office/drawing/2016/ink" xmlns:am3d="http://schemas.microsoft.com/office/drawing/2017/model3d" xmlns:o="urn:schemas-microsoft-com:office:office" xmlns:r="http://schemas.openxmlformats.org/officeDocument/2006/relationships" xmlns:m="http://schemas.openxmlformats.org/officeDocument/2006/math" xmlns:v="urn:schemas-microsoft-com:vml" xmlns:wp14="http://schemas.microsoft.com/office/word/2010/wordprocessingDrawing" xmlns:wp="http://schemas.openxmlformats.org/drawingml/2006/wordprocessingDrawing" xmlns:w10="urn:schemas-microsoft-com:office:word" xmlns:w="http://schemas.openxmlformats.org/wordprocessingml/2006/main" xmlns:w14="http://schemas.microsoft.com/office/word/2010/wordml" xmlns:w15="http://schemas.microsoft.com/office/word/2012/wordml" xmlns:w16cid="http://schemas.microsoft.com/office/word/2016/wordml/cid" xmlns:w16se="http://schemas.microsoft.com/office/word/2015/wordml/symex" xmlns:wpg="http://schemas.microsoft.com/office/word/2010/wordprocessingGroup" xmlns:wpi="http://schemas.microsoft.com/office/word/2010/wordprocessingInk" xmlns:wne="http://schemas.microsoft.com/office/word/2006/wordml" xmlns:wps="http://schemas.microsoft.com/office/word/2010/wordprocessingShape" mc:Ignorable="w14 w15 w16se w16cid wp14">
+<w:hdr xmlns:wpc="http://schemas.microsoft.com/office/word/2010/wordprocessingCanvas" xmlns:cx="http://schemas.microsoft.com/office/drawing/2014/chartex" xmlns:cx1="http://schemas.microsoft.com/office/drawing/2015/9/8/chartex" xmlns:cx2="http://schemas.microsoft.com/office/drawing/2015/10/21/chartex" xmlns:cx3="http://schemas.microsoft.com/office/drawing/2016/5/9/chartex" xmlns:cx4="http://schemas.microsoft.com/office/drawing/2016/5/10/chartex" xmlns:cx5="http://schemas.microsoft.com/office/drawing/2016/5/11/chartex" xmlns:cx6="http://schemas.microsoft.com/office/drawing/2016/5/12/chartex" xmlns:cx7="http://schemas.microsoft.com/office/drawing/2016/5/13/chartex" xmlns:cx8="http://schemas.microsoft.com/office/drawing/2016/5/14/chartex" xmlns:mc="http://schemas.openxmlformats.org/markup-compatibility/2006" xmlns:aink="http://schemas.microsoft.com/office/drawing/2016/ink" xmlns:am3d="http://schemas.microsoft.com/office/drawing/2017/model3d" xmlns:o="urn:schemas-microsoft-com:office:office" xmlns:oel="http://schemas.microsoft.com/office/2019/extlst" xmlns:r="http://schemas.openxmlformats.org/officeDocument/2006/relationships" xmlns:m="http://schemas.openxmlformats.org/officeDocument/2006/math" xmlns:v="urn:schemas-microsoft-com:vml" xmlns:wp14="http://schemas.microsoft.com/office/word/2010/wordprocessingDrawing" xmlns:wp="http://schemas.openxmlformats.org/drawingml/2006/wordprocessingDrawing" xmlns:w10="urn:schemas-microsoft-com:office:word" xmlns:w="http://schemas.openxmlformats.org/wordprocessingml/2006/main" xmlns:w14="http://schemas.microsoft.com/office/word/2010/wordml" xmlns:w15="http://schemas.microsoft.com/office/word/2012/wordml" xmlns:w16cex="http://schemas.microsoft.com/office/word/2018/wordml/cex" xmlns:w16cid="http://schemas.microsoft.com/office/word/2016/wordml/cid" xmlns:w16="http://schemas.microsoft.com/office/word/2018/wordml" xmlns:w16sdtdh="http://schemas.microsoft.com/office/word/2020/wordml/sdtdatahash" xmlns:w16se="http://schemas.microsoft.com/office/word/2015/wordml/symex" xmlns:wpg="http://schemas.microsoft.com/office/word/2010/wordprocessingGroup" xmlns:wpi="http://schemas.microsoft.com/office/word/2010/wordprocessingInk" xmlns:wne="http://schemas.microsoft.com/office/word/2006/wordml" xmlns:wps="http://schemas.microsoft.com/office/word/2010/wordprocessingShape" mc:Ignorable="w14 w15 w16se w16cid w16 w16cex w16sdtdh wp14">
   <w:p>
     <w:pPr>
       <w:pStyle w:val="Header"/>
@@ -775,8 +3041,9 @@
           <v:path o:extrusionok="f" gradientshapeok="t" o:connecttype="rect"/>
           <o:lock v:ext="edit" aspectratio="t"/>
         </v:shapetype>
-        <v:shape id="WordPictureWatermark9919892" o:spid="_x0000_s2051" type="#_x0000_t75" style="position:absolute;margin-left:0;margin-top:0;width:451.1pt;height:58.6pt;z-index:-251655168;mso-position-horizontal:center;mso-position-horizontal-relative:margin;mso-position-vertical:center;mso-position-vertical-relative:margin" o:allowincell="f">
+        <v:shape id="WordPictureWatermark9919892" o:spid="_x0000_s1027" type="#_x0000_t75" style="position:absolute;left:0;text-align:left;margin-left:0;margin-top:0;width:451.1pt;height:58.6pt;z-index:-251655168;mso-position-horizontal:center;mso-position-horizontal-relative:margin;mso-position-vertical:center;mso-position-vertical-relative:margin" o:allowincell="f">
           <v:imagedata r:id="rId1" o:title="logo" gain="19661f" blacklevel="22938f"/>
+          <w10:wrap anchorx="margin" anchory="margin"/>
         </v:shape>
       </w:pict>
     </w:r>
@@ -785,27 +3052,26 @@
 </file>
 
 <file path=word/header3.xml><?xml version="1.0" encoding="utf-8"?>
-<w:hdr xmlns:wpc="http://schemas.microsoft.com/office/word/2010/wordprocessingCanvas" xmlns:cx="http://schemas.microsoft.com/office/drawing/2014/chartex" xmlns:cx1="http://schemas.microsoft.com/office/drawing/2015/9/8/chartex" xmlns:cx2="http://schemas.microsoft.com/office/drawing/2015/10/21/chartex" xmlns:cx3="http://schemas.microsoft.com/office/drawing/2016/5/9/chartex" xmlns:cx4="http://schemas.microsoft.com/office/drawing/2016/5/10/chartex" xmlns:cx5="http://schemas.microsoft.com/office/drawing/2016/5/11/chartex" xmlns:cx6="http://schemas.microsoft.com/office/drawing/2016/5/12/chartex" xmlns:cx7="http://schemas.microsoft.com/office/drawing/2016/5/13/chartex" xmlns:cx8="http://schemas.microsoft.com/office/drawing/2016/5/14/chartex" xmlns:mc="http://schemas.openxmlformats.org/markup-compatibility/2006" xmlns:aink="http://schemas.microsoft.com/office/drawing/2016/ink" xmlns:am3d="http://schemas.microsoft.com/office/drawing/2017/model3d" xmlns:o="urn:schemas-microsoft-com:office:office" xmlns:r="http://schemas.openxmlformats.org/officeDocument/2006/relationships" xmlns:m="http://schemas.openxmlformats.org/officeDocument/2006/math" xmlns:v="urn:schemas-microsoft-com:vml" xmlns:wp14="http://schemas.microsoft.com/office/word/2010/wordprocessingDrawing" xmlns:wp="http://schemas.openxmlformats.org/drawingml/2006/wordprocessingDrawing" xmlns:w10="urn:schemas-microsoft-com:office:word" xmlns:w="http://schemas.openxmlformats.org/wordprocessingml/2006/main" xmlns:w14="http://schemas.microsoft.com/office/word/2010/wordml" xmlns:w15="http://schemas.microsoft.com/office/word/2012/wordml" xmlns:w16cid="http://schemas.microsoft.com/office/word/2016/wordml/cid" xmlns:w16se="http://schemas.microsoft.com/office/word/2015/wordml/symex" xmlns:wpg="http://schemas.microsoft.com/office/word/2010/wordprocessingGroup" xmlns:wpi="http://schemas.microsoft.com/office/word/2010/wordprocessingInk" xmlns:wne="http://schemas.microsoft.com/office/word/2006/wordml" xmlns:wps="http://schemas.microsoft.com/office/word/2010/wordprocessingShape" mc:Ignorable="w14 w15 w16se w16cid wp14">
+<w:hdr xmlns:wpc="http://schemas.microsoft.com/office/word/2010/wordprocessingCanvas" xmlns:cx="http://schemas.microsoft.com/office/drawing/2014/chartex" xmlns:cx1="http://schemas.microsoft.com/office/drawing/2015/9/8/chartex" xmlns:cx2="http://schemas.microsoft.com/office/drawing/2015/10/21/chartex" xmlns:cx3="http://schemas.microsoft.com/office/drawing/2016/5/9/chartex" xmlns:cx4="http://schemas.microsoft.com/office/drawing/2016/5/10/chartex" xmlns:cx5="http://schemas.microsoft.com/office/drawing/2016/5/11/chartex" xmlns:cx6="http://schemas.microsoft.com/office/drawing/2016/5/12/chartex" xmlns:cx7="http://schemas.microsoft.com/office/drawing/2016/5/13/chartex" xmlns:cx8="http://schemas.microsoft.com/office/drawing/2016/5/14/chartex" xmlns:mc="http://schemas.openxmlformats.org/markup-compatibility/2006" xmlns:aink="http://schemas.microsoft.com/office/drawing/2016/ink" xmlns:am3d="http://schemas.microsoft.com/office/drawing/2017/model3d" xmlns:o="urn:schemas-microsoft-com:office:office" xmlns:oel="http://schemas.microsoft.com/office/2019/extlst" xmlns:r="http://schemas.openxmlformats.org/officeDocument/2006/relationships" xmlns:m="http://schemas.openxmlformats.org/officeDocument/2006/math" xmlns:v="urn:schemas-microsoft-com:vml" xmlns:wp14="http://schemas.microsoft.com/office/word/2010/wordprocessingDrawing" xmlns:wp="http://schemas.openxmlformats.org/drawingml/2006/wordprocessingDrawing" xmlns:w10="urn:schemas-microsoft-com:office:word" xmlns:w="http://schemas.openxmlformats.org/wordprocessingml/2006/main" xmlns:w14="http://schemas.microsoft.com/office/word/2010/wordml" xmlns:w15="http://schemas.microsoft.com/office/word/2012/wordml" xmlns:w16cex="http://schemas.microsoft.com/office/word/2018/wordml/cex" xmlns:w16cid="http://schemas.microsoft.com/office/word/2016/wordml/cid" xmlns:w16="http://schemas.microsoft.com/office/word/2018/wordml" xmlns:w16sdtdh="http://schemas.microsoft.com/office/word/2020/wordml/sdtdatahash" xmlns:w16se="http://schemas.microsoft.com/office/word/2015/wordml/symex" xmlns:wpg="http://schemas.microsoft.com/office/word/2010/wordprocessingGroup" xmlns:wpi="http://schemas.microsoft.com/office/word/2010/wordprocessingInk" xmlns:wne="http://schemas.microsoft.com/office/word/2006/wordml" xmlns:wps="http://schemas.microsoft.com/office/word/2010/wordprocessingShape" mc:Ignorable="w14 w15 w16se w16cid w16 w16cex w16sdtdh wp14">
   <w:p>
     <w:pPr>
       <w:pStyle w:val="Header"/>
     </w:pPr>
-    <w:bookmarkStart w:id="3" w:name="_GoBack"/>
     <w:r>
       <w:rPr>
         <w:noProof/>
       </w:rPr>
       <w:drawing>
-        <wp:anchor distT="0" distB="0" distL="114300" distR="114300" simplePos="0" relativeHeight="251658240" behindDoc="0" locked="0" layoutInCell="1" allowOverlap="1" wp14:anchorId="1D710B3F" wp14:editId="37A19D21">
+        <wp:anchor distT="0" distB="0" distL="114300" distR="114300" simplePos="0" relativeHeight="251658240" behindDoc="0" locked="0" layoutInCell="1" allowOverlap="1" wp14:anchorId="1D710B3F" wp14:editId="2213D24A">
           <wp:simplePos x="0" y="0"/>
           <wp:positionH relativeFrom="margin">
-            <wp:align>right</wp:align>
+            <wp:posOffset>4459534</wp:posOffset>
           </wp:positionH>
           <wp:positionV relativeFrom="paragraph">
-            <wp:posOffset>60871</wp:posOffset>
+            <wp:posOffset>58964</wp:posOffset>
           </wp:positionV>
-          <wp:extent cx="2780829" cy="361507"/>
-          <wp:effectExtent l="0" t="0" r="635" b="635"/>
+          <wp:extent cx="1264612" cy="164400"/>
+          <wp:effectExtent l="0" t="0" r="0" b="7620"/>
           <wp:wrapNone/>
           <wp:docPr id="2" name="Picture 2"/>
           <wp:cNvGraphicFramePr>
@@ -833,7 +3099,7 @@
                 <pic:spPr>
                   <a:xfrm>
                     <a:off x="0" y="0"/>
-                    <a:ext cx="2780829" cy="361507"/>
+                    <a:ext cx="1809670" cy="235258"/>
                   </a:xfrm>
                   <a:prstGeom prst="rect">
                     <a:avLst/>
@@ -851,7 +3117,6 @@
         </wp:anchor>
       </w:drawing>
     </w:r>
-    <w:bookmarkEnd w:id="3"/>
     <w:r>
       <w:rPr>
         <w:noProof/>
@@ -876,8 +3141,9 @@
           <v:path o:extrusionok="f" gradientshapeok="t" o:connecttype="rect"/>
           <o:lock v:ext="edit" aspectratio="t"/>
         </v:shapetype>
-        <v:shape id="WordPictureWatermark9919890" o:spid="_x0000_s2049" type="#_x0000_t75" style="position:absolute;margin-left:0;margin-top:0;width:451.1pt;height:58.6pt;z-index:-251657216;mso-position-horizontal:center;mso-position-horizontal-relative:margin;mso-position-vertical:center;mso-position-vertical-relative:margin" o:allowincell="f">
+        <v:shape id="WordPictureWatermark9919890" o:spid="_x0000_s1025" type="#_x0000_t75" style="position:absolute;left:0;text-align:left;margin-left:0;margin-top:0;width:451.1pt;height:58.6pt;z-index:-251657216;mso-position-horizontal:center;mso-position-horizontal-relative:margin;mso-position-vertical:center;mso-position-vertical-relative:margin" o:allowincell="f">
           <v:imagedata r:id="rId2" o:title="logo" gain="19661f" blacklevel="22938f"/>
+          <w10:wrap anchorx="margin" anchory="margin"/>
         </v:shape>
       </w:pict>
     </w:r>
@@ -886,7 +3152,7 @@
 </file>
 
 <file path=word/numbering.xml><?xml version="1.0" encoding="utf-8"?>
-<w:numbering xmlns:wpc="http://schemas.microsoft.com/office/word/2010/wordprocessingCanvas" xmlns:cx="http://schemas.microsoft.com/office/drawing/2014/chartex" xmlns:cx1="http://schemas.microsoft.com/office/drawing/2015/9/8/chartex" xmlns:cx2="http://schemas.microsoft.com/office/drawing/2015/10/21/chartex" xmlns:cx3="http://schemas.microsoft.com/office/drawing/2016/5/9/chartex" xmlns:cx4="http://schemas.microsoft.com/office/drawing/2016/5/10/chartex" xmlns:cx5="http://schemas.microsoft.com/office/drawing/2016/5/11/chartex" xmlns:cx6="http://schemas.microsoft.com/office/drawing/2016/5/12/chartex" xmlns:cx7="http://schemas.microsoft.com/office/drawing/2016/5/13/chartex" xmlns:cx8="http://schemas.microsoft.com/office/drawing/2016/5/14/chartex" xmlns:mc="http://schemas.openxmlformats.org/markup-compatibility/2006" xmlns:aink="http://schemas.microsoft.com/office/drawing/2016/ink" xmlns:am3d="http://schemas.microsoft.com/office/drawing/2017/model3d" xmlns:o="urn:schemas-microsoft-com:office:office" xmlns:r="http://schemas.openxmlformats.org/officeDocument/2006/relationships" xmlns:m="http://schemas.openxmlformats.org/officeDocument/2006/math" xmlns:v="urn:schemas-microsoft-com:vml" xmlns:wp14="http://schemas.microsoft.com/office/word/2010/wordprocessingDrawing" xmlns:wp="http://schemas.openxmlformats.org/drawingml/2006/wordprocessingDrawing" xmlns:w10="urn:schemas-microsoft-com:office:word" xmlns:w="http://schemas.openxmlformats.org/wordprocessingml/2006/main" xmlns:w14="http://schemas.microsoft.com/office/word/2010/wordml" xmlns:w15="http://schemas.microsoft.com/office/word/2012/wordml" xmlns:w16cid="http://schemas.microsoft.com/office/word/2016/wordml/cid" xmlns:w16se="http://schemas.microsoft.com/office/word/2015/wordml/symex" xmlns:wpg="http://schemas.microsoft.com/office/word/2010/wordprocessingGroup" xmlns:wpi="http://schemas.microsoft.com/office/word/2010/wordprocessingInk" xmlns:wne="http://schemas.microsoft.com/office/word/2006/wordml" xmlns:wps="http://schemas.microsoft.com/office/word/2010/wordprocessingShape" mc:Ignorable="w14 w15 w16se w16cid wp14">
+<w:numbering xmlns:wpc="http://schemas.microsoft.com/office/word/2010/wordprocessingCanvas" xmlns:cx="http://schemas.microsoft.com/office/drawing/2014/chartex" xmlns:cx1="http://schemas.microsoft.com/office/drawing/2015/9/8/chartex" xmlns:cx2="http://schemas.microsoft.com/office/drawing/2015/10/21/chartex" xmlns:cx3="http://schemas.microsoft.com/office/drawing/2016/5/9/chartex" xmlns:cx4="http://schemas.microsoft.com/office/drawing/2016/5/10/chartex" xmlns:cx5="http://schemas.microsoft.com/office/drawing/2016/5/11/chartex" xmlns:cx6="http://schemas.microsoft.com/office/drawing/2016/5/12/chartex" xmlns:cx7="http://schemas.microsoft.com/office/drawing/2016/5/13/chartex" xmlns:cx8="http://schemas.microsoft.com/office/drawing/2016/5/14/chartex" xmlns:mc="http://schemas.openxmlformats.org/markup-compatibility/2006" xmlns:aink="http://schemas.microsoft.com/office/drawing/2016/ink" xmlns:am3d="http://schemas.microsoft.com/office/drawing/2017/model3d" xmlns:o="urn:schemas-microsoft-com:office:office" xmlns:oel="http://schemas.microsoft.com/office/2019/extlst" xmlns:r="http://schemas.openxmlformats.org/officeDocument/2006/relationships" xmlns:m="http://schemas.openxmlformats.org/officeDocument/2006/math" xmlns:v="urn:schemas-microsoft-com:vml" xmlns:wp14="http://schemas.microsoft.com/office/word/2010/wordprocessingDrawing" xmlns:wp="http://schemas.openxmlformats.org/drawingml/2006/wordprocessingDrawing" xmlns:w10="urn:schemas-microsoft-com:office:word" xmlns:w="http://schemas.openxmlformats.org/wordprocessingml/2006/main" xmlns:w14="http://schemas.microsoft.com/office/word/2010/wordml" xmlns:w15="http://schemas.microsoft.com/office/word/2012/wordml" xmlns:w16cex="http://schemas.microsoft.com/office/word/2018/wordml/cex" xmlns:w16cid="http://schemas.microsoft.com/office/word/2016/wordml/cid" xmlns:w16="http://schemas.microsoft.com/office/word/2018/wordml" xmlns:w16sdtdh="http://schemas.microsoft.com/office/word/2020/wordml/sdtdatahash" xmlns:w16se="http://schemas.microsoft.com/office/word/2015/wordml/symex" xmlns:wpg="http://schemas.microsoft.com/office/word/2010/wordprocessingGroup" xmlns:wpi="http://schemas.microsoft.com/office/word/2010/wordprocessingInk" xmlns:wne="http://schemas.microsoft.com/office/word/2006/wordml" xmlns:wps="http://schemas.microsoft.com/office/word/2010/wordprocessingShape" mc:Ignorable="w14 w15 w16se w16cid w16 w16cex w16sdtdh wp14">
   <w:abstractNum w:abstractNumId="0" w15:restartNumberingAfterBreak="0">
     <w:nsid w:val="1DB01704"/>
     <w:multiLevelType w:val="multilevel"/>
@@ -974,21 +3240,17 @@
     </w:lvl>
   </w:abstractNum>
   <w:abstractNum w:abstractNumId="1" w15:restartNumberingAfterBreak="0">
-    <w:nsid w:val="34B96A11"/>
+    <w:nsid w:val="341967B5"/>
     <w:multiLevelType w:val="hybridMultilevel"/>
-    <w:tmpl w:val="03542578"/>
-    <w:lvl w:ilvl="0" w:tplc="EB1E6F9A">
+    <w:tmpl w:val="9DF42F0C"/>
+    <w:lvl w:ilvl="0" w:tplc="40090011">
       <w:start w:val="1"/>
       <w:numFmt w:val="decimal"/>
-      <w:pStyle w:val="Heading1"/>
-      <w:lvlText w:val="%1."/>
+      <w:lvlText w:val="%1)"/>
       <w:lvlJc w:val="left"/>
       <w:pPr>
-        <w:ind w:left="720" w:hanging="360"/>
-      </w:pPr>
-      <w:rPr>
-        <w:rFonts w:hint="default"/>
-      </w:rPr>
+        <w:ind w:left="1080" w:hanging="360"/>
+      </w:pPr>
     </w:lvl>
     <w:lvl w:ilvl="1" w:tplc="40090019" w:tentative="1">
       <w:start w:val="1"/>
@@ -996,7 +3258,7 @@
       <w:lvlText w:val="%2."/>
       <w:lvlJc w:val="left"/>
       <w:pPr>
-        <w:ind w:left="1440" w:hanging="360"/>
+        <w:ind w:left="1800" w:hanging="360"/>
       </w:pPr>
     </w:lvl>
     <w:lvl w:ilvl="2" w:tplc="4009001B" w:tentative="1">
@@ -1005,7 +3267,7 @@
       <w:lvlText w:val="%3."/>
       <w:lvlJc w:val="right"/>
       <w:pPr>
-        <w:ind w:left="2160" w:hanging="180"/>
+        <w:ind w:left="2520" w:hanging="180"/>
       </w:pPr>
     </w:lvl>
     <w:lvl w:ilvl="3" w:tplc="4009000F" w:tentative="1">
@@ -1014,7 +3276,7 @@
       <w:lvlText w:val="%4."/>
       <w:lvlJc w:val="left"/>
       <w:pPr>
-        <w:ind w:left="2880" w:hanging="360"/>
+        <w:ind w:left="3240" w:hanging="360"/>
       </w:pPr>
     </w:lvl>
     <w:lvl w:ilvl="4" w:tplc="40090019" w:tentative="1">
@@ -1023,7 +3285,7 @@
       <w:lvlText w:val="%5."/>
       <w:lvlJc w:val="left"/>
       <w:pPr>
-        <w:ind w:left="3600" w:hanging="360"/>
+        <w:ind w:left="3960" w:hanging="360"/>
       </w:pPr>
     </w:lvl>
     <w:lvl w:ilvl="5" w:tplc="4009001B" w:tentative="1">
@@ -1032,7 +3294,7 @@
       <w:lvlText w:val="%6."/>
       <w:lvlJc w:val="right"/>
       <w:pPr>
-        <w:ind w:left="4320" w:hanging="180"/>
+        <w:ind w:left="4680" w:hanging="180"/>
       </w:pPr>
     </w:lvl>
     <w:lvl w:ilvl="6" w:tplc="4009000F" w:tentative="1">
@@ -1041,7 +3303,7 @@
       <w:lvlText w:val="%7."/>
       <w:lvlJc w:val="left"/>
       <w:pPr>
-        <w:ind w:left="5040" w:hanging="360"/>
+        <w:ind w:left="5400" w:hanging="360"/>
       </w:pPr>
     </w:lvl>
     <w:lvl w:ilvl="7" w:tplc="40090019" w:tentative="1">
@@ -1050,7 +3312,7 @@
       <w:lvlText w:val="%8."/>
       <w:lvlJc w:val="left"/>
       <w:pPr>
-        <w:ind w:left="5760" w:hanging="360"/>
+        <w:ind w:left="6120" w:hanging="360"/>
       </w:pPr>
     </w:lvl>
     <w:lvl w:ilvl="8" w:tplc="4009001B" w:tentative="1">
@@ -1059,18 +3321,140 @@
       <w:lvlText w:val="%9."/>
       <w:lvlJc w:val="right"/>
       <w:pPr>
-        <w:ind w:left="6480" w:hanging="180"/>
+        <w:ind w:left="6840" w:hanging="180"/>
       </w:pPr>
     </w:lvl>
   </w:abstractNum>
   <w:abstractNum w:abstractNumId="2" w15:restartNumberingAfterBreak="0">
-    <w:nsid w:val="54FB72B3"/>
+    <w:nsid w:val="34B96A11"/>
     <w:multiLevelType w:val="multilevel"/>
-    <w:tmpl w:val="E3C6C9DA"/>
+    <w:tmpl w:val="71D20D84"/>
     <w:lvl w:ilvl="0">
       <w:start w:val="1"/>
       <w:numFmt w:val="decimal"/>
+      <w:pStyle w:val="Heading1"/>
+      <w:lvlText w:val="%1."/>
+      <w:lvlJc w:val="left"/>
+      <w:pPr>
+        <w:ind w:left="720" w:hanging="360"/>
+      </w:pPr>
+      <w:rPr>
+        <w:rFonts w:hint="default"/>
+      </w:rPr>
+    </w:lvl>
+    <w:lvl w:ilvl="1">
+      <w:start w:val="1"/>
+      <w:numFmt w:val="decimal"/>
       <w:pStyle w:val="Heading2"/>
+      <w:isLgl/>
+      <w:lvlText w:val="%1.%2."/>
+      <w:lvlJc w:val="left"/>
+      <w:pPr>
+        <w:ind w:left="1080" w:hanging="720"/>
+      </w:pPr>
+      <w:rPr>
+        <w:rFonts w:hint="default"/>
+      </w:rPr>
+    </w:lvl>
+    <w:lvl w:ilvl="2">
+      <w:start w:val="1"/>
+      <w:numFmt w:val="decimal"/>
+      <w:isLgl/>
+      <w:lvlText w:val="%1.%2.%3."/>
+      <w:lvlJc w:val="left"/>
+      <w:pPr>
+        <w:ind w:left="1080" w:hanging="720"/>
+      </w:pPr>
+      <w:rPr>
+        <w:rFonts w:hint="default"/>
+      </w:rPr>
+    </w:lvl>
+    <w:lvl w:ilvl="3">
+      <w:start w:val="1"/>
+      <w:numFmt w:val="decimal"/>
+      <w:isLgl/>
+      <w:lvlText w:val="%1.%2.%3.%4."/>
+      <w:lvlJc w:val="left"/>
+      <w:pPr>
+        <w:ind w:left="1440" w:hanging="1080"/>
+      </w:pPr>
+      <w:rPr>
+        <w:rFonts w:hint="default"/>
+      </w:rPr>
+    </w:lvl>
+    <w:lvl w:ilvl="4">
+      <w:start w:val="1"/>
+      <w:numFmt w:val="decimal"/>
+      <w:isLgl/>
+      <w:lvlText w:val="%1.%2.%3.%4.%5."/>
+      <w:lvlJc w:val="left"/>
+      <w:pPr>
+        <w:ind w:left="1440" w:hanging="1080"/>
+      </w:pPr>
+      <w:rPr>
+        <w:rFonts w:hint="default"/>
+      </w:rPr>
+    </w:lvl>
+    <w:lvl w:ilvl="5">
+      <w:start w:val="1"/>
+      <w:numFmt w:val="decimal"/>
+      <w:isLgl/>
+      <w:lvlText w:val="%1.%2.%3.%4.%5.%6."/>
+      <w:lvlJc w:val="left"/>
+      <w:pPr>
+        <w:ind w:left="1800" w:hanging="1440"/>
+      </w:pPr>
+      <w:rPr>
+        <w:rFonts w:hint="default"/>
+      </w:rPr>
+    </w:lvl>
+    <w:lvl w:ilvl="6">
+      <w:start w:val="1"/>
+      <w:numFmt w:val="decimal"/>
+      <w:isLgl/>
+      <w:lvlText w:val="%1.%2.%3.%4.%5.%6.%7."/>
+      <w:lvlJc w:val="left"/>
+      <w:pPr>
+        <w:ind w:left="2160" w:hanging="1800"/>
+      </w:pPr>
+      <w:rPr>
+        <w:rFonts w:hint="default"/>
+      </w:rPr>
+    </w:lvl>
+    <w:lvl w:ilvl="7">
+      <w:start w:val="1"/>
+      <w:numFmt w:val="decimal"/>
+      <w:isLgl/>
+      <w:lvlText w:val="%1.%2.%3.%4.%5.%6.%7.%8."/>
+      <w:lvlJc w:val="left"/>
+      <w:pPr>
+        <w:ind w:left="2160" w:hanging="1800"/>
+      </w:pPr>
+      <w:rPr>
+        <w:rFonts w:hint="default"/>
+      </w:rPr>
+    </w:lvl>
+    <w:lvl w:ilvl="8">
+      <w:start w:val="1"/>
+      <w:numFmt w:val="decimal"/>
+      <w:isLgl/>
+      <w:lvlText w:val="%1.%2.%3.%4.%5.%6.%7.%8.%9."/>
+      <w:lvlJc w:val="left"/>
+      <w:pPr>
+        <w:ind w:left="2520" w:hanging="2160"/>
+      </w:pPr>
+      <w:rPr>
+        <w:rFonts w:hint="default"/>
+      </w:rPr>
+    </w:lvl>
+  </w:abstractNum>
+  <w:abstractNum w:abstractNumId="3" w15:restartNumberingAfterBreak="0">
+    <w:nsid w:val="54FB72B3"/>
+    <w:multiLevelType w:val="multilevel"/>
+    <w:tmpl w:val="ABAA0A4A"/>
+    <w:lvl w:ilvl="0">
+      <w:start w:val="1"/>
+      <w:numFmt w:val="decimal"/>
       <w:lvlText w:val="%1."/>
       <w:lvlJc w:val="left"/>
       <w:pPr>
@@ -1152,20 +3536,124 @@
       </w:pPr>
     </w:lvl>
   </w:abstractNum>
-  <w:num w:numId="1">
+  <w:abstractNum w:abstractNumId="4" w15:restartNumberingAfterBreak="0">
+    <w:nsid w:val="669539E9"/>
+    <w:multiLevelType w:val="hybridMultilevel"/>
+    <w:tmpl w:val="AEBC16E0"/>
+    <w:lvl w:ilvl="0" w:tplc="40090017">
+      <w:start w:val="1"/>
+      <w:numFmt w:val="lowerLetter"/>
+      <w:lvlText w:val="%1)"/>
+      <w:lvlJc w:val="left"/>
+      <w:pPr>
+        <w:ind w:left="1080" w:hanging="360"/>
+      </w:pPr>
+    </w:lvl>
+    <w:lvl w:ilvl="1" w:tplc="40090019" w:tentative="1">
+      <w:start w:val="1"/>
+      <w:numFmt w:val="lowerLetter"/>
+      <w:lvlText w:val="%2."/>
+      <w:lvlJc w:val="left"/>
+      <w:pPr>
+        <w:ind w:left="1800" w:hanging="360"/>
+      </w:pPr>
+    </w:lvl>
+    <w:lvl w:ilvl="2" w:tplc="4009001B" w:tentative="1">
+      <w:start w:val="1"/>
+      <w:numFmt w:val="lowerRoman"/>
+      <w:lvlText w:val="%3."/>
+      <w:lvlJc w:val="right"/>
+      <w:pPr>
+        <w:ind w:left="2520" w:hanging="180"/>
+      </w:pPr>
+    </w:lvl>
+    <w:lvl w:ilvl="3" w:tplc="4009000F" w:tentative="1">
+      <w:start w:val="1"/>
+      <w:numFmt w:val="decimal"/>
+      <w:lvlText w:val="%4."/>
+      <w:lvlJc w:val="left"/>
+      <w:pPr>
+        <w:ind w:left="3240" w:hanging="360"/>
+      </w:pPr>
+    </w:lvl>
+    <w:lvl w:ilvl="4" w:tplc="40090019" w:tentative="1">
+      <w:start w:val="1"/>
+      <w:numFmt w:val="lowerLetter"/>
+      <w:lvlText w:val="%5."/>
+      <w:lvlJc w:val="left"/>
+      <w:pPr>
+        <w:ind w:left="3960" w:hanging="360"/>
+      </w:pPr>
+    </w:lvl>
+    <w:lvl w:ilvl="5" w:tplc="4009001B" w:tentative="1">
+      <w:start w:val="1"/>
+      <w:numFmt w:val="lowerRoman"/>
+      <w:lvlText w:val="%6."/>
+      <w:lvlJc w:val="right"/>
+      <w:pPr>
+        <w:ind w:left="4680" w:hanging="180"/>
+      </w:pPr>
+    </w:lvl>
+    <w:lvl w:ilvl="6" w:tplc="4009000F" w:tentative="1">
+      <w:start w:val="1"/>
+      <w:numFmt w:val="decimal"/>
+      <w:lvlText w:val="%7."/>
+      <w:lvlJc w:val="left"/>
+      <w:pPr>
+        <w:ind w:left="5400" w:hanging="360"/>
+      </w:pPr>
+    </w:lvl>
+    <w:lvl w:ilvl="7" w:tplc="40090019" w:tentative="1">
+      <w:start w:val="1"/>
+      <w:numFmt w:val="lowerLetter"/>
+      <w:lvlText w:val="%8."/>
+      <w:lvlJc w:val="left"/>
+      <w:pPr>
+        <w:ind w:left="6120" w:hanging="360"/>
+      </w:pPr>
+    </w:lvl>
+    <w:lvl w:ilvl="8" w:tplc="4009001B" w:tentative="1">
+      <w:start w:val="1"/>
+      <w:numFmt w:val="lowerRoman"/>
+      <w:lvlText w:val="%9."/>
+      <w:lvlJc w:val="right"/>
+      <w:pPr>
+        <w:ind w:left="6840" w:hanging="180"/>
+      </w:pPr>
+    </w:lvl>
+  </w:abstractNum>
+  <w:num w:numId="1" w16cid:durableId="1646736646">
     <w:abstractNumId w:val="0"/>
   </w:num>
-  <w:num w:numId="2">
+  <w:num w:numId="2" w16cid:durableId="117728591">
+    <w:abstractNumId w:val="2"/>
+  </w:num>
+  <w:num w:numId="3" w16cid:durableId="1269196062">
+    <w:abstractNumId w:val="3"/>
+  </w:num>
+  <w:num w:numId="4" w16cid:durableId="801583356">
     <w:abstractNumId w:val="1"/>
   </w:num>
-  <w:num w:numId="3">
+  <w:num w:numId="5" w16cid:durableId="1914192493">
+    <w:abstractNumId w:val="4"/>
+  </w:num>
+  <w:num w:numId="6" w16cid:durableId="992370545">
     <w:abstractNumId w:val="2"/>
+    <w:lvlOverride w:ilvl="0">
+      <w:startOverride w:val="2"/>
+    </w:lvlOverride>
+    <w:lvlOverride w:ilvl="1">
+      <w:startOverride w:val="1"/>
+    </w:lvlOverride>
+    <w:lvlOverride w:ilvl="2">
+      <w:startOverride w:val="1"/>
+    </w:lvlOverride>
   </w:num>
 </w:numbering>
 </file>
 
 <file path=word/styles.xml><?xml version="1.0" encoding="utf-8"?>
-<w:styles xmlns:mc="http://schemas.openxmlformats.org/markup-compatibility/2006" xmlns:r="http://schemas.openxmlformats.org/officeDocument/2006/relationships" xmlns:w="http://schemas.openxmlformats.org/wordprocessingml/2006/main" xmlns:w14="http://schemas.microsoft.com/office/word/2010/wordml" xmlns:w15="http://schemas.microsoft.com/office/word/2012/wordml" xmlns:w16cid="http://schemas.microsoft.com/office/word/2016/wordml/cid" xmlns:w16se="http://schemas.microsoft.com/office/word/2015/wordml/symex" mc:Ignorable="w14 w15 w16se w16cid">
+<w:styles xmlns:mc="http://schemas.openxmlformats.org/markup-compatibility/2006" xmlns:r="http://schemas.openxmlformats.org/officeDocument/2006/relationships" xmlns:w="http://schemas.openxmlformats.org/wordprocessingml/2006/main" xmlns:w14="http://schemas.microsoft.com/office/word/2010/wordml" xmlns:w15="http://schemas.microsoft.com/office/word/2012/wordml" xmlns:w16cex="http://schemas.microsoft.com/office/word/2018/wordml/cex" xmlns:w16cid="http://schemas.microsoft.com/office/word/2016/wordml/cid" xmlns:w16="http://schemas.microsoft.com/office/word/2018/wordml" xmlns:w16sdtdh="http://schemas.microsoft.com/office/word/2020/wordml/sdtdatahash" xmlns:w16se="http://schemas.microsoft.com/office/word/2015/wordml/symex" mc:Ignorable="w14 w15 w16se w16cid w16 w16cex w16sdtdh">
   <w:docDefaults>
     <w:rPrDefault>
       <w:rPr>
@@ -1181,7 +3669,7 @@
       </w:pPr>
     </w:pPrDefault>
   </w:docDefaults>
-  <w:latentStyles w:defLockedState="0" w:defUIPriority="99" w:defSemiHidden="0" w:defUnhideWhenUsed="0" w:defQFormat="0" w:count="375">
+  <w:latentStyles w:defLockedState="0" w:defUIPriority="99" w:defSemiHidden="0" w:defUnhideWhenUsed="0" w:defQFormat="0" w:count="376">
     <w:lsdException w:name="Normal" w:uiPriority="0" w:qFormat="1"/>
     <w:lsdException w:name="heading 1" w:uiPriority="9" w:qFormat="1"/>
     <w:lsdException w:name="heading 2" w:semiHidden="1" w:uiPriority="9" w:unhideWhenUsed="1" w:qFormat="1"/>
@@ -1557,13 +4045,19 @@
     <w:lsdException w:name="Smart Hyperlink" w:semiHidden="1" w:unhideWhenUsed="1"/>
     <w:lsdException w:name="Hashtag" w:semiHidden="1" w:unhideWhenUsed="1"/>
     <w:lsdException w:name="Unresolved Mention" w:semiHidden="1" w:unhideWhenUsed="1"/>
+    <w:lsdException w:name="Smart Link" w:semiHidden="1" w:unhideWhenUsed="1"/>
   </w:latentStyles>
   <w:style w:type="paragraph" w:default="1" w:styleId="Normal">
     <w:name w:val="Normal"/>
     <w:qFormat/>
-    <w:rsid w:val="00312CB9"/>
+    <w:rsid w:val="00636229"/>
+    <w:pPr>
+      <w:spacing w:line="360" w:lineRule="auto"/>
+      <w:jc w:val="both"/>
+    </w:pPr>
     <w:rPr>
       <w:rFonts w:ascii="Times New Roman" w:hAnsi="Times New Roman" w:cs="Times New Roman"/>
+      <w:sz w:val="28"/>
     </w:rPr>
   </w:style>
   <w:style w:type="paragraph" w:styleId="Heading1">
@@ -1573,7 +4067,7 @@
     <w:link w:val="Heading1Char"/>
     <w:uiPriority w:val="9"/>
     <w:qFormat/>
-    <w:rsid w:val="00742D3D"/>
+    <w:rsid w:val="00C601C3"/>
     <w:pPr>
       <w:keepNext/>
       <w:keepLines/>
@@ -1590,31 +4084,28 @@
       <w:caps/>
       <w:sz w:val="36"/>
       <w:szCs w:val="36"/>
+      <w:u w:val="single"/>
     </w:rPr>
   </w:style>
   <w:style w:type="paragraph" w:styleId="Heading2">
     <w:name w:val="heading 2"/>
-    <w:basedOn w:val="Normal"/>
+    <w:basedOn w:val="ListParagraph"/>
     <w:next w:val="Normal"/>
     <w:link w:val="Heading2Char"/>
     <w:uiPriority w:val="9"/>
     <w:unhideWhenUsed/>
     <w:qFormat/>
-    <w:rsid w:val="00627EB0"/>
+    <w:rsid w:val="007B1343"/>
     <w:pPr>
-      <w:keepNext/>
-      <w:keepLines/>
       <w:numPr>
-        <w:numId w:val="3"/>
+        <w:ilvl w:val="1"/>
+        <w:numId w:val="2"/>
       </w:numPr>
-      <w:spacing w:before="40" w:after="0"/>
       <w:outlineLvl w:val="1"/>
     </w:pPr>
     <w:rPr>
-      <w:rFonts w:eastAsiaTheme="majorEastAsia"/>
-      <w:caps/>
-      <w:sz w:val="28"/>
-      <w:szCs w:val="28"/>
+      <w:b/>
+      <w:sz w:val="32"/>
     </w:rPr>
   </w:style>
   <w:style w:type="paragraph" w:styleId="Heading3">
@@ -1625,11 +4116,12 @@
     <w:uiPriority w:val="9"/>
     <w:unhideWhenUsed/>
     <w:qFormat/>
-    <w:rsid w:val="009279C1"/>
+    <w:rsid w:val="009D1B95"/>
     <w:pPr>
       <w:numPr>
-        <w:ilvl w:val="1"/>
+        <w:numId w:val="3"/>
       </w:numPr>
+      <w:spacing w:before="240"/>
       <w:outlineLvl w:val="2"/>
     </w:pPr>
     <w:rPr>
@@ -1740,13 +4232,14 @@
     <w:basedOn w:val="DefaultParagraphFont"/>
     <w:link w:val="Heading1"/>
     <w:uiPriority w:val="9"/>
-    <w:rsid w:val="00742D3D"/>
+    <w:rsid w:val="00C601C3"/>
     <w:rPr>
       <w:rFonts w:ascii="Times New Roman" w:eastAsiaTheme="majorEastAsia" w:hAnsi="Times New Roman" w:cs="Times New Roman"/>
       <w:b/>
       <w:caps/>
       <w:sz w:val="36"/>
       <w:szCs w:val="36"/>
+      <w:u w:val="single"/>
     </w:rPr>
   </w:style>
   <w:style w:type="paragraph" w:styleId="TOCHeading">
@@ -1765,7 +4258,6 @@
     </w:pPr>
     <w:rPr>
       <w:b w:val="0"/>
-      <w:u w:val="single"/>
       <w:lang w:val="en-US"/>
     </w:rPr>
   </w:style>
@@ -1782,7 +4274,6 @@
     </w:pPr>
     <w:rPr>
       <w:b/>
-      <w:sz w:val="28"/>
     </w:rPr>
   </w:style>
   <w:style w:type="character" w:styleId="Hyperlink">
@@ -1813,7 +4304,6 @@
     <w:next w:val="Normal"/>
     <w:autoRedefine/>
     <w:uiPriority w:val="39"/>
-    <w:semiHidden/>
     <w:unhideWhenUsed/>
     <w:rsid w:val="00E733A5"/>
     <w:pPr>
@@ -1830,7 +4320,6 @@
     <w:next w:val="Normal"/>
     <w:autoRedefine/>
     <w:uiPriority w:val="39"/>
-    <w:semiHidden/>
     <w:unhideWhenUsed/>
     <w:rsid w:val="00E733A5"/>
     <w:pPr>
@@ -1843,12 +4332,11 @@
     <w:basedOn w:val="DefaultParagraphFont"/>
     <w:link w:val="Heading2"/>
     <w:uiPriority w:val="9"/>
-    <w:rsid w:val="00627EB0"/>
+    <w:rsid w:val="007B1343"/>
     <w:rPr>
-      <w:rFonts w:ascii="Times New Roman" w:eastAsiaTheme="majorEastAsia" w:hAnsi="Times New Roman" w:cs="Times New Roman"/>
-      <w:caps/>
-      <w:sz w:val="28"/>
-      <w:szCs w:val="28"/>
+      <w:rFonts w:ascii="Times New Roman" w:hAnsi="Times New Roman" w:cs="Times New Roman"/>
+      <w:b/>
+      <w:sz w:val="32"/>
     </w:rPr>
   </w:style>
   <w:style w:type="character" w:customStyle="1" w:styleId="Heading3Char">
@@ -1856,7 +4344,7 @@
     <w:basedOn w:val="DefaultParagraphFont"/>
     <w:link w:val="Heading3"/>
     <w:uiPriority w:val="9"/>
-    <w:rsid w:val="009279C1"/>
+    <w:rsid w:val="009D1B95"/>
     <w:rPr>
       <w:rFonts w:ascii="Times New Roman" w:eastAsiaTheme="majorEastAsia" w:hAnsi="Times New Roman" w:cs="Times New Roman"/>
       <w:caps/>
@@ -1890,7 +4378,92 @@
       <w:szCs w:val="28"/>
     </w:rPr>
   </w:style>
+  <w:style w:type="character" w:customStyle="1" w:styleId="im">
+    <w:name w:val="im"/>
+    <w:basedOn w:val="DefaultParagraphFont"/>
+    <w:rsid w:val="00BF3D61"/>
+  </w:style>
+  <w:style w:type="character" w:styleId="UnresolvedMention">
+    <w:name w:val="Unresolved Mention"/>
+    <w:basedOn w:val="DefaultParagraphFont"/>
+    <w:uiPriority w:val="99"/>
+    <w:semiHidden/>
+    <w:unhideWhenUsed/>
+    <w:rsid w:val="004C1309"/>
+    <w:rPr>
+      <w:color w:val="605E5C"/>
+      <w:shd w:val="clear" w:color="auto" w:fill="E1DFDD"/>
+    </w:rPr>
+  </w:style>
+  <w:style w:type="character" w:styleId="FollowedHyperlink">
+    <w:name w:val="FollowedHyperlink"/>
+    <w:basedOn w:val="DefaultParagraphFont"/>
+    <w:uiPriority w:val="99"/>
+    <w:semiHidden/>
+    <w:unhideWhenUsed/>
+    <w:rsid w:val="00A42993"/>
+    <w:rPr>
+      <w:color w:val="954F72" w:themeColor="followedHyperlink"/>
+      <w:u w:val="single"/>
+    </w:rPr>
+  </w:style>
 </w:styles>
+</file>
+
+<file path=word/ink/ink1.xml><?xml version="1.0" encoding="utf-8"?>
+<inkml:ink xmlns:inkml="http://www.w3.org/2003/InkML">
+  <inkml:definitions>
+    <inkml:context xml:id="ctx0">
+      <inkml:inkSource xml:id="inkSrc0">
+        <inkml:traceFormat>
+          <inkml:channel name="X" type="integer" min="-2.14748E9" max="2.14748E9" units="cm"/>
+          <inkml:channel name="Y" type="integer" min="-2.14748E9" max="2.14748E9" units="cm"/>
+          <inkml:channel name="F" type="integer" max="32767" units="dev"/>
+        </inkml:traceFormat>
+        <inkml:channelProperties>
+          <inkml:channelProperty channel="X" name="resolution" value="1000" units="1/cm"/>
+          <inkml:channelProperty channel="Y" name="resolution" value="1000" units="1/cm"/>
+          <inkml:channelProperty channel="F" name="resolution" value="0" units="1/dev"/>
+        </inkml:channelProperties>
+      </inkml:inkSource>
+      <inkml:timestamp xml:id="ts0" timeString="2024-01-14T20:08:24.256"/>
+    </inkml:context>
+    <inkml:brush xml:id="br0">
+      <inkml:brushProperty name="width" value="0.035" units="cm"/>
+      <inkml:brushProperty name="height" value="0.035" units="cm"/>
+      <inkml:brushProperty name="color" value="#E71224"/>
+    </inkml:brush>
+  </inkml:definitions>
+  <inkml:trace contextRef="#ctx0" brushRef="#br0">1663 18 24575,'-1'-1'0,"1"1"0,0-1 0,0 0 0,0 1 0,-1-1 0,1 1 0,0-1 0,-1 1 0,1-1 0,0 1 0,-1-1 0,1 1 0,0 0 0,-1-1 0,1 1 0,-1 0 0,1-1 0,-1 1 0,1 0 0,-1-1 0,1 1 0,-1 0 0,0 0 0,1 0 0,-1-1 0,1 1 0,-1 0 0,0 0 0,-21-3 0,19 3 0,-140-4 0,-186 18 0,267-9 0,-41 1 0,-309 30 0,24 9 0,374-44 0,6-1 0,0 0 0,0 1 0,1 0 0,-1 0 0,0 1 0,1 0 0,-12 5 0,18-6 0,-1 0 0,1 0 0,0 0 0,0 0 0,0 1 0,0-1 0,0 0 0,1 0 0,-1 1 0,0-1 0,1 1 0,-1-1 0,0 0 0,1 1 0,0-1 0,-1 1 0,1 2 0,-2 32 0,1-20 0,-4 83 0,-9 89 0,-2 135 0,14-227 0,-26 234 0,15-218 0,10-68 0,1 1 0,5 53 0,0-82 0,0 0 0,1-1 0,1 1 0,1-1 0,9 21 0,9 23 0,-21-49 0,-1-4 0,0 1 0,1-1 0,-1 1 0,7 9 0,-8-14 0,1 0 0,-1 0 0,1-1 0,-1 1 0,1-1 0,0 1 0,-1-1 0,1 0 0,0 1 0,0-1 0,0 0 0,0 0 0,0 0 0,0-1 0,0 1 0,1 0 0,-1-1 0,4 1 0,33 1 0,-1-1 0,1-3 0,44-6 0,-10 1 0,6 0 0,88-5 0,138 5 0,54-1 0,-268 7 0,88 3 0,-174-1 0,0 0 0,-1 1 0,1-1 0,0 1 0,-1 0 0,1 0 0,7 5 0,9 4 0,18 7 0,0-2 0,1-1 0,0-3 0,82 15 0,-119-27 0,0 0 0,-1 0 0,1 0 0,0 0 0,0-1 0,-1 1 0,1-1 0,-1 1 0,1-1 0,0 0 0,-1 0 0,1 0 0,-1-1 0,0 1 0,1 0 0,-1-1 0,0 0 0,0 0 0,0 1 0,0-1 0,0 0 0,0 0 0,-1-1 0,1 1 0,-1 0 0,1-1 0,-1 1 0,0 0 0,0-1 0,1-3 0,3-9 0,-1 0 0,0 0 0,-1-1 0,1-17 0,-2 13 0,20-269 0,-23-2 0,-1 116 0,-1 127 0,-2 1 0,-2 0 0,-2 0 0,-17-51 0,9 32 0,-11-61 0,19 76 0,-3 0 0,-2 1 0,-37-91 0,47 133 0,0 1 0,-1-1 0,1 1 0,-1 1 0,-1-1 0,-11-11 0,13 15 0,1 0 0,-1 0 0,0 0 0,-1 1 0,1-1 0,0 1 0,-1 0 0,1 1 0,-1-1 0,0 1 0,1 0 0,-1 0 0,-7-1 0,-1 2 0,0 0 0,1-2 0,-1 0 0,0 0 0,1-1 0,-1 0 0,1-1 0,-19-9 0,30 12-76,0 0 1,-1-1-1,1 1 0,0 0 0,0 0 0,0-1 0,0 1 0,0 0 1,0-1-1,0 1 0,1-1 0,-1 0 0,0 1 0,1-1 1,0 1-1,-1-1 0,1-2 0,-2-7-6750</inkml:trace>
+</inkml:ink>
+</file>
+
+<file path=word/ink/ink2.xml><?xml version="1.0" encoding="utf-8"?>
+<inkml:ink xmlns:inkml="http://www.w3.org/2003/InkML">
+  <inkml:definitions>
+    <inkml:context xml:id="ctx0">
+      <inkml:inkSource xml:id="inkSrc0">
+        <inkml:traceFormat>
+          <inkml:channel name="X" type="integer" min="-2.14748E9" max="2.14748E9" units="cm"/>
+          <inkml:channel name="Y" type="integer" min="-2.14748E9" max="2.14748E9" units="cm"/>
+          <inkml:channel name="F" type="integer" max="32767" units="dev"/>
+        </inkml:traceFormat>
+        <inkml:channelProperties>
+          <inkml:channelProperty channel="X" name="resolution" value="1000" units="1/cm"/>
+          <inkml:channelProperty channel="Y" name="resolution" value="1000" units="1/cm"/>
+          <inkml:channelProperty channel="F" name="resolution" value="0" units="1/dev"/>
+        </inkml:channelProperties>
+      </inkml:inkSource>
+      <inkml:timestamp xml:id="ts0" timeString="2024-01-14T20:08:19.862"/>
+    </inkml:context>
+    <inkml:brush xml:id="br0">
+      <inkml:brushProperty name="width" value="0.035" units="cm"/>
+      <inkml:brushProperty name="height" value="0.035" units="cm"/>
+      <inkml:brushProperty name="color" value="#E71224"/>
+    </inkml:brush>
+  </inkml:definitions>
+  <inkml:trace contextRef="#ctx0" brushRef="#br0">1795 208 24575,'-302'18'0,"201"-9"0,-1-3 0,-57 6 0,-220 68 0,137-23 0,180-44 0,20-3 0,-78 8 0,117-18 0,-1 0 0,1 0 0,0 1 0,-1 0 0,1-1 0,0 1 0,-1 0 0,1 0 0,0 1 0,-5 2 0,6-2 0,0-1 0,1 1 0,-1 0 0,1-1 0,-1 1 0,1 0 0,0 0 0,0 0 0,0 0 0,0 0 0,0 1 0,0-1 0,0 0 0,1 0 0,-1 1 0,1-1 0,0 2 0,-4 33 0,2 46 0,0 14 0,-7-21 0,-23 98 0,-32 73 0,50-198 0,-20 79 0,-25 173 0,55-261 0,2 1 0,6 75 0,-3-114 0,-1 1 0,0-1 0,1 1 0,0-1 0,0 0 0,0 1 0,0-1 0,0 0 0,0 0 0,0 0 0,1 0 0,-1 0 0,1 0 0,0 0 0,-1 0 0,1-1 0,0 1 0,0-1 0,0 1 0,0-1 0,0 0 0,0 1 0,1-1 0,-1 0 0,0-1 0,1 1 0,3 1 0,6 0 0,1 0 0,0 0 0,0-1 0,14-1 0,-11 0 0,555 2 0,-277-4 0,-101-13 0,6 0 0,-155 14 0,58-9 0,-47 5 0,67 4 0,43-5 0,-75-3 0,245-41 0,-330 49 0,0 0 0,-1 0 0,1 0 0,-1-1 0,0 0 0,1 0 0,-1 0 0,0 0 0,7-6 0,-9 5 0,0 1 0,0-1 0,0 1 0,0-1 0,-1 0 0,1 0 0,-1 0 0,0 0 0,0 0 0,0 0 0,0 0 0,-1-1 0,1 1 0,-1 0 0,0-5 0,1-267 0,-4 136 0,3-32 0,-9-335 0,2 393 0,2-8 0,-35-198 0,38 311 0,0-1 0,0 1 0,-1-1 0,0 1 0,0 0 0,-7-12 0,9 18 0,-1 0 0,1 0 0,-1 0 0,0 1 0,0-1 0,0 0 0,0 1 0,0-1 0,0 1 0,0 0 0,0 0 0,-1 0 0,1 0 0,0 0 0,-1 0 0,1 0 0,-1 1 0,1-1 0,-1 1 0,1 0 0,-1 0 0,1 0 0,-1 0 0,1 0 0,-1 0 0,-3 2 0,-14 3 0,0 2 0,0 0 0,1 1 0,-36 21 0,43-22 0,-2 1 0,-7 3 0,-41 17 0,51-24 0,-2 0 0,1 0 0,0-1 0,-1 0 0,1-1 0,-23 1 0,28-4 0,0 2 0,0-1 0,0 1 0,1 0 0,-1 0 0,-10 4 0,14-4 0,0 0 0,0 1 0,0-1 0,0 1 0,1 0 0,-1 0 0,1 0 0,-1 0 0,1 1 0,0-1 0,0 0 0,0 1 0,0 0 0,0-1 0,0 1 0,0 3 0,0-2-105,0 0 0,0 1 0,0-2 0,0 1 0,-1 0 0,0 0 0,1-1 0,-1 0 0,-1 1 0,1-1 0,0 0 0,-5 2 0,0-1-6721</inkml:trace>
+</inkml:ink>
 </file>
 
 <file path=word/theme/theme1.xml><?xml version="1.0" encoding="utf-8"?>
@@ -2193,7 +4766,7 @@
 </file>
 
 <file path=customXml/itemProps1.xml><?xml version="1.0" encoding="utf-8"?>
-<ds:datastoreItem xmlns:ds="http://schemas.openxmlformats.org/officeDocument/2006/customXml" ds:itemID="{FBD768BE-BBDF-4877-A959-77F1841582A2}">
+<ds:datastoreItem xmlns:ds="http://schemas.openxmlformats.org/officeDocument/2006/customXml" ds:itemID="{3742EEB8-D0E9-4230-9F1E-D05A7BE18090}">
   <ds:schemaRefs>
     <ds:schemaRef ds:uri="http://schemas.openxmlformats.org/officeDocument/2006/bibliography"/>
   </ds:schemaRefs>

</xml_diff>